<commit_message>
Started work on an AddEvent method for Roommates
</commit_message>
<xml_diff>
--- a/UserStoriesAndPlanningDocuments/Andrew_UserStories.docx
+++ b/UserStoriesAndPlanningDocuments/Andrew_UserStories.docx
@@ -171,6 +171,7 @@
           <w:rFonts w:cstheme="minorHAnsi"/>
           <w:sz w:val="24"/>
           <w:szCs w:val="24"/>
+          <w:highlight w:val="green"/>
         </w:rPr>
         <w:t>( 5</w:t>
       </w:r>
@@ -180,6 +181,7 @@
           <w:rFonts w:cstheme="minorHAnsi"/>
           <w:sz w:val="24"/>
           <w:szCs w:val="24"/>
+          <w:highlight w:val="green"/>
         </w:rPr>
         <w:t xml:space="preserve"> points ) As a household administrator, I want to be able to manage roommates in my household account. (Add new roommates, remove roommates, approve roo</w:t>
       </w:r>
@@ -188,6 +190,7 @@
           <w:rFonts w:cstheme="minorHAnsi"/>
           <w:sz w:val="24"/>
           <w:szCs w:val="24"/>
+          <w:highlight w:val="green"/>
         </w:rPr>
         <w:t>m</w:t>
       </w:r>
@@ -196,6 +199,7 @@
           <w:rFonts w:cstheme="minorHAnsi"/>
           <w:sz w:val="24"/>
           <w:szCs w:val="24"/>
+          <w:highlight w:val="green"/>
         </w:rPr>
         <w:t>mates?)</w:t>
       </w:r>

</xml_diff>

<commit_message>
Removed the Board model and pointed all the FKs towards the Household instead. Moving Towards Tabs that can be selected instead
</commit_message>
<xml_diff>
--- a/UserStoriesAndPlanningDocuments/Andrew_UserStories.docx
+++ b/UserStoriesAndPlanningDocuments/Andrew_UserStories.docx
@@ -118,54 +118,69 @@
           <w:szCs w:val="24"/>
         </w:rPr>
       </w:pPr>
-      <w:proofErr w:type="gramStart"/>
-      <w:r>
-        <w:rPr>
-          <w:rFonts w:cstheme="minorHAnsi"/>
-          <w:sz w:val="24"/>
-          <w:szCs w:val="24"/>
-        </w:rPr>
-        <w:t>( 7.5</w:t>
-      </w:r>
-      <w:proofErr w:type="gramEnd"/>
-      <w:r>
-        <w:rPr>
-          <w:rFonts w:cstheme="minorHAnsi"/>
-          <w:sz w:val="24"/>
-          <w:szCs w:val="24"/>
-        </w:rPr>
-        <w:t xml:space="preserve"> points ) As a developer, I want to use a SQL database to store all of the relevant information for household members and their respective events and display it on the front-end using </w:t>
-      </w:r>
-      <w:proofErr w:type="spellStart"/>
-      <w:r>
-        <w:rPr>
-          <w:rFonts w:cstheme="minorHAnsi"/>
-          <w:sz w:val="24"/>
-          <w:szCs w:val="24"/>
-        </w:rPr>
-        <w:t>FullCalendar</w:t>
-      </w:r>
-      <w:proofErr w:type="spellEnd"/>
-      <w:r>
-        <w:rPr>
-          <w:rFonts w:cstheme="minorHAnsi"/>
-          <w:sz w:val="24"/>
-          <w:szCs w:val="24"/>
-        </w:rPr>
-        <w:t xml:space="preserve">, a jQuery plugin. </w:t>
+      <w:r>
+        <w:rPr>
+          <w:rFonts w:cstheme="minorHAnsi"/>
+          <w:sz w:val="24"/>
+          <w:szCs w:val="24"/>
+        </w:rPr>
+        <w:t xml:space="preserve">( 7.5 points ) As a developer, I want to use a SQL database to store all of the relevant information for household members and their respective events and display it on the front-end using FullCalendar, a jQuery plugin. </w:t>
+      </w:r>
+    </w:p>
+    <w:p>
+      <w:pPr>
+        <w:rPr>
+          <w:rFonts w:cstheme="minorHAnsi"/>
+          <w:sz w:val="24"/>
+          <w:szCs w:val="24"/>
+        </w:rPr>
+      </w:pPr>
+      <w:r>
+        <w:rPr>
+          <w:rFonts w:cstheme="minorHAnsi"/>
+          <w:sz w:val="24"/>
+          <w:szCs w:val="24"/>
+          <w:highlight w:val="green"/>
+        </w:rPr>
+        <w:t>( 5 points ) As a household administrator, I want to be able to manage roommates in my household account. (Add new roommates, remove roommates, approve roo</w:t>
+      </w:r>
+      <w:r>
+        <w:rPr>
+          <w:rFonts w:cstheme="minorHAnsi"/>
+          <w:sz w:val="24"/>
+          <w:szCs w:val="24"/>
+          <w:highlight w:val="green"/>
+        </w:rPr>
+        <w:t>m</w:t>
+      </w:r>
+      <w:r>
+        <w:rPr>
+          <w:rFonts w:cstheme="minorHAnsi"/>
+          <w:sz w:val="24"/>
+          <w:szCs w:val="24"/>
+          <w:highlight w:val="green"/>
+        </w:rPr>
+        <w:t>mates?)</w:t>
+      </w:r>
+    </w:p>
+    <w:p>
+      <w:pPr>
+        <w:rPr>
+          <w:rFonts w:cstheme="minorHAnsi"/>
+          <w:sz w:val="24"/>
+          <w:szCs w:val="24"/>
+        </w:rPr>
+      </w:pPr>
+      <w:r>
+        <w:rPr>
+          <w:rFonts w:cstheme="minorHAnsi"/>
+          <w:sz w:val="24"/>
+          <w:szCs w:val="24"/>
+        </w:rPr>
+        <w:t xml:space="preserve">( 2.5 points ) </w:t>
       </w:r>
       <w:bookmarkStart w:id="0" w:name="_GoBack"/>
       <w:bookmarkEnd w:id="0"/>
-    </w:p>
-    <w:p>
-      <w:pPr>
-        <w:rPr>
-          <w:rFonts w:cstheme="minorHAnsi"/>
-          <w:sz w:val="24"/>
-          <w:szCs w:val="24"/>
-        </w:rPr>
-      </w:pPr>
-      <w:proofErr w:type="gramStart"/>
       <w:r>
         <w:rPr>
           <w:rFonts w:cstheme="minorHAnsi"/>
@@ -173,316 +188,178 @@
           <w:szCs w:val="24"/>
           <w:highlight w:val="green"/>
         </w:rPr>
-        <w:t>( 5</w:t>
-      </w:r>
-      <w:proofErr w:type="gramEnd"/>
-      <w:r>
-        <w:rPr>
-          <w:rFonts w:cstheme="minorHAnsi"/>
-          <w:sz w:val="24"/>
-          <w:szCs w:val="24"/>
-          <w:highlight w:val="green"/>
-        </w:rPr>
-        <w:t xml:space="preserve"> points ) As a household administrator, I want to be able to manage roommates in my household account. (Add new roommates, remove roommates, approve roo</w:t>
-      </w:r>
-      <w:r>
-        <w:rPr>
-          <w:rFonts w:cstheme="minorHAnsi"/>
-          <w:sz w:val="24"/>
-          <w:szCs w:val="24"/>
-          <w:highlight w:val="green"/>
-        </w:rPr>
-        <w:t>m</w:t>
-      </w:r>
-      <w:r>
-        <w:rPr>
-          <w:rFonts w:cstheme="minorHAnsi"/>
-          <w:sz w:val="24"/>
-          <w:szCs w:val="24"/>
-          <w:highlight w:val="green"/>
-        </w:rPr>
-        <w:t>mates?)</w:t>
-      </w:r>
-    </w:p>
-    <w:p>
-      <w:pPr>
-        <w:rPr>
-          <w:rFonts w:cstheme="minorHAnsi"/>
-          <w:sz w:val="24"/>
-          <w:szCs w:val="24"/>
-        </w:rPr>
-      </w:pPr>
-      <w:proofErr w:type="gramStart"/>
-      <w:r>
-        <w:rPr>
-          <w:rFonts w:cstheme="minorHAnsi"/>
-          <w:sz w:val="24"/>
-          <w:szCs w:val="24"/>
-        </w:rPr>
-        <w:t>( 2.5</w:t>
-      </w:r>
-      <w:proofErr w:type="gramEnd"/>
-      <w:r>
-        <w:rPr>
-          <w:rFonts w:cstheme="minorHAnsi"/>
-          <w:sz w:val="24"/>
-          <w:szCs w:val="24"/>
-        </w:rPr>
-        <w:t xml:space="preserve"> points ) As a household member, I want the ability to add to my calendar events to the shared calendar of a household (including location if applicable, use Google Maps display the location on the map).</w:t>
-      </w:r>
-    </w:p>
-    <w:p>
-      <w:pPr>
-        <w:rPr>
-          <w:rFonts w:cstheme="minorHAnsi"/>
-          <w:sz w:val="24"/>
-          <w:szCs w:val="24"/>
-        </w:rPr>
-      </w:pPr>
-      <w:proofErr w:type="gramStart"/>
-      <w:r>
-        <w:rPr>
-          <w:rFonts w:cstheme="minorHAnsi"/>
-          <w:sz w:val="24"/>
-          <w:szCs w:val="24"/>
-        </w:rPr>
-        <w:t>( 5</w:t>
-      </w:r>
-      <w:proofErr w:type="gramEnd"/>
-      <w:r>
-        <w:rPr>
-          <w:rFonts w:cstheme="minorHAnsi"/>
-          <w:sz w:val="24"/>
-          <w:szCs w:val="24"/>
-        </w:rPr>
-        <w:t xml:space="preserve"> points ) As a household administrator, I want to be able to make a chore/to-do list.</w:t>
-      </w:r>
-    </w:p>
-    <w:p>
-      <w:pPr>
-        <w:rPr>
-          <w:rFonts w:cstheme="minorHAnsi"/>
-          <w:sz w:val="24"/>
-          <w:szCs w:val="24"/>
-        </w:rPr>
-      </w:pPr>
-      <w:proofErr w:type="gramStart"/>
-      <w:r>
-        <w:rPr>
-          <w:rFonts w:cstheme="minorHAnsi"/>
-          <w:sz w:val="24"/>
-          <w:szCs w:val="24"/>
-        </w:rPr>
-        <w:t>( 7.5</w:t>
-      </w:r>
-      <w:proofErr w:type="gramEnd"/>
-      <w:r>
-        <w:rPr>
-          <w:rFonts w:cstheme="minorHAnsi"/>
-          <w:sz w:val="24"/>
-          <w:szCs w:val="24"/>
-        </w:rPr>
-        <w:t xml:space="preserve"> points ) As a household administrator, I want chores to be assigned through a random, automated process.</w:t>
-      </w:r>
-    </w:p>
-    <w:p>
-      <w:pPr>
-        <w:rPr>
-          <w:rFonts w:cstheme="minorHAnsi"/>
-          <w:sz w:val="24"/>
-          <w:szCs w:val="24"/>
-        </w:rPr>
-      </w:pPr>
-      <w:proofErr w:type="gramStart"/>
-      <w:r>
-        <w:rPr>
-          <w:rFonts w:cstheme="minorHAnsi"/>
-          <w:sz w:val="24"/>
-          <w:szCs w:val="24"/>
-        </w:rPr>
-        <w:t>( 5</w:t>
-      </w:r>
-      <w:proofErr w:type="gramEnd"/>
-      <w:r>
-        <w:rPr>
-          <w:rFonts w:cstheme="minorHAnsi"/>
-          <w:sz w:val="24"/>
-          <w:szCs w:val="24"/>
-        </w:rPr>
-        <w:t xml:space="preserve"> points ) As a roommate, I want to avoid being assigned the same chore two weeks in a row.</w:t>
-      </w:r>
-    </w:p>
-    <w:p>
-      <w:pPr>
-        <w:rPr>
-          <w:rFonts w:cstheme="minorHAnsi"/>
-          <w:sz w:val="24"/>
-          <w:szCs w:val="24"/>
-        </w:rPr>
-      </w:pPr>
-      <w:proofErr w:type="gramStart"/>
-      <w:r>
-        <w:rPr>
-          <w:rFonts w:cstheme="minorHAnsi"/>
-          <w:sz w:val="24"/>
-          <w:szCs w:val="24"/>
-        </w:rPr>
-        <w:t>( 2.5</w:t>
-      </w:r>
-      <w:proofErr w:type="gramEnd"/>
-      <w:r>
-        <w:rPr>
-          <w:rFonts w:cstheme="minorHAnsi"/>
-          <w:sz w:val="24"/>
-          <w:szCs w:val="24"/>
-        </w:rPr>
-        <w:t xml:space="preserve"> points ) As a roommate, I want to have the ability to mark a task completed on the chore/to-do list on the household board. </w:t>
-      </w:r>
-    </w:p>
-    <w:p>
-      <w:pPr>
-        <w:rPr>
-          <w:rFonts w:cstheme="minorHAnsi"/>
-          <w:sz w:val="24"/>
-          <w:szCs w:val="24"/>
-        </w:rPr>
-      </w:pPr>
-      <w:proofErr w:type="gramStart"/>
-      <w:r>
-        <w:rPr>
-          <w:rFonts w:cstheme="minorHAnsi"/>
-          <w:sz w:val="24"/>
-          <w:szCs w:val="24"/>
-        </w:rPr>
-        <w:t>( 5</w:t>
-      </w:r>
-      <w:proofErr w:type="gramEnd"/>
-      <w:r>
-        <w:rPr>
-          <w:rFonts w:cstheme="minorHAnsi"/>
-          <w:sz w:val="24"/>
-          <w:szCs w:val="24"/>
-        </w:rPr>
-        <w:t xml:space="preserve"> points ) As a roommate or household administrator, I want the ability to make announcements to the rest of the members in my household.</w:t>
-      </w:r>
-    </w:p>
-    <w:p>
-      <w:pPr>
-        <w:rPr>
-          <w:rFonts w:cstheme="minorHAnsi"/>
-          <w:sz w:val="24"/>
-          <w:szCs w:val="24"/>
-        </w:rPr>
-      </w:pPr>
-      <w:proofErr w:type="gramStart"/>
-      <w:r>
-        <w:rPr>
-          <w:rFonts w:cstheme="minorHAnsi"/>
-          <w:sz w:val="24"/>
-          <w:szCs w:val="24"/>
-        </w:rPr>
-        <w:t>( 2.5</w:t>
-      </w:r>
-      <w:proofErr w:type="gramEnd"/>
-      <w:r>
-        <w:rPr>
-          <w:rFonts w:cstheme="minorHAnsi"/>
-          <w:sz w:val="24"/>
-          <w:szCs w:val="24"/>
-        </w:rPr>
-        <w:t xml:space="preserve"> points ) As a roommate or household administrator, I want the ability to post a poll.</w:t>
-      </w:r>
-    </w:p>
-    <w:p>
-      <w:pPr>
-        <w:rPr>
-          <w:rFonts w:cstheme="minorHAnsi"/>
-          <w:sz w:val="24"/>
-          <w:szCs w:val="24"/>
-        </w:rPr>
-      </w:pPr>
-      <w:proofErr w:type="gramStart"/>
-      <w:r>
-        <w:rPr>
-          <w:rFonts w:cstheme="minorHAnsi"/>
-          <w:sz w:val="24"/>
-          <w:szCs w:val="24"/>
-        </w:rPr>
-        <w:t>( 2.5</w:t>
-      </w:r>
-      <w:proofErr w:type="gramEnd"/>
-      <w:r>
-        <w:rPr>
-          <w:rFonts w:cstheme="minorHAnsi"/>
-          <w:sz w:val="24"/>
-          <w:szCs w:val="24"/>
-        </w:rPr>
-        <w:t xml:space="preserve"> points ) As a roommate or household administrator, I want my vote in the poll to be anonymous.</w:t>
-      </w:r>
-    </w:p>
-    <w:p>
-      <w:pPr>
-        <w:rPr>
-          <w:rFonts w:cstheme="minorHAnsi"/>
-          <w:sz w:val="24"/>
-          <w:szCs w:val="24"/>
-        </w:rPr>
-      </w:pPr>
-      <w:proofErr w:type="gramStart"/>
-      <w:r>
-        <w:rPr>
-          <w:rFonts w:cstheme="minorHAnsi"/>
-          <w:sz w:val="24"/>
-          <w:szCs w:val="24"/>
-        </w:rPr>
-        <w:t>( 2.5</w:t>
-      </w:r>
-      <w:proofErr w:type="gramEnd"/>
-      <w:r>
-        <w:rPr>
-          <w:rFonts w:cstheme="minorHAnsi"/>
-          <w:sz w:val="24"/>
-          <w:szCs w:val="24"/>
-        </w:rPr>
-        <w:t xml:space="preserve"> points ) As an announcement poster, I want a record of who has seen my announcements. </w:t>
-      </w:r>
-    </w:p>
-    <w:p>
-      <w:pPr>
-        <w:rPr>
-          <w:rFonts w:cstheme="minorHAnsi"/>
-          <w:sz w:val="24"/>
-          <w:szCs w:val="24"/>
-        </w:rPr>
-      </w:pPr>
-      <w:proofErr w:type="gramStart"/>
-      <w:r>
-        <w:rPr>
-          <w:rFonts w:cstheme="minorHAnsi"/>
-          <w:sz w:val="24"/>
-          <w:szCs w:val="24"/>
-        </w:rPr>
-        <w:t>( 7.5</w:t>
-      </w:r>
-      <w:proofErr w:type="gramEnd"/>
-      <w:r>
-        <w:rPr>
-          <w:rFonts w:cstheme="minorHAnsi"/>
-          <w:sz w:val="24"/>
-          <w:szCs w:val="24"/>
-        </w:rPr>
-        <w:t xml:space="preserve"> points ) As a household member, I want the ability to post bills and request payments from other roommates. (Payments implemented using Stripe API)</w:t>
-      </w:r>
-    </w:p>
-    <w:p>
-      <w:pPr>
-        <w:rPr>
-          <w:rFonts w:cstheme="minorHAnsi"/>
-          <w:sz w:val="24"/>
-          <w:szCs w:val="24"/>
-        </w:rPr>
-      </w:pPr>
-      <w:proofErr w:type="gramStart"/>
+        <w:t>As a household member, I want the ability to add to my calendar events to the shared calendar of a household</w:t>
+      </w:r>
+      <w:r>
+        <w:rPr>
+          <w:rFonts w:cstheme="minorHAnsi"/>
+          <w:sz w:val="24"/>
+          <w:szCs w:val="24"/>
+        </w:rPr>
+        <w:t xml:space="preserve"> (including location if applicable, use Google Maps display the location on the map).</w:t>
+      </w:r>
+    </w:p>
+    <w:p>
+      <w:pPr>
+        <w:rPr>
+          <w:rFonts w:cstheme="minorHAnsi"/>
+          <w:sz w:val="24"/>
+          <w:szCs w:val="24"/>
+        </w:rPr>
+      </w:pPr>
+      <w:r>
+        <w:rPr>
+          <w:rFonts w:cstheme="minorHAnsi"/>
+          <w:sz w:val="24"/>
+          <w:szCs w:val="24"/>
+        </w:rPr>
+        <w:t>( 5 points ) As a household administrator, I want to be able to make a chore/to-do list.</w:t>
+      </w:r>
+    </w:p>
+    <w:p>
+      <w:pPr>
+        <w:rPr>
+          <w:rFonts w:cstheme="minorHAnsi"/>
+          <w:sz w:val="24"/>
+          <w:szCs w:val="24"/>
+        </w:rPr>
+      </w:pPr>
+      <w:r>
+        <w:rPr>
+          <w:rFonts w:cstheme="minorHAnsi"/>
+          <w:sz w:val="24"/>
+          <w:szCs w:val="24"/>
+        </w:rPr>
+        <w:t>( 7.5 points ) As a household administrator, I want chores to be assigned through a random, automated process.</w:t>
+      </w:r>
+    </w:p>
+    <w:p>
+      <w:pPr>
+        <w:rPr>
+          <w:rFonts w:cstheme="minorHAnsi"/>
+          <w:sz w:val="24"/>
+          <w:szCs w:val="24"/>
+        </w:rPr>
+      </w:pPr>
+      <w:r>
+        <w:rPr>
+          <w:rFonts w:cstheme="minorHAnsi"/>
+          <w:sz w:val="24"/>
+          <w:szCs w:val="24"/>
+        </w:rPr>
+        <w:t>( 5 points ) As a roommate, I want to avoid being assigned the same chore two weeks in a row.</w:t>
+      </w:r>
+    </w:p>
+    <w:p>
+      <w:pPr>
+        <w:rPr>
+          <w:rFonts w:cstheme="minorHAnsi"/>
+          <w:sz w:val="24"/>
+          <w:szCs w:val="24"/>
+        </w:rPr>
+      </w:pPr>
+      <w:r>
+        <w:rPr>
+          <w:rFonts w:cstheme="minorHAnsi"/>
+          <w:sz w:val="24"/>
+          <w:szCs w:val="24"/>
+        </w:rPr>
+        <w:t xml:space="preserve">( 2.5 points ) As a roommate, I want to have the ability to mark a task completed on the chore/to-do list on the household board. </w:t>
+      </w:r>
+    </w:p>
+    <w:p>
+      <w:pPr>
+        <w:rPr>
+          <w:rFonts w:cstheme="minorHAnsi"/>
+          <w:sz w:val="24"/>
+          <w:szCs w:val="24"/>
+        </w:rPr>
+      </w:pPr>
+      <w:r>
+        <w:rPr>
+          <w:rFonts w:cstheme="minorHAnsi"/>
+          <w:sz w:val="24"/>
+          <w:szCs w:val="24"/>
+        </w:rPr>
+        <w:t>( 5 points ) As a roommate or household administrator, I want the ability to make announcements to the rest of the members in my household.</w:t>
+      </w:r>
+    </w:p>
+    <w:p>
+      <w:pPr>
+        <w:rPr>
+          <w:rFonts w:cstheme="minorHAnsi"/>
+          <w:sz w:val="24"/>
+          <w:szCs w:val="24"/>
+        </w:rPr>
+      </w:pPr>
+      <w:r>
+        <w:rPr>
+          <w:rFonts w:cstheme="minorHAnsi"/>
+          <w:sz w:val="24"/>
+          <w:szCs w:val="24"/>
+        </w:rPr>
+        <w:t>( 2.5 points ) As a roommate or household administrator, I want the ability to post a poll.</w:t>
+      </w:r>
+    </w:p>
+    <w:p>
+      <w:pPr>
+        <w:rPr>
+          <w:rFonts w:cstheme="minorHAnsi"/>
+          <w:sz w:val="24"/>
+          <w:szCs w:val="24"/>
+        </w:rPr>
+      </w:pPr>
+      <w:r>
+        <w:rPr>
+          <w:rFonts w:cstheme="minorHAnsi"/>
+          <w:sz w:val="24"/>
+          <w:szCs w:val="24"/>
+        </w:rPr>
+        <w:t>( 2.5 points ) As a roommate or household administrator, I want my vote in the poll to be anonymous.</w:t>
+      </w:r>
+    </w:p>
+    <w:p>
+      <w:pPr>
+        <w:rPr>
+          <w:rFonts w:cstheme="minorHAnsi"/>
+          <w:sz w:val="24"/>
+          <w:szCs w:val="24"/>
+        </w:rPr>
+      </w:pPr>
+      <w:r>
+        <w:rPr>
+          <w:rFonts w:cstheme="minorHAnsi"/>
+          <w:sz w:val="24"/>
+          <w:szCs w:val="24"/>
+        </w:rPr>
+        <w:t xml:space="preserve">( 2.5 points ) As an announcement poster, I want a record of who has seen my announcements. </w:t>
+      </w:r>
+    </w:p>
+    <w:p>
+      <w:pPr>
+        <w:rPr>
+          <w:rFonts w:cstheme="minorHAnsi"/>
+          <w:sz w:val="24"/>
+          <w:szCs w:val="24"/>
+        </w:rPr>
+      </w:pPr>
+      <w:r>
+        <w:rPr>
+          <w:rFonts w:cstheme="minorHAnsi"/>
+          <w:sz w:val="24"/>
+          <w:szCs w:val="24"/>
+        </w:rPr>
+        <w:t>( 7.5 points ) As a household member, I want the ability to post bills and request payments from other roommates. (Payments implemented using Stripe API)</w:t>
+      </w:r>
+    </w:p>
+    <w:p>
+      <w:pPr>
+        <w:rPr>
+          <w:rFonts w:cstheme="minorHAnsi"/>
+          <w:sz w:val="24"/>
+          <w:szCs w:val="24"/>
+        </w:rPr>
+      </w:pPr>
       <w:r>
         <w:rPr>
           <w:rFonts w:cstheme="minorHAnsi"/>
@@ -490,34 +367,7 @@
           <w:szCs w:val="24"/>
         </w:rPr>
         <w:lastRenderedPageBreak/>
-        <w:t>( 10</w:t>
-      </w:r>
-      <w:proofErr w:type="gramEnd"/>
-      <w:r>
-        <w:rPr>
-          <w:rFonts w:cstheme="minorHAnsi"/>
-          <w:sz w:val="24"/>
-          <w:szCs w:val="24"/>
-        </w:rPr>
-        <w:t xml:space="preserve"> points ) As a household member, I want to be able to receive SMS (5pts) and email (5pts) alerts each day (Implemented using Twilio API and/or </w:t>
-      </w:r>
-      <w:proofErr w:type="spellStart"/>
-      <w:r>
-        <w:rPr>
-          <w:rFonts w:cstheme="minorHAnsi"/>
-          <w:sz w:val="24"/>
-          <w:szCs w:val="24"/>
-        </w:rPr>
-        <w:t>Mailkit</w:t>
-      </w:r>
-      <w:proofErr w:type="spellEnd"/>
-      <w:r>
-        <w:rPr>
-          <w:rFonts w:cstheme="minorHAnsi"/>
-          <w:sz w:val="24"/>
-          <w:szCs w:val="24"/>
-        </w:rPr>
-        <w:t xml:space="preserve"> API) </w:t>
+        <w:t xml:space="preserve">( 10 points ) As a household member, I want to be able to receive SMS (5pts) and email (5pts) alerts each day (Implemented using Twilio API and/or Mailkit API) </w:t>
       </w:r>
     </w:p>
     <w:p>

</xml_diff>

<commit_message>
Started work on the Polls controller, need to update model in order to be able to count a vote for a poll. Then begin working on Chore controller
</commit_message>
<xml_diff>
--- a/UserStoriesAndPlanningDocuments/Andrew_UserStories.docx
+++ b/UserStoriesAndPlanningDocuments/Andrew_UserStories.docx
@@ -1,6 +1,6 @@
 
 <file path=word/document.xml><?xml version="1.0" encoding="utf-8"?>
-<w:document xmlns:wpc="http://schemas.microsoft.com/office/word/2010/wordprocessingCanvas" xmlns:cx="http://schemas.microsoft.com/office/drawing/2014/chartex" xmlns:cx1="http://schemas.microsoft.com/office/drawing/2015/9/8/chartex" xmlns:cx2="http://schemas.microsoft.com/office/drawing/2015/10/21/chartex" xmlns:cx3="http://schemas.microsoft.com/office/drawing/2016/5/9/chartex" xmlns:cx4="http://schemas.microsoft.com/office/drawing/2016/5/10/chartex" xmlns:cx5="http://schemas.microsoft.com/office/drawing/2016/5/11/chartex" xmlns:cx6="http://schemas.microsoft.com/office/drawing/2016/5/12/chartex" xmlns:cx7="http://schemas.microsoft.com/office/drawing/2016/5/13/chartex" xmlns:cx8="http://schemas.microsoft.com/office/drawing/2016/5/14/chartex" xmlns:mc="http://schemas.openxmlformats.org/markup-compatibility/2006" xmlns:aink="http://schemas.microsoft.com/office/drawing/2016/ink" xmlns:am3d="http://schemas.microsoft.com/office/drawing/2017/model3d" xmlns:o="urn:schemas-microsoft-com:office:office" xmlns:r="http://schemas.openxmlformats.org/officeDocument/2006/relationships" xmlns:m="http://schemas.openxmlformats.org/officeDocument/2006/math" xmlns:v="urn:schemas-microsoft-com:vml" xmlns:wp14="http://schemas.microsoft.com/office/word/2010/wordprocessingDrawing" xmlns:wp="http://schemas.openxmlformats.org/drawingml/2006/wordprocessingDrawing" xmlns:w10="urn:schemas-microsoft-com:office:word" xmlns:w="http://schemas.openxmlformats.org/wordprocessingml/2006/main" xmlns:w14="http://schemas.microsoft.com/office/word/2010/wordml" xmlns:w15="http://schemas.microsoft.com/office/word/2012/wordml" xmlns:w16cid="http://schemas.microsoft.com/office/word/2016/wordml/cid" xmlns:w16se="http://schemas.microsoft.com/office/word/2015/wordml/symex" xmlns:wpg="http://schemas.microsoft.com/office/word/2010/wordprocessingGroup" xmlns:wpi="http://schemas.microsoft.com/office/word/2010/wordprocessingInk" xmlns:wne="http://schemas.microsoft.com/office/word/2006/wordml" xmlns:wps="http://schemas.microsoft.com/office/word/2010/wordprocessingShape" mc:Ignorable="w14 w15 w16se w16cid wp14">
+<w:document xmlns:wpc="http://schemas.microsoft.com/office/word/2010/wordprocessingCanvas" xmlns:cx="http://schemas.microsoft.com/office/drawing/2014/chartex" xmlns:cx1="http://schemas.microsoft.com/office/drawing/2015/9/8/chartex" xmlns:cx2="http://schemas.microsoft.com/office/drawing/2015/10/21/chartex" xmlns:cx3="http://schemas.microsoft.com/office/drawing/2016/5/9/chartex" xmlns:cx4="http://schemas.microsoft.com/office/drawing/2016/5/10/chartex" xmlns:cx5="http://schemas.microsoft.com/office/drawing/2016/5/11/chartex" xmlns:cx6="http://schemas.microsoft.com/office/drawing/2016/5/12/chartex" xmlns:cx7="http://schemas.microsoft.com/office/drawing/2016/5/13/chartex" xmlns:cx8="http://schemas.microsoft.com/office/drawing/2016/5/14/chartex" xmlns:mc="http://schemas.openxmlformats.org/markup-compatibility/2006" xmlns:aink="http://schemas.microsoft.com/office/drawing/2016/ink" xmlns:am3d="http://schemas.microsoft.com/office/drawing/2017/model3d" xmlns:o="urn:schemas-microsoft-com:office:office" xmlns:r="http://schemas.openxmlformats.org/officeDocument/2006/relationships" xmlns:m="http://schemas.openxmlformats.org/officeDocument/2006/math" xmlns:v="urn:schemas-microsoft-com:vml" xmlns:wp14="http://schemas.microsoft.com/office/word/2010/wordprocessingDrawing" xmlns:wp="http://schemas.openxmlformats.org/drawingml/2006/wordprocessingDrawing" xmlns:w10="urn:schemas-microsoft-com:office:word" xmlns:w="http://schemas.openxmlformats.org/wordprocessingml/2006/main" xmlns:w14="http://schemas.microsoft.com/office/word/2010/wordml" xmlns:w15="http://schemas.microsoft.com/office/word/2012/wordml" xmlns:w16cex="http://schemas.microsoft.com/office/word/2018/wordml/cex" xmlns:w16cid="http://schemas.microsoft.com/office/word/2016/wordml/cid" xmlns:w16="http://schemas.microsoft.com/office/word/2018/wordml" xmlns:w16se="http://schemas.microsoft.com/office/word/2015/wordml/symex" xmlns:wpg="http://schemas.microsoft.com/office/word/2010/wordprocessingGroup" xmlns:wpi="http://schemas.microsoft.com/office/word/2010/wordprocessingInk" xmlns:wne="http://schemas.microsoft.com/office/word/2006/wordml" xmlns:wps="http://schemas.microsoft.com/office/word/2010/wordprocessingShape" mc:Ignorable="w14 w15 w16se w16cid w16 w16cex wp14">
   <w:body>
     <w:p>
       <w:pPr>
@@ -118,23 +118,24 @@
           <w:szCs w:val="24"/>
         </w:rPr>
       </w:pPr>
-      <w:r>
-        <w:rPr>
-          <w:rFonts w:cstheme="minorHAnsi"/>
-          <w:sz w:val="24"/>
-          <w:szCs w:val="24"/>
-        </w:rPr>
-        <w:t xml:space="preserve">( 7.5 points ) As a developer, I want to use a SQL database to store all of the relevant information for household members and their respective events and display it on the front-end using FullCalendar, a jQuery plugin. </w:t>
-      </w:r>
-    </w:p>
-    <w:p>
-      <w:pPr>
-        <w:rPr>
-          <w:rFonts w:cstheme="minorHAnsi"/>
-          <w:sz w:val="24"/>
-          <w:szCs w:val="24"/>
-        </w:rPr>
-      </w:pPr>
+      <w:proofErr w:type="gramStart"/>
+      <w:r>
+        <w:rPr>
+          <w:rFonts w:cstheme="minorHAnsi"/>
+          <w:sz w:val="24"/>
+          <w:szCs w:val="24"/>
+        </w:rPr>
+        <w:t>( 7.5</w:t>
+      </w:r>
+      <w:proofErr w:type="gramEnd"/>
+      <w:r>
+        <w:rPr>
+          <w:rFonts w:cstheme="minorHAnsi"/>
+          <w:sz w:val="24"/>
+          <w:szCs w:val="24"/>
+        </w:rPr>
+        <w:t xml:space="preserve"> points ) As a developer, </w:t>
+      </w:r>
       <w:r>
         <w:rPr>
           <w:rFonts w:cstheme="minorHAnsi"/>
@@ -142,8 +143,44 @@
           <w:szCs w:val="24"/>
           <w:highlight w:val="green"/>
         </w:rPr>
-        <w:t>( 5 points ) As a household administrator, I want to be able to manage roommates in my household account. (Add new roommates, remove roommates, approve roo</w:t>
-      </w:r>
+        <w:t>I want to use a SQL database to store all of the relevant information for household members and their respective events</w:t>
+      </w:r>
+      <w:r>
+        <w:rPr>
+          <w:rFonts w:cstheme="minorHAnsi"/>
+          <w:sz w:val="24"/>
+          <w:szCs w:val="24"/>
+        </w:rPr>
+        <w:t xml:space="preserve"> and display it on the front-end using </w:t>
+      </w:r>
+      <w:proofErr w:type="spellStart"/>
+      <w:r>
+        <w:rPr>
+          <w:rFonts w:cstheme="minorHAnsi"/>
+          <w:sz w:val="24"/>
+          <w:szCs w:val="24"/>
+        </w:rPr>
+        <w:t>FullCalendar</w:t>
+      </w:r>
+      <w:proofErr w:type="spellEnd"/>
+      <w:r>
+        <w:rPr>
+          <w:rFonts w:cstheme="minorHAnsi"/>
+          <w:sz w:val="24"/>
+          <w:szCs w:val="24"/>
+        </w:rPr>
+        <w:t xml:space="preserve">, a jQuery plugin. </w:t>
+      </w:r>
+    </w:p>
+    <w:p>
+      <w:pPr>
+        <w:rPr>
+          <w:rFonts w:cstheme="minorHAnsi"/>
+          <w:sz w:val="24"/>
+          <w:szCs w:val="24"/>
+        </w:rPr>
+      </w:pPr>
+      <w:proofErr w:type="gramStart"/>
       <w:r>
         <w:rPr>
           <w:rFonts w:cstheme="minorHAnsi"/>
@@ -151,6 +188,25 @@
           <w:szCs w:val="24"/>
           <w:highlight w:val="green"/>
         </w:rPr>
+        <w:t>( 5</w:t>
+      </w:r>
+      <w:proofErr w:type="gramEnd"/>
+      <w:r>
+        <w:rPr>
+          <w:rFonts w:cstheme="minorHAnsi"/>
+          <w:sz w:val="24"/>
+          <w:szCs w:val="24"/>
+          <w:highlight w:val="green"/>
+        </w:rPr>
+        <w:t xml:space="preserve"> points ) As a household administrator, I want to be able to manage roommates in my household account. (Add new roommates, remove roommates, approve roo</w:t>
+      </w:r>
+      <w:r>
+        <w:rPr>
+          <w:rFonts w:cstheme="minorHAnsi"/>
+          <w:sz w:val="24"/>
+          <w:szCs w:val="24"/>
+          <w:highlight w:val="green"/>
+        </w:rPr>
         <w:t>m</w:t>
       </w:r>
       <w:r>
@@ -171,13 +227,356 @@
           <w:szCs w:val="24"/>
         </w:rPr>
       </w:pPr>
-      <w:r>
-        <w:rPr>
-          <w:rFonts w:cstheme="minorHAnsi"/>
-          <w:sz w:val="24"/>
-          <w:szCs w:val="24"/>
-        </w:rPr>
-        <w:t xml:space="preserve">( 2.5 points ) </w:t>
+      <w:proofErr w:type="gramStart"/>
+      <w:r>
+        <w:rPr>
+          <w:rFonts w:cstheme="minorHAnsi"/>
+          <w:sz w:val="24"/>
+          <w:szCs w:val="24"/>
+        </w:rPr>
+        <w:t>( 2.5</w:t>
+      </w:r>
+      <w:proofErr w:type="gramEnd"/>
+      <w:r>
+        <w:rPr>
+          <w:rFonts w:cstheme="minorHAnsi"/>
+          <w:sz w:val="24"/>
+          <w:szCs w:val="24"/>
+        </w:rPr>
+        <w:t xml:space="preserve"> points ) </w:t>
+      </w:r>
+      <w:r>
+        <w:rPr>
+          <w:rFonts w:cstheme="minorHAnsi"/>
+          <w:sz w:val="24"/>
+          <w:szCs w:val="24"/>
+          <w:highlight w:val="green"/>
+        </w:rPr>
+        <w:t>As a household member, I want the ability to add to my calendar events to the shared calendar of a household</w:t>
+      </w:r>
+      <w:r>
+        <w:rPr>
+          <w:rFonts w:cstheme="minorHAnsi"/>
+          <w:sz w:val="24"/>
+          <w:szCs w:val="24"/>
+        </w:rPr>
+        <w:t xml:space="preserve"> (including location if applicable, use Google Maps display the location on the map).</w:t>
+      </w:r>
+    </w:p>
+    <w:p>
+      <w:pPr>
+        <w:rPr>
+          <w:rFonts w:cstheme="minorHAnsi"/>
+          <w:sz w:val="24"/>
+          <w:szCs w:val="24"/>
+        </w:rPr>
+      </w:pPr>
+      <w:proofErr w:type="gramStart"/>
+      <w:r>
+        <w:rPr>
+          <w:rFonts w:cstheme="minorHAnsi"/>
+          <w:sz w:val="24"/>
+          <w:szCs w:val="24"/>
+        </w:rPr>
+        <w:t>( 5</w:t>
+      </w:r>
+      <w:proofErr w:type="gramEnd"/>
+      <w:r>
+        <w:rPr>
+          <w:rFonts w:cstheme="minorHAnsi"/>
+          <w:sz w:val="24"/>
+          <w:szCs w:val="24"/>
+        </w:rPr>
+        <w:t xml:space="preserve"> points ) As a household administrator, I want to be able to make a chore/to-do list.</w:t>
+      </w:r>
+    </w:p>
+    <w:p>
+      <w:pPr>
+        <w:rPr>
+          <w:rFonts w:cstheme="minorHAnsi"/>
+          <w:sz w:val="24"/>
+          <w:szCs w:val="24"/>
+        </w:rPr>
+      </w:pPr>
+      <w:proofErr w:type="gramStart"/>
+      <w:r>
+        <w:rPr>
+          <w:rFonts w:cstheme="minorHAnsi"/>
+          <w:sz w:val="24"/>
+          <w:szCs w:val="24"/>
+        </w:rPr>
+        <w:t>( 7.5</w:t>
+      </w:r>
+      <w:proofErr w:type="gramEnd"/>
+      <w:r>
+        <w:rPr>
+          <w:rFonts w:cstheme="minorHAnsi"/>
+          <w:sz w:val="24"/>
+          <w:szCs w:val="24"/>
+        </w:rPr>
+        <w:t xml:space="preserve"> points ) As a household administrator, I want chores to be assigned through a random, automated process.</w:t>
+      </w:r>
+    </w:p>
+    <w:p>
+      <w:pPr>
+        <w:rPr>
+          <w:rFonts w:cstheme="minorHAnsi"/>
+          <w:sz w:val="24"/>
+          <w:szCs w:val="24"/>
+        </w:rPr>
+      </w:pPr>
+      <w:proofErr w:type="gramStart"/>
+      <w:r>
+        <w:rPr>
+          <w:rFonts w:cstheme="minorHAnsi"/>
+          <w:sz w:val="24"/>
+          <w:szCs w:val="24"/>
+        </w:rPr>
+        <w:t>( 5</w:t>
+      </w:r>
+      <w:proofErr w:type="gramEnd"/>
+      <w:r>
+        <w:rPr>
+          <w:rFonts w:cstheme="minorHAnsi"/>
+          <w:sz w:val="24"/>
+          <w:szCs w:val="24"/>
+        </w:rPr>
+        <w:t xml:space="preserve"> points ) As a roommate, I want to avoid being assigned the same chore two weeks in a row.</w:t>
+      </w:r>
+    </w:p>
+    <w:p>
+      <w:pPr>
+        <w:rPr>
+          <w:rFonts w:cstheme="minorHAnsi"/>
+          <w:sz w:val="24"/>
+          <w:szCs w:val="24"/>
+        </w:rPr>
+      </w:pPr>
+      <w:proofErr w:type="gramStart"/>
+      <w:r>
+        <w:rPr>
+          <w:rFonts w:cstheme="minorHAnsi"/>
+          <w:sz w:val="24"/>
+          <w:szCs w:val="24"/>
+        </w:rPr>
+        <w:t>( 2.5</w:t>
+      </w:r>
+      <w:proofErr w:type="gramEnd"/>
+      <w:r>
+        <w:rPr>
+          <w:rFonts w:cstheme="minorHAnsi"/>
+          <w:sz w:val="24"/>
+          <w:szCs w:val="24"/>
+        </w:rPr>
+        <w:t xml:space="preserve"> points ) As a roommate, I want to have the ability to mark a task completed on the chore/to-do list on the household board. </w:t>
+      </w:r>
+    </w:p>
+    <w:p>
+      <w:pPr>
+        <w:rPr>
+          <w:rFonts w:cstheme="minorHAnsi"/>
+          <w:sz w:val="24"/>
+          <w:szCs w:val="24"/>
+        </w:rPr>
+      </w:pPr>
+      <w:proofErr w:type="gramStart"/>
+      <w:r>
+        <w:rPr>
+          <w:rFonts w:cstheme="minorHAnsi"/>
+          <w:sz w:val="24"/>
+          <w:szCs w:val="24"/>
+        </w:rPr>
+        <w:t>( 5</w:t>
+      </w:r>
+      <w:proofErr w:type="gramEnd"/>
+      <w:r>
+        <w:rPr>
+          <w:rFonts w:cstheme="minorHAnsi"/>
+          <w:sz w:val="24"/>
+          <w:szCs w:val="24"/>
+        </w:rPr>
+        <w:t xml:space="preserve"> points ) </w:t>
+      </w:r>
+      <w:r>
+        <w:rPr>
+          <w:rFonts w:cstheme="minorHAnsi"/>
+          <w:sz w:val="24"/>
+          <w:szCs w:val="24"/>
+          <w:highlight w:val="green"/>
+        </w:rPr>
+        <w:t>As a roommate or household administrator, I want the ability to make announcements to the rest of the members in my household.</w:t>
+      </w:r>
+    </w:p>
+    <w:p>
+      <w:pPr>
+        <w:rPr>
+          <w:rFonts w:cstheme="minorHAnsi"/>
+          <w:sz w:val="24"/>
+          <w:szCs w:val="24"/>
+        </w:rPr>
+      </w:pPr>
+      <w:proofErr w:type="gramStart"/>
+      <w:r>
+        <w:rPr>
+          <w:rFonts w:cstheme="minorHAnsi"/>
+          <w:sz w:val="24"/>
+          <w:szCs w:val="24"/>
+        </w:rPr>
+        <w:t>( 2.5</w:t>
+      </w:r>
+      <w:proofErr w:type="gramEnd"/>
+      <w:r>
+        <w:rPr>
+          <w:rFonts w:cstheme="minorHAnsi"/>
+          <w:sz w:val="24"/>
+          <w:szCs w:val="24"/>
+        </w:rPr>
+        <w:t xml:space="preserve"> points ) </w:t>
+      </w:r>
+      <w:r>
+        <w:rPr>
+          <w:rFonts w:cstheme="minorHAnsi"/>
+          <w:sz w:val="24"/>
+          <w:szCs w:val="24"/>
+          <w:highlight w:val="green"/>
+        </w:rPr>
+        <w:t>As a roommate or household administrator, I want the ability to post a poll.</w:t>
+      </w:r>
+    </w:p>
+    <w:p>
+      <w:pPr>
+        <w:rPr>
+          <w:rFonts w:cstheme="minorHAnsi"/>
+          <w:sz w:val="24"/>
+          <w:szCs w:val="24"/>
+        </w:rPr>
+      </w:pPr>
+      <w:proofErr w:type="gramStart"/>
+      <w:r>
+        <w:rPr>
+          <w:rFonts w:cstheme="minorHAnsi"/>
+          <w:sz w:val="24"/>
+          <w:szCs w:val="24"/>
+        </w:rPr>
+        <w:t>( 2.5</w:t>
+      </w:r>
+      <w:proofErr w:type="gramEnd"/>
+      <w:r>
+        <w:rPr>
+          <w:rFonts w:cstheme="minorHAnsi"/>
+          <w:sz w:val="24"/>
+          <w:szCs w:val="24"/>
+        </w:rPr>
+        <w:t xml:space="preserve"> points ) </w:t>
+      </w:r>
+      <w:r>
+        <w:rPr>
+          <w:rFonts w:cstheme="minorHAnsi"/>
+          <w:sz w:val="24"/>
+          <w:szCs w:val="24"/>
+          <w:highlight w:val="yellow"/>
+        </w:rPr>
+        <w:t>As a roommate or household administrator, I want my vote in the poll to be anonymous.</w:t>
+      </w:r>
+    </w:p>
+    <w:p>
+      <w:pPr>
+        <w:rPr>
+          <w:rFonts w:cstheme="minorHAnsi"/>
+          <w:sz w:val="24"/>
+          <w:szCs w:val="24"/>
+        </w:rPr>
+      </w:pPr>
+      <w:proofErr w:type="gramStart"/>
+      <w:r>
+        <w:rPr>
+          <w:rFonts w:cstheme="minorHAnsi"/>
+          <w:sz w:val="24"/>
+          <w:szCs w:val="24"/>
+        </w:rPr>
+        <w:t>( 2.5</w:t>
+      </w:r>
+      <w:proofErr w:type="gramEnd"/>
+      <w:r>
+        <w:rPr>
+          <w:rFonts w:cstheme="minorHAnsi"/>
+          <w:sz w:val="24"/>
+          <w:szCs w:val="24"/>
+        </w:rPr>
+        <w:t xml:space="preserve"> points ) As an announcement poster, I want a record of who has seen my announcements. </w:t>
+      </w:r>
+    </w:p>
+    <w:p>
+      <w:pPr>
+        <w:rPr>
+          <w:rFonts w:cstheme="minorHAnsi"/>
+          <w:sz w:val="24"/>
+          <w:szCs w:val="24"/>
+        </w:rPr>
+      </w:pPr>
+      <w:proofErr w:type="gramStart"/>
+      <w:r>
+        <w:rPr>
+          <w:rFonts w:cstheme="minorHAnsi"/>
+          <w:sz w:val="24"/>
+          <w:szCs w:val="24"/>
+        </w:rPr>
+        <w:t>( 7.5</w:t>
+      </w:r>
+      <w:proofErr w:type="gramEnd"/>
+      <w:r>
+        <w:rPr>
+          <w:rFonts w:cstheme="minorHAnsi"/>
+          <w:sz w:val="24"/>
+          <w:szCs w:val="24"/>
+        </w:rPr>
+        <w:t xml:space="preserve"> points ) As a household member, I want the ability to post bills and request payments from other roommates. (Payments implemented using Stripe API)</w:t>
+      </w:r>
+    </w:p>
+    <w:p>
+      <w:pPr>
+        <w:rPr>
+          <w:rFonts w:cstheme="minorHAnsi"/>
+          <w:sz w:val="24"/>
+          <w:szCs w:val="24"/>
+        </w:rPr>
+      </w:pPr>
+      <w:proofErr w:type="gramStart"/>
+      <w:r>
+        <w:rPr>
+          <w:rFonts w:cstheme="minorHAnsi"/>
+          <w:sz w:val="24"/>
+          <w:szCs w:val="24"/>
+        </w:rPr>
+        <w:lastRenderedPageBreak/>
+        <w:t>( 10</w:t>
+      </w:r>
+      <w:proofErr w:type="gramEnd"/>
+      <w:r>
+        <w:rPr>
+          <w:rFonts w:cstheme="minorHAnsi"/>
+          <w:sz w:val="24"/>
+          <w:szCs w:val="24"/>
+        </w:rPr>
+        <w:t xml:space="preserve"> points ) As a household member, I want to be able to receive SMS (5pts) and email (5pts) alerts each day (Implemented using Twilio API and/or </w:t>
+      </w:r>
+      <w:proofErr w:type="spellStart"/>
+      <w:r>
+        <w:rPr>
+          <w:rFonts w:cstheme="minorHAnsi"/>
+          <w:sz w:val="24"/>
+          <w:szCs w:val="24"/>
+        </w:rPr>
+        <w:t>Mailkit</w:t>
+      </w:r>
+      <w:proofErr w:type="spellEnd"/>
+      <w:r>
+        <w:rPr>
+          <w:rFonts w:cstheme="minorHAnsi"/>
+          <w:sz w:val="24"/>
+          <w:szCs w:val="24"/>
+        </w:rPr>
+        <w:t xml:space="preserve"> API)</w:t>
       </w:r>
       <w:bookmarkStart w:id="0" w:name="_GoBack"/>
       <w:bookmarkEnd w:id="0"/>
@@ -186,188 +585,8 @@
           <w:rFonts w:cstheme="minorHAnsi"/>
           <w:sz w:val="24"/>
           <w:szCs w:val="24"/>
-          <w:highlight w:val="green"/>
-        </w:rPr>
-        <w:t>As a household member, I want the ability to add to my calendar events to the shared calendar of a household</w:t>
-      </w:r>
-      <w:r>
-        <w:rPr>
-          <w:rFonts w:cstheme="minorHAnsi"/>
-          <w:sz w:val="24"/>
-          <w:szCs w:val="24"/>
-        </w:rPr>
-        <w:t xml:space="preserve"> (including location if applicable, use Google Maps display the location on the map).</w:t>
-      </w:r>
-    </w:p>
-    <w:p>
-      <w:pPr>
-        <w:rPr>
-          <w:rFonts w:cstheme="minorHAnsi"/>
-          <w:sz w:val="24"/>
-          <w:szCs w:val="24"/>
-        </w:rPr>
-      </w:pPr>
-      <w:r>
-        <w:rPr>
-          <w:rFonts w:cstheme="minorHAnsi"/>
-          <w:sz w:val="24"/>
-          <w:szCs w:val="24"/>
-        </w:rPr>
-        <w:t>( 5 points ) As a household administrator, I want to be able to make a chore/to-do list.</w:t>
-      </w:r>
-    </w:p>
-    <w:p>
-      <w:pPr>
-        <w:rPr>
-          <w:rFonts w:cstheme="minorHAnsi"/>
-          <w:sz w:val="24"/>
-          <w:szCs w:val="24"/>
-        </w:rPr>
-      </w:pPr>
-      <w:r>
-        <w:rPr>
-          <w:rFonts w:cstheme="minorHAnsi"/>
-          <w:sz w:val="24"/>
-          <w:szCs w:val="24"/>
-        </w:rPr>
-        <w:t>( 7.5 points ) As a household administrator, I want chores to be assigned through a random, automated process.</w:t>
-      </w:r>
-    </w:p>
-    <w:p>
-      <w:pPr>
-        <w:rPr>
-          <w:rFonts w:cstheme="minorHAnsi"/>
-          <w:sz w:val="24"/>
-          <w:szCs w:val="24"/>
-        </w:rPr>
-      </w:pPr>
-      <w:r>
-        <w:rPr>
-          <w:rFonts w:cstheme="minorHAnsi"/>
-          <w:sz w:val="24"/>
-          <w:szCs w:val="24"/>
-        </w:rPr>
-        <w:t>( 5 points ) As a roommate, I want to avoid being assigned the same chore two weeks in a row.</w:t>
-      </w:r>
-    </w:p>
-    <w:p>
-      <w:pPr>
-        <w:rPr>
-          <w:rFonts w:cstheme="minorHAnsi"/>
-          <w:sz w:val="24"/>
-          <w:szCs w:val="24"/>
-        </w:rPr>
-      </w:pPr>
-      <w:r>
-        <w:rPr>
-          <w:rFonts w:cstheme="minorHAnsi"/>
-          <w:sz w:val="24"/>
-          <w:szCs w:val="24"/>
-        </w:rPr>
-        <w:t xml:space="preserve">( 2.5 points ) As a roommate, I want to have the ability to mark a task completed on the chore/to-do list on the household board. </w:t>
-      </w:r>
-    </w:p>
-    <w:p>
-      <w:pPr>
-        <w:rPr>
-          <w:rFonts w:cstheme="minorHAnsi"/>
-          <w:sz w:val="24"/>
-          <w:szCs w:val="24"/>
-        </w:rPr>
-      </w:pPr>
-      <w:r>
-        <w:rPr>
-          <w:rFonts w:cstheme="minorHAnsi"/>
-          <w:sz w:val="24"/>
-          <w:szCs w:val="24"/>
-        </w:rPr>
-        <w:t>( 5 points ) As a roommate or household administrator, I want the ability to make announcements to the rest of the members in my household.</w:t>
-      </w:r>
-    </w:p>
-    <w:p>
-      <w:pPr>
-        <w:rPr>
-          <w:rFonts w:cstheme="minorHAnsi"/>
-          <w:sz w:val="24"/>
-          <w:szCs w:val="24"/>
-        </w:rPr>
-      </w:pPr>
-      <w:r>
-        <w:rPr>
-          <w:rFonts w:cstheme="minorHAnsi"/>
-          <w:sz w:val="24"/>
-          <w:szCs w:val="24"/>
-        </w:rPr>
-        <w:t>( 2.5 points ) As a roommate or household administrator, I want the ability to post a poll.</w:t>
-      </w:r>
-    </w:p>
-    <w:p>
-      <w:pPr>
-        <w:rPr>
-          <w:rFonts w:cstheme="minorHAnsi"/>
-          <w:sz w:val="24"/>
-          <w:szCs w:val="24"/>
-        </w:rPr>
-      </w:pPr>
-      <w:r>
-        <w:rPr>
-          <w:rFonts w:cstheme="minorHAnsi"/>
-          <w:sz w:val="24"/>
-          <w:szCs w:val="24"/>
-        </w:rPr>
-        <w:t>( 2.5 points ) As a roommate or household administrator, I want my vote in the poll to be anonymous.</w:t>
-      </w:r>
-    </w:p>
-    <w:p>
-      <w:pPr>
-        <w:rPr>
-          <w:rFonts w:cstheme="minorHAnsi"/>
-          <w:sz w:val="24"/>
-          <w:szCs w:val="24"/>
-        </w:rPr>
-      </w:pPr>
-      <w:r>
-        <w:rPr>
-          <w:rFonts w:cstheme="minorHAnsi"/>
-          <w:sz w:val="24"/>
-          <w:szCs w:val="24"/>
-        </w:rPr>
-        <w:t xml:space="preserve">( 2.5 points ) As an announcement poster, I want a record of who has seen my announcements. </w:t>
-      </w:r>
-    </w:p>
-    <w:p>
-      <w:pPr>
-        <w:rPr>
-          <w:rFonts w:cstheme="minorHAnsi"/>
-          <w:sz w:val="24"/>
-          <w:szCs w:val="24"/>
-        </w:rPr>
-      </w:pPr>
-      <w:r>
-        <w:rPr>
-          <w:rFonts w:cstheme="minorHAnsi"/>
-          <w:sz w:val="24"/>
-          <w:szCs w:val="24"/>
-        </w:rPr>
-        <w:t>( 7.5 points ) As a household member, I want the ability to post bills and request payments from other roommates. (Payments implemented using Stripe API)</w:t>
-      </w:r>
-    </w:p>
-    <w:p>
-      <w:pPr>
-        <w:rPr>
-          <w:rFonts w:cstheme="minorHAnsi"/>
-          <w:sz w:val="24"/>
-          <w:szCs w:val="24"/>
-        </w:rPr>
-      </w:pPr>
-      <w:r>
-        <w:rPr>
-          <w:rFonts w:cstheme="minorHAnsi"/>
-          <w:sz w:val="24"/>
-          <w:szCs w:val="24"/>
-        </w:rPr>
-        <w:lastRenderedPageBreak/>
-        <w:t xml:space="preserve">( 10 points ) As a household member, I want to be able to receive SMS (5pts) and email (5pts) alerts each day (Implemented using Twilio API and/or Mailkit API) </w:t>
+        </w:rPr>
+        <w:t xml:space="preserve"> </w:t>
       </w:r>
     </w:p>
     <w:p>
@@ -394,7 +613,7 @@
 </file>
 
 <file path=word/styles.xml><?xml version="1.0" encoding="utf-8"?>
-<w:styles xmlns:mc="http://schemas.openxmlformats.org/markup-compatibility/2006" xmlns:r="http://schemas.openxmlformats.org/officeDocument/2006/relationships" xmlns:w="http://schemas.openxmlformats.org/wordprocessingml/2006/main" xmlns:w14="http://schemas.microsoft.com/office/word/2010/wordml" xmlns:w15="http://schemas.microsoft.com/office/word/2012/wordml" xmlns:w16cid="http://schemas.microsoft.com/office/word/2016/wordml/cid" xmlns:w16se="http://schemas.microsoft.com/office/word/2015/wordml/symex" mc:Ignorable="w14 w15 w16se w16cid">
+<w:styles xmlns:mc="http://schemas.openxmlformats.org/markup-compatibility/2006" xmlns:r="http://schemas.openxmlformats.org/officeDocument/2006/relationships" xmlns:w="http://schemas.openxmlformats.org/wordprocessingml/2006/main" xmlns:w14="http://schemas.microsoft.com/office/word/2010/wordml" xmlns:w15="http://schemas.microsoft.com/office/word/2012/wordml" xmlns:w16cex="http://schemas.microsoft.com/office/word/2018/wordml/cex" xmlns:w16cid="http://schemas.microsoft.com/office/word/2016/wordml/cid" xmlns:w16="http://schemas.microsoft.com/office/word/2018/wordml" xmlns:w16se="http://schemas.microsoft.com/office/word/2015/wordml/symex" mc:Ignorable="w14 w15 w16se w16cid w16 w16cex">
   <w:docDefaults>
     <w:rPrDefault>
       <w:rPr>

</xml_diff>

<commit_message>
Started working on some base styling of the home page
</commit_message>
<xml_diff>
--- a/UserStoriesAndPlanningDocuments/Andrew_UserStories.docx
+++ b/UserStoriesAndPlanningDocuments/Andrew_UserStories.docx
@@ -260,8 +260,19 @@
           <w:sz w:val="24"/>
           <w:szCs w:val="24"/>
         </w:rPr>
-        <w:t xml:space="preserve"> (including location if applicable, use Google Maps display the location on the map).</w:t>
-      </w:r>
+        <w:t xml:space="preserve"> </w:t>
+      </w:r>
+      <w:r>
+        <w:rPr>
+          <w:rFonts w:cstheme="minorHAnsi"/>
+          <w:sz w:val="24"/>
+          <w:szCs w:val="24"/>
+          <w:highlight w:val="green"/>
+        </w:rPr>
+        <w:t>(including location if applicable, use Google Maps display the location on the map).</w:t>
+      </w:r>
+      <w:bookmarkStart w:id="0" w:name="_GoBack"/>
+      <w:bookmarkEnd w:id="0"/>
     </w:p>
     <w:p>
       <w:pPr>
@@ -576,17 +587,7 @@
           <w:sz w:val="24"/>
           <w:szCs w:val="24"/>
         </w:rPr>
-        <w:t xml:space="preserve"> API)</w:t>
-      </w:r>
-      <w:bookmarkStart w:id="0" w:name="_GoBack"/>
-      <w:bookmarkEnd w:id="0"/>
-      <w:r>
-        <w:rPr>
-          <w:rFonts w:cstheme="minorHAnsi"/>
-          <w:sz w:val="24"/>
-          <w:szCs w:val="24"/>
-        </w:rPr>
-        <w:t xml:space="preserve"> </w:t>
+        <w:t xml:space="preserve"> API) </w:t>
       </w:r>
     </w:p>
     <w:p>

</xml_diff>

<commit_message>
Any user can vote anonymously in a poll and the vote is recorded correctly, moving to Chores
</commit_message>
<xml_diff>
--- a/UserStoriesAndPlanningDocuments/Andrew_UserStories.docx
+++ b/UserStoriesAndPlanningDocuments/Andrew_UserStories.docx
@@ -271,250 +271,258 @@
         </w:rPr>
         <w:t>(including location if applicable, use Google Maps display the location on the map).</w:t>
       </w:r>
+    </w:p>
+    <w:p>
+      <w:pPr>
+        <w:rPr>
+          <w:rFonts w:cstheme="minorHAnsi"/>
+          <w:sz w:val="24"/>
+          <w:szCs w:val="24"/>
+        </w:rPr>
+      </w:pPr>
+      <w:proofErr w:type="gramStart"/>
+      <w:r>
+        <w:rPr>
+          <w:rFonts w:cstheme="minorHAnsi"/>
+          <w:sz w:val="24"/>
+          <w:szCs w:val="24"/>
+        </w:rPr>
+        <w:t>( 5</w:t>
+      </w:r>
+      <w:proofErr w:type="gramEnd"/>
+      <w:r>
+        <w:rPr>
+          <w:rFonts w:cstheme="minorHAnsi"/>
+          <w:sz w:val="24"/>
+          <w:szCs w:val="24"/>
+        </w:rPr>
+        <w:t xml:space="preserve"> points ) As a household administrator, I want to be able to make a chore/to-do list.</w:t>
+      </w:r>
+    </w:p>
+    <w:p>
+      <w:pPr>
+        <w:rPr>
+          <w:rFonts w:cstheme="minorHAnsi"/>
+          <w:sz w:val="24"/>
+          <w:szCs w:val="24"/>
+        </w:rPr>
+      </w:pPr>
+      <w:proofErr w:type="gramStart"/>
+      <w:r>
+        <w:rPr>
+          <w:rFonts w:cstheme="minorHAnsi"/>
+          <w:sz w:val="24"/>
+          <w:szCs w:val="24"/>
+        </w:rPr>
+        <w:t>( 7.5</w:t>
+      </w:r>
+      <w:proofErr w:type="gramEnd"/>
+      <w:r>
+        <w:rPr>
+          <w:rFonts w:cstheme="minorHAnsi"/>
+          <w:sz w:val="24"/>
+          <w:szCs w:val="24"/>
+        </w:rPr>
+        <w:t xml:space="preserve"> points ) As a household administrator, I want chores to be assigned through a random, automated process.</w:t>
+      </w:r>
+    </w:p>
+    <w:p>
+      <w:pPr>
+        <w:rPr>
+          <w:rFonts w:cstheme="minorHAnsi"/>
+          <w:sz w:val="24"/>
+          <w:szCs w:val="24"/>
+        </w:rPr>
+      </w:pPr>
+      <w:proofErr w:type="gramStart"/>
+      <w:r>
+        <w:rPr>
+          <w:rFonts w:cstheme="minorHAnsi"/>
+          <w:sz w:val="24"/>
+          <w:szCs w:val="24"/>
+        </w:rPr>
+        <w:t>( 5</w:t>
+      </w:r>
+      <w:proofErr w:type="gramEnd"/>
+      <w:r>
+        <w:rPr>
+          <w:rFonts w:cstheme="minorHAnsi"/>
+          <w:sz w:val="24"/>
+          <w:szCs w:val="24"/>
+        </w:rPr>
+        <w:t xml:space="preserve"> points ) As a roommate, I want to avoid being assigned the same chore two weeks in a row.</w:t>
+      </w:r>
+    </w:p>
+    <w:p>
+      <w:pPr>
+        <w:rPr>
+          <w:rFonts w:cstheme="minorHAnsi"/>
+          <w:sz w:val="24"/>
+          <w:szCs w:val="24"/>
+        </w:rPr>
+      </w:pPr>
+      <w:proofErr w:type="gramStart"/>
+      <w:r>
+        <w:rPr>
+          <w:rFonts w:cstheme="minorHAnsi"/>
+          <w:sz w:val="24"/>
+          <w:szCs w:val="24"/>
+        </w:rPr>
+        <w:t>( 2.5</w:t>
+      </w:r>
+      <w:proofErr w:type="gramEnd"/>
+      <w:r>
+        <w:rPr>
+          <w:rFonts w:cstheme="minorHAnsi"/>
+          <w:sz w:val="24"/>
+          <w:szCs w:val="24"/>
+        </w:rPr>
+        <w:t xml:space="preserve"> points ) As a roommate, I want to have the ability to mark a task completed on the chore/to-do list on the household board. </w:t>
+      </w:r>
+    </w:p>
+    <w:p>
+      <w:pPr>
+        <w:rPr>
+          <w:rFonts w:cstheme="minorHAnsi"/>
+          <w:sz w:val="24"/>
+          <w:szCs w:val="24"/>
+        </w:rPr>
+      </w:pPr>
+      <w:proofErr w:type="gramStart"/>
+      <w:r>
+        <w:rPr>
+          <w:rFonts w:cstheme="minorHAnsi"/>
+          <w:sz w:val="24"/>
+          <w:szCs w:val="24"/>
+        </w:rPr>
+        <w:t>( 5</w:t>
+      </w:r>
+      <w:proofErr w:type="gramEnd"/>
+      <w:r>
+        <w:rPr>
+          <w:rFonts w:cstheme="minorHAnsi"/>
+          <w:sz w:val="24"/>
+          <w:szCs w:val="24"/>
+        </w:rPr>
+        <w:t xml:space="preserve"> points ) </w:t>
+      </w:r>
+      <w:r>
+        <w:rPr>
+          <w:rFonts w:cstheme="minorHAnsi"/>
+          <w:sz w:val="24"/>
+          <w:szCs w:val="24"/>
+          <w:highlight w:val="green"/>
+        </w:rPr>
+        <w:t>As a roommate or household administrator, I want the ability to make announcements to the rest of the members in my household.</w:t>
+      </w:r>
+    </w:p>
+    <w:p>
+      <w:pPr>
+        <w:rPr>
+          <w:rFonts w:cstheme="minorHAnsi"/>
+          <w:sz w:val="24"/>
+          <w:szCs w:val="24"/>
+        </w:rPr>
+      </w:pPr>
+      <w:proofErr w:type="gramStart"/>
+      <w:r>
+        <w:rPr>
+          <w:rFonts w:cstheme="minorHAnsi"/>
+          <w:sz w:val="24"/>
+          <w:szCs w:val="24"/>
+        </w:rPr>
+        <w:t>( 2.5</w:t>
+      </w:r>
+      <w:proofErr w:type="gramEnd"/>
+      <w:r>
+        <w:rPr>
+          <w:rFonts w:cstheme="minorHAnsi"/>
+          <w:sz w:val="24"/>
+          <w:szCs w:val="24"/>
+        </w:rPr>
+        <w:t xml:space="preserve"> points ) </w:t>
+      </w:r>
+      <w:r>
+        <w:rPr>
+          <w:rFonts w:cstheme="minorHAnsi"/>
+          <w:sz w:val="24"/>
+          <w:szCs w:val="24"/>
+          <w:highlight w:val="green"/>
+        </w:rPr>
+        <w:t>As a roommate or household administrator, I want the ability to post a poll.</w:t>
+      </w:r>
+    </w:p>
+    <w:p>
+      <w:pPr>
+        <w:rPr>
+          <w:rFonts w:cstheme="minorHAnsi"/>
+          <w:sz w:val="24"/>
+          <w:szCs w:val="24"/>
+        </w:rPr>
+      </w:pPr>
+      <w:proofErr w:type="gramStart"/>
+      <w:r>
+        <w:rPr>
+          <w:rFonts w:cstheme="minorHAnsi"/>
+          <w:sz w:val="24"/>
+          <w:szCs w:val="24"/>
+        </w:rPr>
+        <w:t>( 2.5</w:t>
+      </w:r>
+      <w:proofErr w:type="gramEnd"/>
+      <w:r>
+        <w:rPr>
+          <w:rFonts w:cstheme="minorHAnsi"/>
+          <w:sz w:val="24"/>
+          <w:szCs w:val="24"/>
+        </w:rPr>
+        <w:t xml:space="preserve"> points ) </w:t>
+      </w:r>
+      <w:r>
+        <w:rPr>
+          <w:rFonts w:cstheme="minorHAnsi"/>
+          <w:sz w:val="24"/>
+          <w:szCs w:val="24"/>
+          <w:highlight w:val="green"/>
+        </w:rPr>
+        <w:t>As a roommate or household administrator, I want my vote in the poll to be anonymous.</w:t>
+      </w:r>
+    </w:p>
+    <w:p>
+      <w:pPr>
+        <w:rPr>
+          <w:rFonts w:cstheme="minorHAnsi"/>
+          <w:sz w:val="24"/>
+          <w:szCs w:val="24"/>
+        </w:rPr>
+      </w:pPr>
+      <w:proofErr w:type="gramStart"/>
+      <w:r>
+        <w:rPr>
+          <w:rFonts w:cstheme="minorHAnsi"/>
+          <w:sz w:val="24"/>
+          <w:szCs w:val="24"/>
+        </w:rPr>
+        <w:t>( 2.5</w:t>
+      </w:r>
+      <w:proofErr w:type="gramEnd"/>
+      <w:r>
+        <w:rPr>
+          <w:rFonts w:cstheme="minorHAnsi"/>
+          <w:sz w:val="24"/>
+          <w:szCs w:val="24"/>
+        </w:rPr>
+        <w:t xml:space="preserve"> points ) As an announcement poster, I wan</w:t>
+      </w:r>
       <w:bookmarkStart w:id="0" w:name="_GoBack"/>
       <w:bookmarkEnd w:id="0"/>
-    </w:p>
-    <w:p>
-      <w:pPr>
-        <w:rPr>
-          <w:rFonts w:cstheme="minorHAnsi"/>
-          <w:sz w:val="24"/>
-          <w:szCs w:val="24"/>
-        </w:rPr>
-      </w:pPr>
-      <w:proofErr w:type="gramStart"/>
-      <w:r>
-        <w:rPr>
-          <w:rFonts w:cstheme="minorHAnsi"/>
-          <w:sz w:val="24"/>
-          <w:szCs w:val="24"/>
-        </w:rPr>
-        <w:t>( 5</w:t>
-      </w:r>
-      <w:proofErr w:type="gramEnd"/>
-      <w:r>
-        <w:rPr>
-          <w:rFonts w:cstheme="minorHAnsi"/>
-          <w:sz w:val="24"/>
-          <w:szCs w:val="24"/>
-        </w:rPr>
-        <w:t xml:space="preserve"> points ) As a household administrator, I want to be able to make a chore/to-do list.</w:t>
-      </w:r>
-    </w:p>
-    <w:p>
-      <w:pPr>
-        <w:rPr>
-          <w:rFonts w:cstheme="minorHAnsi"/>
-          <w:sz w:val="24"/>
-          <w:szCs w:val="24"/>
-        </w:rPr>
-      </w:pPr>
-      <w:proofErr w:type="gramStart"/>
-      <w:r>
-        <w:rPr>
-          <w:rFonts w:cstheme="minorHAnsi"/>
-          <w:sz w:val="24"/>
-          <w:szCs w:val="24"/>
-        </w:rPr>
-        <w:t>( 7.5</w:t>
-      </w:r>
-      <w:proofErr w:type="gramEnd"/>
-      <w:r>
-        <w:rPr>
-          <w:rFonts w:cstheme="minorHAnsi"/>
-          <w:sz w:val="24"/>
-          <w:szCs w:val="24"/>
-        </w:rPr>
-        <w:t xml:space="preserve"> points ) As a household administrator, I want chores to be assigned through a random, automated process.</w:t>
-      </w:r>
-    </w:p>
-    <w:p>
-      <w:pPr>
-        <w:rPr>
-          <w:rFonts w:cstheme="minorHAnsi"/>
-          <w:sz w:val="24"/>
-          <w:szCs w:val="24"/>
-        </w:rPr>
-      </w:pPr>
-      <w:proofErr w:type="gramStart"/>
-      <w:r>
-        <w:rPr>
-          <w:rFonts w:cstheme="minorHAnsi"/>
-          <w:sz w:val="24"/>
-          <w:szCs w:val="24"/>
-        </w:rPr>
-        <w:t>( 5</w:t>
-      </w:r>
-      <w:proofErr w:type="gramEnd"/>
-      <w:r>
-        <w:rPr>
-          <w:rFonts w:cstheme="minorHAnsi"/>
-          <w:sz w:val="24"/>
-          <w:szCs w:val="24"/>
-        </w:rPr>
-        <w:t xml:space="preserve"> points ) As a roommate, I want to avoid being assigned the same chore two weeks in a row.</w:t>
-      </w:r>
-    </w:p>
-    <w:p>
-      <w:pPr>
-        <w:rPr>
-          <w:rFonts w:cstheme="minorHAnsi"/>
-          <w:sz w:val="24"/>
-          <w:szCs w:val="24"/>
-        </w:rPr>
-      </w:pPr>
-      <w:proofErr w:type="gramStart"/>
-      <w:r>
-        <w:rPr>
-          <w:rFonts w:cstheme="minorHAnsi"/>
-          <w:sz w:val="24"/>
-          <w:szCs w:val="24"/>
-        </w:rPr>
-        <w:t>( 2.5</w:t>
-      </w:r>
-      <w:proofErr w:type="gramEnd"/>
-      <w:r>
-        <w:rPr>
-          <w:rFonts w:cstheme="minorHAnsi"/>
-          <w:sz w:val="24"/>
-          <w:szCs w:val="24"/>
-        </w:rPr>
-        <w:t xml:space="preserve"> points ) As a roommate, I want to have the ability to mark a task completed on the chore/to-do list on the household board. </w:t>
-      </w:r>
-    </w:p>
-    <w:p>
-      <w:pPr>
-        <w:rPr>
-          <w:rFonts w:cstheme="minorHAnsi"/>
-          <w:sz w:val="24"/>
-          <w:szCs w:val="24"/>
-        </w:rPr>
-      </w:pPr>
-      <w:proofErr w:type="gramStart"/>
-      <w:r>
-        <w:rPr>
-          <w:rFonts w:cstheme="minorHAnsi"/>
-          <w:sz w:val="24"/>
-          <w:szCs w:val="24"/>
-        </w:rPr>
-        <w:t>( 5</w:t>
-      </w:r>
-      <w:proofErr w:type="gramEnd"/>
-      <w:r>
-        <w:rPr>
-          <w:rFonts w:cstheme="minorHAnsi"/>
-          <w:sz w:val="24"/>
-          <w:szCs w:val="24"/>
-        </w:rPr>
-        <w:t xml:space="preserve"> points ) </w:t>
-      </w:r>
-      <w:r>
-        <w:rPr>
-          <w:rFonts w:cstheme="minorHAnsi"/>
-          <w:sz w:val="24"/>
-          <w:szCs w:val="24"/>
-          <w:highlight w:val="green"/>
-        </w:rPr>
-        <w:t>As a roommate or household administrator, I want the ability to make announcements to the rest of the members in my household.</w:t>
-      </w:r>
-    </w:p>
-    <w:p>
-      <w:pPr>
-        <w:rPr>
-          <w:rFonts w:cstheme="minorHAnsi"/>
-          <w:sz w:val="24"/>
-          <w:szCs w:val="24"/>
-        </w:rPr>
-      </w:pPr>
-      <w:proofErr w:type="gramStart"/>
-      <w:r>
-        <w:rPr>
-          <w:rFonts w:cstheme="minorHAnsi"/>
-          <w:sz w:val="24"/>
-          <w:szCs w:val="24"/>
-        </w:rPr>
-        <w:t>( 2.5</w:t>
-      </w:r>
-      <w:proofErr w:type="gramEnd"/>
-      <w:r>
-        <w:rPr>
-          <w:rFonts w:cstheme="minorHAnsi"/>
-          <w:sz w:val="24"/>
-          <w:szCs w:val="24"/>
-        </w:rPr>
-        <w:t xml:space="preserve"> points ) </w:t>
-      </w:r>
-      <w:r>
-        <w:rPr>
-          <w:rFonts w:cstheme="minorHAnsi"/>
-          <w:sz w:val="24"/>
-          <w:szCs w:val="24"/>
-          <w:highlight w:val="green"/>
-        </w:rPr>
-        <w:t>As a roommate or household administrator, I want the ability to post a poll.</w:t>
-      </w:r>
-    </w:p>
-    <w:p>
-      <w:pPr>
-        <w:rPr>
-          <w:rFonts w:cstheme="minorHAnsi"/>
-          <w:sz w:val="24"/>
-          <w:szCs w:val="24"/>
-        </w:rPr>
-      </w:pPr>
-      <w:proofErr w:type="gramStart"/>
-      <w:r>
-        <w:rPr>
-          <w:rFonts w:cstheme="minorHAnsi"/>
-          <w:sz w:val="24"/>
-          <w:szCs w:val="24"/>
-        </w:rPr>
-        <w:t>( 2.5</w:t>
-      </w:r>
-      <w:proofErr w:type="gramEnd"/>
-      <w:r>
-        <w:rPr>
-          <w:rFonts w:cstheme="minorHAnsi"/>
-          <w:sz w:val="24"/>
-          <w:szCs w:val="24"/>
-        </w:rPr>
-        <w:t xml:space="preserve"> points ) </w:t>
-      </w:r>
-      <w:r>
-        <w:rPr>
-          <w:rFonts w:cstheme="minorHAnsi"/>
-          <w:sz w:val="24"/>
-          <w:szCs w:val="24"/>
-          <w:highlight w:val="yellow"/>
-        </w:rPr>
-        <w:t>As a roommate or household administrator, I want my vote in the poll to be anonymous.</w:t>
-      </w:r>
-    </w:p>
-    <w:p>
-      <w:pPr>
-        <w:rPr>
-          <w:rFonts w:cstheme="minorHAnsi"/>
-          <w:sz w:val="24"/>
-          <w:szCs w:val="24"/>
-        </w:rPr>
-      </w:pPr>
-      <w:proofErr w:type="gramStart"/>
-      <w:r>
-        <w:rPr>
-          <w:rFonts w:cstheme="minorHAnsi"/>
-          <w:sz w:val="24"/>
-          <w:szCs w:val="24"/>
-        </w:rPr>
-        <w:t>( 2.5</w:t>
-      </w:r>
-      <w:proofErr w:type="gramEnd"/>
-      <w:r>
-        <w:rPr>
-          <w:rFonts w:cstheme="minorHAnsi"/>
-          <w:sz w:val="24"/>
-          <w:szCs w:val="24"/>
-        </w:rPr>
-        <w:t xml:space="preserve"> points ) As an announcement poster, I want a record of who has seen my announcements. </w:t>
+      <w:r>
+        <w:rPr>
+          <w:rFonts w:cstheme="minorHAnsi"/>
+          <w:sz w:val="24"/>
+          <w:szCs w:val="24"/>
+        </w:rPr>
+        <w:t xml:space="preserve">t a record of who has seen my announcements. </w:t>
       </w:r>
     </w:p>
     <w:p>

</xml_diff>

<commit_message>
Starting Work on make chored be assignable. Going to add properties of string ChoreAssigned and bool ChoreFinished to Roommate model
</commit_message>
<xml_diff>
--- a/UserStoriesAndPlanningDocuments/Andrew_UserStories.docx
+++ b/UserStoriesAndPlanningDocuments/Andrew_UserStories.docx
@@ -82,447 +82,442 @@
           <w:rFonts w:cstheme="minorHAnsi"/>
           <w:sz w:val="24"/>
           <w:szCs w:val="24"/>
-        </w:rPr>
-      </w:pPr>
-      <w:r>
-        <w:rPr>
-          <w:rFonts w:cstheme="minorHAnsi"/>
-          <w:sz w:val="24"/>
-          <w:szCs w:val="24"/>
+          <w:highlight w:val="green"/>
+        </w:rPr>
+      </w:pPr>
+      <w:r>
+        <w:rPr>
+          <w:rFonts w:cstheme="minorHAnsi"/>
+          <w:sz w:val="24"/>
+          <w:szCs w:val="24"/>
+          <w:highlight w:val="green"/>
         </w:rPr>
         <w:t>As a developer, I want to have the ability to create the roles of household administrator and roommate in ASP. NET Core MVC.</w:t>
-      </w:r>
-    </w:p>
-    <w:p>
-      <w:pPr>
-        <w:rPr>
-          <w:rFonts w:cstheme="minorHAnsi"/>
-          <w:sz w:val="24"/>
-          <w:szCs w:val="24"/>
-        </w:rPr>
-      </w:pPr>
-      <w:r>
-        <w:rPr>
-          <w:rFonts w:cstheme="minorHAnsi"/>
-          <w:sz w:val="24"/>
-          <w:szCs w:val="24"/>
-        </w:rPr>
-        <w:t>As a user, I want to have the ability to register as a roommate or household administrator.</w:t>
-      </w:r>
-    </w:p>
-    <w:p>
-      <w:pPr>
-        <w:rPr>
-          <w:rFonts w:cstheme="minorHAnsi"/>
-          <w:sz w:val="24"/>
-          <w:szCs w:val="24"/>
-        </w:rPr>
-      </w:pPr>
-      <w:proofErr w:type="gramStart"/>
-      <w:r>
-        <w:rPr>
-          <w:rFonts w:cstheme="minorHAnsi"/>
-          <w:sz w:val="24"/>
-          <w:szCs w:val="24"/>
-        </w:rPr>
-        <w:t>( 7.5</w:t>
-      </w:r>
-      <w:proofErr w:type="gramEnd"/>
-      <w:r>
-        <w:rPr>
-          <w:rFonts w:cstheme="minorHAnsi"/>
-          <w:sz w:val="24"/>
-          <w:szCs w:val="24"/>
-        </w:rPr>
-        <w:t xml:space="preserve"> points ) As a developer, </w:t>
-      </w:r>
-      <w:r>
-        <w:rPr>
-          <w:rFonts w:cstheme="minorHAnsi"/>
-          <w:sz w:val="24"/>
-          <w:szCs w:val="24"/>
-          <w:highlight w:val="green"/>
-        </w:rPr>
-        <w:t>I want to use a SQL database to store all of the relevant information for household members and their respective events</w:t>
-      </w:r>
-      <w:r>
-        <w:rPr>
-          <w:rFonts w:cstheme="minorHAnsi"/>
-          <w:sz w:val="24"/>
-          <w:szCs w:val="24"/>
-        </w:rPr>
-        <w:t xml:space="preserve"> and display it on the front-end using </w:t>
-      </w:r>
-      <w:proofErr w:type="spellStart"/>
-      <w:r>
-        <w:rPr>
-          <w:rFonts w:cstheme="minorHAnsi"/>
-          <w:sz w:val="24"/>
-          <w:szCs w:val="24"/>
-        </w:rPr>
-        <w:t>FullCalendar</w:t>
-      </w:r>
-      <w:proofErr w:type="spellEnd"/>
-      <w:r>
-        <w:rPr>
-          <w:rFonts w:cstheme="minorHAnsi"/>
-          <w:sz w:val="24"/>
-          <w:szCs w:val="24"/>
-        </w:rPr>
-        <w:t xml:space="preserve">, a jQuery plugin. </w:t>
-      </w:r>
-    </w:p>
-    <w:p>
-      <w:pPr>
-        <w:rPr>
-          <w:rFonts w:cstheme="minorHAnsi"/>
-          <w:sz w:val="24"/>
-          <w:szCs w:val="24"/>
-        </w:rPr>
-      </w:pPr>
-      <w:proofErr w:type="gramStart"/>
-      <w:r>
-        <w:rPr>
-          <w:rFonts w:cstheme="minorHAnsi"/>
-          <w:sz w:val="24"/>
-          <w:szCs w:val="24"/>
-          <w:highlight w:val="green"/>
-        </w:rPr>
-        <w:t>( 5</w:t>
-      </w:r>
-      <w:proofErr w:type="gramEnd"/>
-      <w:r>
-        <w:rPr>
-          <w:rFonts w:cstheme="minorHAnsi"/>
-          <w:sz w:val="24"/>
-          <w:szCs w:val="24"/>
-          <w:highlight w:val="green"/>
-        </w:rPr>
-        <w:t xml:space="preserve"> points ) As a household administrator, I want to be able to manage roommates in my household account. (Add new roommates, remove roommates, approve roo</w:t>
-      </w:r>
-      <w:r>
-        <w:rPr>
-          <w:rFonts w:cstheme="minorHAnsi"/>
-          <w:sz w:val="24"/>
-          <w:szCs w:val="24"/>
-          <w:highlight w:val="green"/>
-        </w:rPr>
-        <w:t>m</w:t>
-      </w:r>
-      <w:r>
-        <w:rPr>
-          <w:rFonts w:cstheme="minorHAnsi"/>
-          <w:sz w:val="24"/>
-          <w:szCs w:val="24"/>
-          <w:highlight w:val="green"/>
-        </w:rPr>
-        <w:t>mates?)</w:t>
-      </w:r>
-    </w:p>
-    <w:p>
-      <w:pPr>
-        <w:rPr>
-          <w:rFonts w:cstheme="minorHAnsi"/>
-          <w:sz w:val="24"/>
-          <w:szCs w:val="24"/>
-        </w:rPr>
-      </w:pPr>
-      <w:proofErr w:type="gramStart"/>
-      <w:r>
-        <w:rPr>
-          <w:rFonts w:cstheme="minorHAnsi"/>
-          <w:sz w:val="24"/>
-          <w:szCs w:val="24"/>
-        </w:rPr>
-        <w:t>( 2.5</w:t>
-      </w:r>
-      <w:proofErr w:type="gramEnd"/>
-      <w:r>
-        <w:rPr>
-          <w:rFonts w:cstheme="minorHAnsi"/>
-          <w:sz w:val="24"/>
-          <w:szCs w:val="24"/>
-        </w:rPr>
-        <w:t xml:space="preserve"> points ) </w:t>
-      </w:r>
-      <w:r>
-        <w:rPr>
-          <w:rFonts w:cstheme="minorHAnsi"/>
-          <w:sz w:val="24"/>
-          <w:szCs w:val="24"/>
-          <w:highlight w:val="green"/>
-        </w:rPr>
-        <w:t>As a household member, I want the ability to add to my calendar events to the shared calendar of a household</w:t>
-      </w:r>
-      <w:r>
-        <w:rPr>
-          <w:rFonts w:cstheme="minorHAnsi"/>
-          <w:sz w:val="24"/>
-          <w:szCs w:val="24"/>
-        </w:rPr>
-        <w:t xml:space="preserve"> </w:t>
-      </w:r>
-      <w:r>
-        <w:rPr>
-          <w:rFonts w:cstheme="minorHAnsi"/>
-          <w:sz w:val="24"/>
-          <w:szCs w:val="24"/>
-          <w:highlight w:val="green"/>
-        </w:rPr>
-        <w:t>(including location if applicable, use Google Maps display the location on the map).</w:t>
-      </w:r>
-    </w:p>
-    <w:p>
-      <w:pPr>
-        <w:rPr>
-          <w:rFonts w:cstheme="minorHAnsi"/>
-          <w:sz w:val="24"/>
-          <w:szCs w:val="24"/>
-        </w:rPr>
-      </w:pPr>
-      <w:proofErr w:type="gramStart"/>
-      <w:r>
-        <w:rPr>
-          <w:rFonts w:cstheme="minorHAnsi"/>
-          <w:sz w:val="24"/>
-          <w:szCs w:val="24"/>
-        </w:rPr>
-        <w:t>( 5</w:t>
-      </w:r>
-      <w:proofErr w:type="gramEnd"/>
-      <w:r>
-        <w:rPr>
-          <w:rFonts w:cstheme="minorHAnsi"/>
-          <w:sz w:val="24"/>
-          <w:szCs w:val="24"/>
-        </w:rPr>
-        <w:t xml:space="preserve"> points ) As a household administrator, I want to be able to make a chore/to-do list.</w:t>
-      </w:r>
-    </w:p>
-    <w:p>
-      <w:pPr>
-        <w:rPr>
-          <w:rFonts w:cstheme="minorHAnsi"/>
-          <w:sz w:val="24"/>
-          <w:szCs w:val="24"/>
-        </w:rPr>
-      </w:pPr>
-      <w:proofErr w:type="gramStart"/>
-      <w:r>
-        <w:rPr>
-          <w:rFonts w:cstheme="minorHAnsi"/>
-          <w:sz w:val="24"/>
-          <w:szCs w:val="24"/>
-        </w:rPr>
-        <w:t>( 7.5</w:t>
-      </w:r>
-      <w:proofErr w:type="gramEnd"/>
-      <w:r>
-        <w:rPr>
-          <w:rFonts w:cstheme="minorHAnsi"/>
-          <w:sz w:val="24"/>
-          <w:szCs w:val="24"/>
-        </w:rPr>
-        <w:t xml:space="preserve"> points ) As a household administrator, I want chores to be assigned through a random, automated process.</w:t>
-      </w:r>
-    </w:p>
-    <w:p>
-      <w:pPr>
-        <w:rPr>
-          <w:rFonts w:cstheme="minorHAnsi"/>
-          <w:sz w:val="24"/>
-          <w:szCs w:val="24"/>
-        </w:rPr>
-      </w:pPr>
-      <w:proofErr w:type="gramStart"/>
-      <w:r>
-        <w:rPr>
-          <w:rFonts w:cstheme="minorHAnsi"/>
-          <w:sz w:val="24"/>
-          <w:szCs w:val="24"/>
-        </w:rPr>
-        <w:t>( 5</w:t>
-      </w:r>
-      <w:proofErr w:type="gramEnd"/>
-      <w:r>
-        <w:rPr>
-          <w:rFonts w:cstheme="minorHAnsi"/>
-          <w:sz w:val="24"/>
-          <w:szCs w:val="24"/>
-        </w:rPr>
-        <w:t xml:space="preserve"> points ) As a roommate, I want to avoid being assigned the same chore two weeks in a row.</w:t>
-      </w:r>
-    </w:p>
-    <w:p>
-      <w:pPr>
-        <w:rPr>
-          <w:rFonts w:cstheme="minorHAnsi"/>
-          <w:sz w:val="24"/>
-          <w:szCs w:val="24"/>
-        </w:rPr>
-      </w:pPr>
-      <w:proofErr w:type="gramStart"/>
-      <w:r>
-        <w:rPr>
-          <w:rFonts w:cstheme="minorHAnsi"/>
-          <w:sz w:val="24"/>
-          <w:szCs w:val="24"/>
-        </w:rPr>
-        <w:t>( 2.5</w:t>
-      </w:r>
-      <w:proofErr w:type="gramEnd"/>
-      <w:r>
-        <w:rPr>
-          <w:rFonts w:cstheme="minorHAnsi"/>
-          <w:sz w:val="24"/>
-          <w:szCs w:val="24"/>
-        </w:rPr>
-        <w:t xml:space="preserve"> points ) As a roommate, I want to have the ability to mark a task completed on the chore/to-do list on the household board. </w:t>
-      </w:r>
-    </w:p>
-    <w:p>
-      <w:pPr>
-        <w:rPr>
-          <w:rFonts w:cstheme="minorHAnsi"/>
-          <w:sz w:val="24"/>
-          <w:szCs w:val="24"/>
-        </w:rPr>
-      </w:pPr>
-      <w:proofErr w:type="gramStart"/>
-      <w:r>
-        <w:rPr>
-          <w:rFonts w:cstheme="minorHAnsi"/>
-          <w:sz w:val="24"/>
-          <w:szCs w:val="24"/>
-        </w:rPr>
-        <w:t>( 5</w:t>
-      </w:r>
-      <w:proofErr w:type="gramEnd"/>
-      <w:r>
-        <w:rPr>
-          <w:rFonts w:cstheme="minorHAnsi"/>
-          <w:sz w:val="24"/>
-          <w:szCs w:val="24"/>
-        </w:rPr>
-        <w:t xml:space="preserve"> points ) </w:t>
-      </w:r>
-      <w:r>
-        <w:rPr>
-          <w:rFonts w:cstheme="minorHAnsi"/>
-          <w:sz w:val="24"/>
-          <w:szCs w:val="24"/>
-          <w:highlight w:val="green"/>
-        </w:rPr>
-        <w:t>As a roommate or household administrator, I want the ability to make announcements to the rest of the members in my household.</w:t>
-      </w:r>
-    </w:p>
-    <w:p>
-      <w:pPr>
-        <w:rPr>
-          <w:rFonts w:cstheme="minorHAnsi"/>
-          <w:sz w:val="24"/>
-          <w:szCs w:val="24"/>
-        </w:rPr>
-      </w:pPr>
-      <w:proofErr w:type="gramStart"/>
-      <w:r>
-        <w:rPr>
-          <w:rFonts w:cstheme="minorHAnsi"/>
-          <w:sz w:val="24"/>
-          <w:szCs w:val="24"/>
-        </w:rPr>
-        <w:t>( 2.5</w:t>
-      </w:r>
-      <w:proofErr w:type="gramEnd"/>
-      <w:r>
-        <w:rPr>
-          <w:rFonts w:cstheme="minorHAnsi"/>
-          <w:sz w:val="24"/>
-          <w:szCs w:val="24"/>
-        </w:rPr>
-        <w:t xml:space="preserve"> points ) </w:t>
-      </w:r>
-      <w:r>
-        <w:rPr>
-          <w:rFonts w:cstheme="minorHAnsi"/>
-          <w:sz w:val="24"/>
-          <w:szCs w:val="24"/>
-          <w:highlight w:val="green"/>
-        </w:rPr>
-        <w:t>As a roommate or household administrator, I want the ability to post a poll.</w:t>
-      </w:r>
-    </w:p>
-    <w:p>
-      <w:pPr>
-        <w:rPr>
-          <w:rFonts w:cstheme="minorHAnsi"/>
-          <w:sz w:val="24"/>
-          <w:szCs w:val="24"/>
-        </w:rPr>
-      </w:pPr>
-      <w:proofErr w:type="gramStart"/>
-      <w:r>
-        <w:rPr>
-          <w:rFonts w:cstheme="minorHAnsi"/>
-          <w:sz w:val="24"/>
-          <w:szCs w:val="24"/>
-        </w:rPr>
-        <w:t>( 2.5</w:t>
-      </w:r>
-      <w:proofErr w:type="gramEnd"/>
-      <w:r>
-        <w:rPr>
-          <w:rFonts w:cstheme="minorHAnsi"/>
-          <w:sz w:val="24"/>
-          <w:szCs w:val="24"/>
-        </w:rPr>
-        <w:t xml:space="preserve"> points ) </w:t>
-      </w:r>
-      <w:r>
-        <w:rPr>
-          <w:rFonts w:cstheme="minorHAnsi"/>
-          <w:sz w:val="24"/>
-          <w:szCs w:val="24"/>
-          <w:highlight w:val="green"/>
-        </w:rPr>
-        <w:t>As a roommate or household administrator, I want my vote in the poll to be anonymous.</w:t>
-      </w:r>
-    </w:p>
-    <w:p>
-      <w:pPr>
-        <w:rPr>
-          <w:rFonts w:cstheme="minorHAnsi"/>
-          <w:sz w:val="24"/>
-          <w:szCs w:val="24"/>
-        </w:rPr>
-      </w:pPr>
-      <w:proofErr w:type="gramStart"/>
-      <w:r>
-        <w:rPr>
-          <w:rFonts w:cstheme="minorHAnsi"/>
-          <w:sz w:val="24"/>
-          <w:szCs w:val="24"/>
-        </w:rPr>
-        <w:t>( 2.5</w:t>
-      </w:r>
-      <w:proofErr w:type="gramEnd"/>
-      <w:r>
-        <w:rPr>
-          <w:rFonts w:cstheme="minorHAnsi"/>
-          <w:sz w:val="24"/>
-          <w:szCs w:val="24"/>
-        </w:rPr>
-        <w:t xml:space="preserve"> points ) As an announcement poster, I wan</w:t>
       </w:r>
       <w:bookmarkStart w:id="0" w:name="_GoBack"/>
       <w:bookmarkEnd w:id="0"/>
-      <w:r>
-        <w:rPr>
-          <w:rFonts w:cstheme="minorHAnsi"/>
-          <w:sz w:val="24"/>
-          <w:szCs w:val="24"/>
-        </w:rPr>
-        <w:t xml:space="preserve">t a record of who has seen my announcements. </w:t>
+    </w:p>
+    <w:p>
+      <w:pPr>
+        <w:rPr>
+          <w:rFonts w:cstheme="minorHAnsi"/>
+          <w:sz w:val="24"/>
+          <w:szCs w:val="24"/>
+        </w:rPr>
+      </w:pPr>
+      <w:r>
+        <w:rPr>
+          <w:rFonts w:cstheme="minorHAnsi"/>
+          <w:sz w:val="24"/>
+          <w:szCs w:val="24"/>
+          <w:highlight w:val="green"/>
+        </w:rPr>
+        <w:t>As a user, I want to have the ability to register as a roommate or household administrator.</w:t>
+      </w:r>
+    </w:p>
+    <w:p>
+      <w:pPr>
+        <w:rPr>
+          <w:rFonts w:cstheme="minorHAnsi"/>
+          <w:sz w:val="24"/>
+          <w:szCs w:val="24"/>
+        </w:rPr>
+      </w:pPr>
+      <w:proofErr w:type="gramStart"/>
+      <w:r>
+        <w:rPr>
+          <w:rFonts w:cstheme="minorHAnsi"/>
+          <w:sz w:val="24"/>
+          <w:szCs w:val="24"/>
+        </w:rPr>
+        <w:t>( 7.5</w:t>
+      </w:r>
+      <w:proofErr w:type="gramEnd"/>
+      <w:r>
+        <w:rPr>
+          <w:rFonts w:cstheme="minorHAnsi"/>
+          <w:sz w:val="24"/>
+          <w:szCs w:val="24"/>
+        </w:rPr>
+        <w:t xml:space="preserve"> points ) As a developer, </w:t>
+      </w:r>
+      <w:r>
+        <w:rPr>
+          <w:rFonts w:cstheme="minorHAnsi"/>
+          <w:sz w:val="24"/>
+          <w:szCs w:val="24"/>
+          <w:highlight w:val="green"/>
+        </w:rPr>
+        <w:t>I want to use a SQL database to store all of the relevant information for household members and their respective events</w:t>
+      </w:r>
+      <w:r>
+        <w:rPr>
+          <w:rFonts w:cstheme="minorHAnsi"/>
+          <w:sz w:val="24"/>
+          <w:szCs w:val="24"/>
+        </w:rPr>
+        <w:t xml:space="preserve"> and display it on the front-end using </w:t>
+      </w:r>
+      <w:proofErr w:type="spellStart"/>
+      <w:r>
+        <w:rPr>
+          <w:rFonts w:cstheme="minorHAnsi"/>
+          <w:sz w:val="24"/>
+          <w:szCs w:val="24"/>
+        </w:rPr>
+        <w:t>FullCalendar</w:t>
+      </w:r>
+      <w:proofErr w:type="spellEnd"/>
+      <w:r>
+        <w:rPr>
+          <w:rFonts w:cstheme="minorHAnsi"/>
+          <w:sz w:val="24"/>
+          <w:szCs w:val="24"/>
+        </w:rPr>
+        <w:t xml:space="preserve">, a jQuery plugin. </w:t>
+      </w:r>
+    </w:p>
+    <w:p>
+      <w:pPr>
+        <w:rPr>
+          <w:rFonts w:cstheme="minorHAnsi"/>
+          <w:sz w:val="24"/>
+          <w:szCs w:val="24"/>
+        </w:rPr>
+      </w:pPr>
+      <w:proofErr w:type="gramStart"/>
+      <w:r>
+        <w:rPr>
+          <w:rFonts w:cstheme="minorHAnsi"/>
+          <w:sz w:val="24"/>
+          <w:szCs w:val="24"/>
+          <w:highlight w:val="green"/>
+        </w:rPr>
+        <w:t>( 5</w:t>
+      </w:r>
+      <w:proofErr w:type="gramEnd"/>
+      <w:r>
+        <w:rPr>
+          <w:rFonts w:cstheme="minorHAnsi"/>
+          <w:sz w:val="24"/>
+          <w:szCs w:val="24"/>
+          <w:highlight w:val="green"/>
+        </w:rPr>
+        <w:t xml:space="preserve"> points ) As a household administrator, I want to be able to manage roommates in my household account. (Add new roommates, remove roommates, approve roo</w:t>
+      </w:r>
+      <w:r>
+        <w:rPr>
+          <w:rFonts w:cstheme="minorHAnsi"/>
+          <w:sz w:val="24"/>
+          <w:szCs w:val="24"/>
+          <w:highlight w:val="green"/>
+        </w:rPr>
+        <w:t>m</w:t>
+      </w:r>
+      <w:r>
+        <w:rPr>
+          <w:rFonts w:cstheme="minorHAnsi"/>
+          <w:sz w:val="24"/>
+          <w:szCs w:val="24"/>
+          <w:highlight w:val="green"/>
+        </w:rPr>
+        <w:t>mates?)</w:t>
+      </w:r>
+    </w:p>
+    <w:p>
+      <w:pPr>
+        <w:rPr>
+          <w:rFonts w:cstheme="minorHAnsi"/>
+          <w:sz w:val="24"/>
+          <w:szCs w:val="24"/>
+        </w:rPr>
+      </w:pPr>
+      <w:proofErr w:type="gramStart"/>
+      <w:r>
+        <w:rPr>
+          <w:rFonts w:cstheme="minorHAnsi"/>
+          <w:sz w:val="24"/>
+          <w:szCs w:val="24"/>
+        </w:rPr>
+        <w:t>( 2.5</w:t>
+      </w:r>
+      <w:proofErr w:type="gramEnd"/>
+      <w:r>
+        <w:rPr>
+          <w:rFonts w:cstheme="minorHAnsi"/>
+          <w:sz w:val="24"/>
+          <w:szCs w:val="24"/>
+        </w:rPr>
+        <w:t xml:space="preserve"> points ) </w:t>
+      </w:r>
+      <w:r>
+        <w:rPr>
+          <w:rFonts w:cstheme="minorHAnsi"/>
+          <w:sz w:val="24"/>
+          <w:szCs w:val="24"/>
+          <w:highlight w:val="green"/>
+        </w:rPr>
+        <w:t>As a household member, I want the ability to add to my calendar events to the shared calendar of a household</w:t>
+      </w:r>
+      <w:r>
+        <w:rPr>
+          <w:rFonts w:cstheme="minorHAnsi"/>
+          <w:sz w:val="24"/>
+          <w:szCs w:val="24"/>
+        </w:rPr>
+        <w:t xml:space="preserve"> </w:t>
+      </w:r>
+      <w:r>
+        <w:rPr>
+          <w:rFonts w:cstheme="minorHAnsi"/>
+          <w:sz w:val="24"/>
+          <w:szCs w:val="24"/>
+          <w:highlight w:val="green"/>
+        </w:rPr>
+        <w:t>(including location if applicable, use Google Maps display the location on the map).</w:t>
+      </w:r>
+    </w:p>
+    <w:p>
+      <w:pPr>
+        <w:rPr>
+          <w:rFonts w:cstheme="minorHAnsi"/>
+          <w:sz w:val="24"/>
+          <w:szCs w:val="24"/>
+        </w:rPr>
+      </w:pPr>
+      <w:proofErr w:type="gramStart"/>
+      <w:r>
+        <w:rPr>
+          <w:rFonts w:cstheme="minorHAnsi"/>
+          <w:sz w:val="24"/>
+          <w:szCs w:val="24"/>
+        </w:rPr>
+        <w:t>( 5</w:t>
+      </w:r>
+      <w:proofErr w:type="gramEnd"/>
+      <w:r>
+        <w:rPr>
+          <w:rFonts w:cstheme="minorHAnsi"/>
+          <w:sz w:val="24"/>
+          <w:szCs w:val="24"/>
+        </w:rPr>
+        <w:t xml:space="preserve"> points ) As a household administrator, I want to be able to make a chore/to-do list.</w:t>
+      </w:r>
+    </w:p>
+    <w:p>
+      <w:pPr>
+        <w:rPr>
+          <w:rFonts w:cstheme="minorHAnsi"/>
+          <w:sz w:val="24"/>
+          <w:szCs w:val="24"/>
+        </w:rPr>
+      </w:pPr>
+      <w:proofErr w:type="gramStart"/>
+      <w:r>
+        <w:rPr>
+          <w:rFonts w:cstheme="minorHAnsi"/>
+          <w:sz w:val="24"/>
+          <w:szCs w:val="24"/>
+        </w:rPr>
+        <w:t>( 7.5</w:t>
+      </w:r>
+      <w:proofErr w:type="gramEnd"/>
+      <w:r>
+        <w:rPr>
+          <w:rFonts w:cstheme="minorHAnsi"/>
+          <w:sz w:val="24"/>
+          <w:szCs w:val="24"/>
+        </w:rPr>
+        <w:t xml:space="preserve"> points ) As a household administrator, I want chores to be assigned through a random, automated process.</w:t>
+      </w:r>
+    </w:p>
+    <w:p>
+      <w:pPr>
+        <w:rPr>
+          <w:rFonts w:cstheme="minorHAnsi"/>
+          <w:sz w:val="24"/>
+          <w:szCs w:val="24"/>
+        </w:rPr>
+      </w:pPr>
+      <w:proofErr w:type="gramStart"/>
+      <w:r>
+        <w:rPr>
+          <w:rFonts w:cstheme="minorHAnsi"/>
+          <w:sz w:val="24"/>
+          <w:szCs w:val="24"/>
+        </w:rPr>
+        <w:t>( 5</w:t>
+      </w:r>
+      <w:proofErr w:type="gramEnd"/>
+      <w:r>
+        <w:rPr>
+          <w:rFonts w:cstheme="minorHAnsi"/>
+          <w:sz w:val="24"/>
+          <w:szCs w:val="24"/>
+        </w:rPr>
+        <w:t xml:space="preserve"> points ) As a roommate, I want to avoid being assigned the same chore two weeks in a row.</w:t>
+      </w:r>
+    </w:p>
+    <w:p>
+      <w:pPr>
+        <w:rPr>
+          <w:rFonts w:cstheme="minorHAnsi"/>
+          <w:sz w:val="24"/>
+          <w:szCs w:val="24"/>
+        </w:rPr>
+      </w:pPr>
+      <w:proofErr w:type="gramStart"/>
+      <w:r>
+        <w:rPr>
+          <w:rFonts w:cstheme="minorHAnsi"/>
+          <w:sz w:val="24"/>
+          <w:szCs w:val="24"/>
+        </w:rPr>
+        <w:t>( 2.5</w:t>
+      </w:r>
+      <w:proofErr w:type="gramEnd"/>
+      <w:r>
+        <w:rPr>
+          <w:rFonts w:cstheme="minorHAnsi"/>
+          <w:sz w:val="24"/>
+          <w:szCs w:val="24"/>
+        </w:rPr>
+        <w:t xml:space="preserve"> points ) As a roommate, I want to have the ability to mark a task completed on the chore/to-do list on the household board. </w:t>
+      </w:r>
+    </w:p>
+    <w:p>
+      <w:pPr>
+        <w:rPr>
+          <w:rFonts w:cstheme="minorHAnsi"/>
+          <w:sz w:val="24"/>
+          <w:szCs w:val="24"/>
+        </w:rPr>
+      </w:pPr>
+      <w:proofErr w:type="gramStart"/>
+      <w:r>
+        <w:rPr>
+          <w:rFonts w:cstheme="minorHAnsi"/>
+          <w:sz w:val="24"/>
+          <w:szCs w:val="24"/>
+        </w:rPr>
+        <w:t>( 5</w:t>
+      </w:r>
+      <w:proofErr w:type="gramEnd"/>
+      <w:r>
+        <w:rPr>
+          <w:rFonts w:cstheme="minorHAnsi"/>
+          <w:sz w:val="24"/>
+          <w:szCs w:val="24"/>
+        </w:rPr>
+        <w:t xml:space="preserve"> points ) </w:t>
+      </w:r>
+      <w:r>
+        <w:rPr>
+          <w:rFonts w:cstheme="minorHAnsi"/>
+          <w:sz w:val="24"/>
+          <w:szCs w:val="24"/>
+          <w:highlight w:val="green"/>
+        </w:rPr>
+        <w:t>As a roommate or household administrator, I want the ability to make announcements to the rest of the members in my household.</w:t>
+      </w:r>
+    </w:p>
+    <w:p>
+      <w:pPr>
+        <w:rPr>
+          <w:rFonts w:cstheme="minorHAnsi"/>
+          <w:sz w:val="24"/>
+          <w:szCs w:val="24"/>
+        </w:rPr>
+      </w:pPr>
+      <w:proofErr w:type="gramStart"/>
+      <w:r>
+        <w:rPr>
+          <w:rFonts w:cstheme="minorHAnsi"/>
+          <w:sz w:val="24"/>
+          <w:szCs w:val="24"/>
+        </w:rPr>
+        <w:t>( 2.5</w:t>
+      </w:r>
+      <w:proofErr w:type="gramEnd"/>
+      <w:r>
+        <w:rPr>
+          <w:rFonts w:cstheme="minorHAnsi"/>
+          <w:sz w:val="24"/>
+          <w:szCs w:val="24"/>
+        </w:rPr>
+        <w:t xml:space="preserve"> points ) </w:t>
+      </w:r>
+      <w:r>
+        <w:rPr>
+          <w:rFonts w:cstheme="minorHAnsi"/>
+          <w:sz w:val="24"/>
+          <w:szCs w:val="24"/>
+          <w:highlight w:val="green"/>
+        </w:rPr>
+        <w:t>As a roommate or household administrator, I want the ability to post a poll.</w:t>
+      </w:r>
+    </w:p>
+    <w:p>
+      <w:pPr>
+        <w:rPr>
+          <w:rFonts w:cstheme="minorHAnsi"/>
+          <w:sz w:val="24"/>
+          <w:szCs w:val="24"/>
+        </w:rPr>
+      </w:pPr>
+      <w:proofErr w:type="gramStart"/>
+      <w:r>
+        <w:rPr>
+          <w:rFonts w:cstheme="minorHAnsi"/>
+          <w:sz w:val="24"/>
+          <w:szCs w:val="24"/>
+        </w:rPr>
+        <w:t>( 2.5</w:t>
+      </w:r>
+      <w:proofErr w:type="gramEnd"/>
+      <w:r>
+        <w:rPr>
+          <w:rFonts w:cstheme="minorHAnsi"/>
+          <w:sz w:val="24"/>
+          <w:szCs w:val="24"/>
+        </w:rPr>
+        <w:t xml:space="preserve"> points ) </w:t>
+      </w:r>
+      <w:r>
+        <w:rPr>
+          <w:rFonts w:cstheme="minorHAnsi"/>
+          <w:sz w:val="24"/>
+          <w:szCs w:val="24"/>
+          <w:highlight w:val="green"/>
+        </w:rPr>
+        <w:t>As a roommate or household administrator, I want my vote in the poll to be anonymous.</w:t>
+      </w:r>
+    </w:p>
+    <w:p>
+      <w:pPr>
+        <w:rPr>
+          <w:rFonts w:cstheme="minorHAnsi"/>
+          <w:sz w:val="24"/>
+          <w:szCs w:val="24"/>
+        </w:rPr>
+      </w:pPr>
+      <w:proofErr w:type="gramStart"/>
+      <w:r>
+        <w:rPr>
+          <w:rFonts w:cstheme="minorHAnsi"/>
+          <w:sz w:val="24"/>
+          <w:szCs w:val="24"/>
+        </w:rPr>
+        <w:t>( 2.5</w:t>
+      </w:r>
+      <w:proofErr w:type="gramEnd"/>
+      <w:r>
+        <w:rPr>
+          <w:rFonts w:cstheme="minorHAnsi"/>
+          <w:sz w:val="24"/>
+          <w:szCs w:val="24"/>
+        </w:rPr>
+        <w:t xml:space="preserve"> points ) As an announcement poster, I want a record of who has seen my announcements. </w:t>
       </w:r>
     </w:p>
     <w:p>

</xml_diff>

<commit_message>
Chores can be made by the hha and then assigned randomly by the hha. A roommate is guaranteed to not get the same chore as the week before.
</commit_message>
<xml_diff>
--- a/UserStoriesAndPlanningDocuments/Andrew_UserStories.docx
+++ b/UserStoriesAndPlanningDocuments/Andrew_UserStories.docx
@@ -94,25 +94,203 @@
         </w:rPr>
         <w:t>As a developer, I want to have the ability to create the roles of household administrator and roommate in ASP. NET Core MVC.</w:t>
       </w:r>
+    </w:p>
+    <w:p>
+      <w:pPr>
+        <w:rPr>
+          <w:rFonts w:cstheme="minorHAnsi"/>
+          <w:sz w:val="24"/>
+          <w:szCs w:val="24"/>
+        </w:rPr>
+      </w:pPr>
+      <w:r>
+        <w:rPr>
+          <w:rFonts w:cstheme="minorHAnsi"/>
+          <w:sz w:val="24"/>
+          <w:szCs w:val="24"/>
+          <w:highlight w:val="green"/>
+        </w:rPr>
+        <w:t>As a user, I want to have the ability to register as a roommate or household administrator.</w:t>
+      </w:r>
+    </w:p>
+    <w:p>
+      <w:pPr>
+        <w:rPr>
+          <w:rFonts w:cstheme="minorHAnsi"/>
+          <w:sz w:val="24"/>
+          <w:szCs w:val="24"/>
+        </w:rPr>
+      </w:pPr>
+      <w:proofErr w:type="gramStart"/>
+      <w:r>
+        <w:rPr>
+          <w:rFonts w:cstheme="minorHAnsi"/>
+          <w:sz w:val="24"/>
+          <w:szCs w:val="24"/>
+        </w:rPr>
+        <w:t>( 7.5</w:t>
+      </w:r>
+      <w:proofErr w:type="gramEnd"/>
+      <w:r>
+        <w:rPr>
+          <w:rFonts w:cstheme="minorHAnsi"/>
+          <w:sz w:val="24"/>
+          <w:szCs w:val="24"/>
+        </w:rPr>
+        <w:t xml:space="preserve"> points ) As a developer, </w:t>
+      </w:r>
+      <w:r>
+        <w:rPr>
+          <w:rFonts w:cstheme="minorHAnsi"/>
+          <w:sz w:val="24"/>
+          <w:szCs w:val="24"/>
+          <w:highlight w:val="green"/>
+        </w:rPr>
+        <w:t>I want to use a SQL database to store all of the relevant information for household members and their respective events</w:t>
+      </w:r>
+      <w:r>
+        <w:rPr>
+          <w:rFonts w:cstheme="minorHAnsi"/>
+          <w:sz w:val="24"/>
+          <w:szCs w:val="24"/>
+        </w:rPr>
+        <w:t xml:space="preserve"> and display it on the front-end using </w:t>
+      </w:r>
+      <w:proofErr w:type="spellStart"/>
+      <w:r>
+        <w:rPr>
+          <w:rFonts w:cstheme="minorHAnsi"/>
+          <w:sz w:val="24"/>
+          <w:szCs w:val="24"/>
+        </w:rPr>
+        <w:t>FullCalendar</w:t>
+      </w:r>
+      <w:proofErr w:type="spellEnd"/>
+      <w:r>
+        <w:rPr>
+          <w:rFonts w:cstheme="minorHAnsi"/>
+          <w:sz w:val="24"/>
+          <w:szCs w:val="24"/>
+        </w:rPr>
+        <w:t xml:space="preserve">, a jQuery plugin. </w:t>
+      </w:r>
+    </w:p>
+    <w:p>
+      <w:pPr>
+        <w:rPr>
+          <w:rFonts w:cstheme="minorHAnsi"/>
+          <w:sz w:val="24"/>
+          <w:szCs w:val="24"/>
+        </w:rPr>
+      </w:pPr>
+      <w:proofErr w:type="gramStart"/>
+      <w:r>
+        <w:rPr>
+          <w:rFonts w:cstheme="minorHAnsi"/>
+          <w:sz w:val="24"/>
+          <w:szCs w:val="24"/>
+        </w:rPr>
+        <w:t>( 5</w:t>
+      </w:r>
+      <w:proofErr w:type="gramEnd"/>
+      <w:r>
+        <w:rPr>
+          <w:rFonts w:cstheme="minorHAnsi"/>
+          <w:sz w:val="24"/>
+          <w:szCs w:val="24"/>
+        </w:rPr>
+        <w:t xml:space="preserve"> points ) </w:t>
+      </w:r>
+      <w:r>
+        <w:rPr>
+          <w:rFonts w:cstheme="minorHAnsi"/>
+          <w:sz w:val="24"/>
+          <w:szCs w:val="24"/>
+          <w:highlight w:val="green"/>
+        </w:rPr>
+        <w:t>As a household administrator, I want to be able to manage roommates in my household account. (Add new roommates, remove roommates, approve roo</w:t>
+      </w:r>
+      <w:r>
+        <w:rPr>
+          <w:rFonts w:cstheme="minorHAnsi"/>
+          <w:sz w:val="24"/>
+          <w:szCs w:val="24"/>
+          <w:highlight w:val="green"/>
+        </w:rPr>
+        <w:t>m</w:t>
+      </w:r>
+      <w:r>
+        <w:rPr>
+          <w:rFonts w:cstheme="minorHAnsi"/>
+          <w:sz w:val="24"/>
+          <w:szCs w:val="24"/>
+          <w:highlight w:val="green"/>
+        </w:rPr>
+        <w:t>mates?)</w:t>
+      </w:r>
+    </w:p>
+    <w:p>
+      <w:pPr>
+        <w:rPr>
+          <w:rFonts w:cstheme="minorHAnsi"/>
+          <w:sz w:val="24"/>
+          <w:szCs w:val="24"/>
+        </w:rPr>
+      </w:pPr>
+      <w:proofErr w:type="gramStart"/>
+      <w:r>
+        <w:rPr>
+          <w:rFonts w:cstheme="minorHAnsi"/>
+          <w:sz w:val="24"/>
+          <w:szCs w:val="24"/>
+        </w:rPr>
+        <w:t>( 2.5</w:t>
+      </w:r>
+      <w:proofErr w:type="gramEnd"/>
+      <w:r>
+        <w:rPr>
+          <w:rFonts w:cstheme="minorHAnsi"/>
+          <w:sz w:val="24"/>
+          <w:szCs w:val="24"/>
+        </w:rPr>
+        <w:t xml:space="preserve"> points ) </w:t>
+      </w:r>
+      <w:r>
+        <w:rPr>
+          <w:rFonts w:cstheme="minorHAnsi"/>
+          <w:sz w:val="24"/>
+          <w:szCs w:val="24"/>
+          <w:highlight w:val="green"/>
+        </w:rPr>
+        <w:t>As a house</w:t>
+      </w:r>
       <w:bookmarkStart w:id="0" w:name="_GoBack"/>
       <w:bookmarkEnd w:id="0"/>
-    </w:p>
-    <w:p>
-      <w:pPr>
-        <w:rPr>
-          <w:rFonts w:cstheme="minorHAnsi"/>
-          <w:sz w:val="24"/>
-          <w:szCs w:val="24"/>
-        </w:rPr>
-      </w:pPr>
-      <w:r>
-        <w:rPr>
-          <w:rFonts w:cstheme="minorHAnsi"/>
-          <w:sz w:val="24"/>
-          <w:szCs w:val="24"/>
-          <w:highlight w:val="green"/>
-        </w:rPr>
-        <w:t>As a user, I want to have the ability to register as a roommate or household administrator.</w:t>
+      <w:r>
+        <w:rPr>
+          <w:rFonts w:cstheme="minorHAnsi"/>
+          <w:sz w:val="24"/>
+          <w:szCs w:val="24"/>
+          <w:highlight w:val="green"/>
+        </w:rPr>
+        <w:t>hold member, I want the ability to add to my calendar events to the shared calendar of a household</w:t>
+      </w:r>
+      <w:r>
+        <w:rPr>
+          <w:rFonts w:cstheme="minorHAnsi"/>
+          <w:sz w:val="24"/>
+          <w:szCs w:val="24"/>
+        </w:rPr>
+        <w:t xml:space="preserve"> </w:t>
+      </w:r>
+      <w:r>
+        <w:rPr>
+          <w:rFonts w:cstheme="minorHAnsi"/>
+          <w:sz w:val="24"/>
+          <w:szCs w:val="24"/>
+          <w:highlight w:val="green"/>
+        </w:rPr>
+        <w:t>(including location if applicable, use Google Maps display the location on the map).</w:t>
       </w:r>
     </w:p>
     <w:p>
@@ -130,6 +308,42 @@
           <w:sz w:val="24"/>
           <w:szCs w:val="24"/>
         </w:rPr>
+        <w:t>( 5</w:t>
+      </w:r>
+      <w:proofErr w:type="gramEnd"/>
+      <w:r>
+        <w:rPr>
+          <w:rFonts w:cstheme="minorHAnsi"/>
+          <w:sz w:val="24"/>
+          <w:szCs w:val="24"/>
+        </w:rPr>
+        <w:t xml:space="preserve"> points ) </w:t>
+      </w:r>
+      <w:r>
+        <w:rPr>
+          <w:rFonts w:cstheme="minorHAnsi"/>
+          <w:sz w:val="24"/>
+          <w:szCs w:val="24"/>
+          <w:highlight w:val="green"/>
+        </w:rPr>
+        <w:t>As a household administrator, I want to be able to make a chore/to-do list.</w:t>
+      </w:r>
+    </w:p>
+    <w:p>
+      <w:pPr>
+        <w:rPr>
+          <w:rFonts w:cstheme="minorHAnsi"/>
+          <w:sz w:val="24"/>
+          <w:szCs w:val="24"/>
+        </w:rPr>
+      </w:pPr>
+      <w:proofErr w:type="gramStart"/>
+      <w:r>
+        <w:rPr>
+          <w:rFonts w:cstheme="minorHAnsi"/>
+          <w:sz w:val="24"/>
+          <w:szCs w:val="24"/>
+        </w:rPr>
         <w:t>( 7.5</w:t>
       </w:r>
       <w:proofErr w:type="gramEnd"/>
@@ -139,42 +353,16 @@
           <w:sz w:val="24"/>
           <w:szCs w:val="24"/>
         </w:rPr>
-        <w:t xml:space="preserve"> points ) As a developer, </w:t>
-      </w:r>
-      <w:r>
-        <w:rPr>
-          <w:rFonts w:cstheme="minorHAnsi"/>
-          <w:sz w:val="24"/>
-          <w:szCs w:val="24"/>
-          <w:highlight w:val="green"/>
-        </w:rPr>
-        <w:t>I want to use a SQL database to store all of the relevant information for household members and their respective events</w:t>
-      </w:r>
-      <w:r>
-        <w:rPr>
-          <w:rFonts w:cstheme="minorHAnsi"/>
-          <w:sz w:val="24"/>
-          <w:szCs w:val="24"/>
-        </w:rPr>
-        <w:t xml:space="preserve"> and display it on the front-end using </w:t>
-      </w:r>
-      <w:proofErr w:type="spellStart"/>
-      <w:r>
-        <w:rPr>
-          <w:rFonts w:cstheme="minorHAnsi"/>
-          <w:sz w:val="24"/>
-          <w:szCs w:val="24"/>
-        </w:rPr>
-        <w:t>FullCalendar</w:t>
-      </w:r>
-      <w:proofErr w:type="spellEnd"/>
-      <w:r>
-        <w:rPr>
-          <w:rFonts w:cstheme="minorHAnsi"/>
-          <w:sz w:val="24"/>
-          <w:szCs w:val="24"/>
-        </w:rPr>
-        <w:t xml:space="preserve">, a jQuery plugin. </w:t>
+        <w:t xml:space="preserve"> points ) </w:t>
+      </w:r>
+      <w:r>
+        <w:rPr>
+          <w:rFonts w:cstheme="minorHAnsi"/>
+          <w:sz w:val="24"/>
+          <w:szCs w:val="24"/>
+          <w:highlight w:val="green"/>
+        </w:rPr>
+        <w:t>As a household administrator, I want chores to be assigned through a random, automated process.</w:t>
       </w:r>
     </w:p>
     <w:p>
@@ -191,7 +379,6 @@
           <w:rFonts w:cstheme="minorHAnsi"/>
           <w:sz w:val="24"/>
           <w:szCs w:val="24"/>
-          <w:highlight w:val="green"/>
         </w:rPr>
         <w:t>( 5</w:t>
       </w:r>
@@ -201,27 +388,17 @@
           <w:rFonts w:cstheme="minorHAnsi"/>
           <w:sz w:val="24"/>
           <w:szCs w:val="24"/>
-          <w:highlight w:val="green"/>
-        </w:rPr>
-        <w:t xml:space="preserve"> points ) As a household administrator, I want to be able to manage roommates in my household account. (Add new roommates, remove roommates, approve roo</w:t>
-      </w:r>
-      <w:r>
-        <w:rPr>
-          <w:rFonts w:cstheme="minorHAnsi"/>
-          <w:sz w:val="24"/>
-          <w:szCs w:val="24"/>
-          <w:highlight w:val="green"/>
-        </w:rPr>
-        <w:t>m</w:t>
-      </w:r>
-      <w:r>
-        <w:rPr>
-          <w:rFonts w:cstheme="minorHAnsi"/>
-          <w:sz w:val="24"/>
-          <w:szCs w:val="24"/>
-          <w:highlight w:val="green"/>
-        </w:rPr>
-        <w:t>mates?)</w:t>
+        </w:rPr>
+        <w:t xml:space="preserve"> points ) </w:t>
+      </w:r>
+      <w:r>
+        <w:rPr>
+          <w:rFonts w:cstheme="minorHAnsi"/>
+          <w:sz w:val="24"/>
+          <w:szCs w:val="24"/>
+          <w:highlight w:val="green"/>
+        </w:rPr>
+        <w:t>As a roommate, I want to avoid being assigned the same chore two weeks in a row.</w:t>
       </w:r>
     </w:p>
     <w:p>
@@ -257,7 +434,7 @@
           <w:szCs w:val="24"/>
           <w:highlight w:val="green"/>
         </w:rPr>
-        <w:t>As a household member, I want the ability to add to my calendar events to the shared calendar of a household</w:t>
+        <w:t>As a roommate, I want to have the ability to mark a task completed on the chore/to-do list on the household board.</w:t>
       </w:r>
       <w:r>
         <w:rPr>
@@ -266,123 +443,6 @@
           <w:szCs w:val="24"/>
         </w:rPr>
         <w:t xml:space="preserve"> </w:t>
-      </w:r>
-      <w:r>
-        <w:rPr>
-          <w:rFonts w:cstheme="minorHAnsi"/>
-          <w:sz w:val="24"/>
-          <w:szCs w:val="24"/>
-          <w:highlight w:val="green"/>
-        </w:rPr>
-        <w:t>(including location if applicable, use Google Maps display the location on the map).</w:t>
-      </w:r>
-    </w:p>
-    <w:p>
-      <w:pPr>
-        <w:rPr>
-          <w:rFonts w:cstheme="minorHAnsi"/>
-          <w:sz w:val="24"/>
-          <w:szCs w:val="24"/>
-        </w:rPr>
-      </w:pPr>
-      <w:proofErr w:type="gramStart"/>
-      <w:r>
-        <w:rPr>
-          <w:rFonts w:cstheme="minorHAnsi"/>
-          <w:sz w:val="24"/>
-          <w:szCs w:val="24"/>
-        </w:rPr>
-        <w:t>( 5</w:t>
-      </w:r>
-      <w:proofErr w:type="gramEnd"/>
-      <w:r>
-        <w:rPr>
-          <w:rFonts w:cstheme="minorHAnsi"/>
-          <w:sz w:val="24"/>
-          <w:szCs w:val="24"/>
-        </w:rPr>
-        <w:t xml:space="preserve"> points ) As a household administrator, I want to be able to make a chore/to-do list.</w:t>
-      </w:r>
-    </w:p>
-    <w:p>
-      <w:pPr>
-        <w:rPr>
-          <w:rFonts w:cstheme="minorHAnsi"/>
-          <w:sz w:val="24"/>
-          <w:szCs w:val="24"/>
-        </w:rPr>
-      </w:pPr>
-      <w:proofErr w:type="gramStart"/>
-      <w:r>
-        <w:rPr>
-          <w:rFonts w:cstheme="minorHAnsi"/>
-          <w:sz w:val="24"/>
-          <w:szCs w:val="24"/>
-        </w:rPr>
-        <w:t>( 7.5</w:t>
-      </w:r>
-      <w:proofErr w:type="gramEnd"/>
-      <w:r>
-        <w:rPr>
-          <w:rFonts w:cstheme="minorHAnsi"/>
-          <w:sz w:val="24"/>
-          <w:szCs w:val="24"/>
-        </w:rPr>
-        <w:t xml:space="preserve"> points ) As a household administrator, I want chores to be assigned through a random, automated process.</w:t>
-      </w:r>
-    </w:p>
-    <w:p>
-      <w:pPr>
-        <w:rPr>
-          <w:rFonts w:cstheme="minorHAnsi"/>
-          <w:sz w:val="24"/>
-          <w:szCs w:val="24"/>
-        </w:rPr>
-      </w:pPr>
-      <w:proofErr w:type="gramStart"/>
-      <w:r>
-        <w:rPr>
-          <w:rFonts w:cstheme="minorHAnsi"/>
-          <w:sz w:val="24"/>
-          <w:szCs w:val="24"/>
-        </w:rPr>
-        <w:t>( 5</w:t>
-      </w:r>
-      <w:proofErr w:type="gramEnd"/>
-      <w:r>
-        <w:rPr>
-          <w:rFonts w:cstheme="minorHAnsi"/>
-          <w:sz w:val="24"/>
-          <w:szCs w:val="24"/>
-        </w:rPr>
-        <w:t xml:space="preserve"> points ) As a roommate, I want to avoid being assigned the same chore two weeks in a row.</w:t>
-      </w:r>
-    </w:p>
-    <w:p>
-      <w:pPr>
-        <w:rPr>
-          <w:rFonts w:cstheme="minorHAnsi"/>
-          <w:sz w:val="24"/>
-          <w:szCs w:val="24"/>
-        </w:rPr>
-      </w:pPr>
-      <w:proofErr w:type="gramStart"/>
-      <w:r>
-        <w:rPr>
-          <w:rFonts w:cstheme="minorHAnsi"/>
-          <w:sz w:val="24"/>
-          <w:szCs w:val="24"/>
-        </w:rPr>
-        <w:t>( 2.5</w:t>
-      </w:r>
-      <w:proofErr w:type="gramEnd"/>
-      <w:r>
-        <w:rPr>
-          <w:rFonts w:cstheme="minorHAnsi"/>
-          <w:sz w:val="24"/>
-          <w:szCs w:val="24"/>
-        </w:rPr>
-        <w:t xml:space="preserve"> points ) As a roommate, I want to have the ability to mark a task completed on the chore/to-do list on the household board. </w:t>
       </w:r>
     </w:p>
     <w:p>

</xml_diff>

<commit_message>
Bills controller up and running. Can create and see bills in a household. Working on putting base of Stripe API in next
</commit_message>
<xml_diff>
--- a/UserStoriesAndPlanningDocuments/Andrew_UserStories.docx
+++ b/UserStoriesAndPlanningDocuments/Andrew_UserStories.docx
@@ -154,7 +154,16 @@
           <w:sz w:val="24"/>
           <w:szCs w:val="24"/>
         </w:rPr>
-        <w:t xml:space="preserve"> and display it on the front-end using </w:t>
+        <w:t xml:space="preserve"> </w:t>
+      </w:r>
+      <w:r>
+        <w:rPr>
+          <w:rFonts w:cstheme="minorHAnsi"/>
+          <w:sz w:val="24"/>
+          <w:szCs w:val="24"/>
+          <w:highlight w:val="yellow"/>
+        </w:rPr>
+        <w:t xml:space="preserve">and display it on the front-end using </w:t>
       </w:r>
       <w:proofErr w:type="spellStart"/>
       <w:r>
@@ -162,6 +171,7 @@
           <w:rFonts w:cstheme="minorHAnsi"/>
           <w:sz w:val="24"/>
           <w:szCs w:val="24"/>
+          <w:highlight w:val="yellow"/>
         </w:rPr>
         <w:t>FullCalendar</w:t>
       </w:r>
@@ -171,8 +181,17 @@
           <w:rFonts w:cstheme="minorHAnsi"/>
           <w:sz w:val="24"/>
           <w:szCs w:val="24"/>
-        </w:rPr>
-        <w:t xml:space="preserve">, a jQuery plugin. </w:t>
+          <w:highlight w:val="yellow"/>
+        </w:rPr>
+        <w:t>, a jQuery plugin.</w:t>
+      </w:r>
+      <w:r>
+        <w:rPr>
+          <w:rFonts w:cstheme="minorHAnsi"/>
+          <w:sz w:val="24"/>
+          <w:szCs w:val="24"/>
+        </w:rPr>
+        <w:t xml:space="preserve"> </w:t>
       </w:r>
     </w:p>
     <w:p>
@@ -262,7 +281,375 @@
           <w:szCs w:val="24"/>
           <w:highlight w:val="green"/>
         </w:rPr>
-        <w:t>As a house</w:t>
+        <w:t>As a household member, I want the ability to add to my calendar events to the shared calendar of a household</w:t>
+      </w:r>
+      <w:r>
+        <w:rPr>
+          <w:rFonts w:cstheme="minorHAnsi"/>
+          <w:sz w:val="24"/>
+          <w:szCs w:val="24"/>
+        </w:rPr>
+        <w:t xml:space="preserve"> </w:t>
+      </w:r>
+      <w:r>
+        <w:rPr>
+          <w:rFonts w:cstheme="minorHAnsi"/>
+          <w:sz w:val="24"/>
+          <w:szCs w:val="24"/>
+          <w:highlight w:val="green"/>
+        </w:rPr>
+        <w:t>(including location if applicable, use Google Maps display the location on the map).</w:t>
+      </w:r>
+    </w:p>
+    <w:p>
+      <w:pPr>
+        <w:rPr>
+          <w:rFonts w:cstheme="minorHAnsi"/>
+          <w:sz w:val="24"/>
+          <w:szCs w:val="24"/>
+        </w:rPr>
+      </w:pPr>
+      <w:proofErr w:type="gramStart"/>
+      <w:r>
+        <w:rPr>
+          <w:rFonts w:cstheme="minorHAnsi"/>
+          <w:sz w:val="24"/>
+          <w:szCs w:val="24"/>
+        </w:rPr>
+        <w:t>( 5</w:t>
+      </w:r>
+      <w:proofErr w:type="gramEnd"/>
+      <w:r>
+        <w:rPr>
+          <w:rFonts w:cstheme="minorHAnsi"/>
+          <w:sz w:val="24"/>
+          <w:szCs w:val="24"/>
+        </w:rPr>
+        <w:t xml:space="preserve"> points ) </w:t>
+      </w:r>
+      <w:r>
+        <w:rPr>
+          <w:rFonts w:cstheme="minorHAnsi"/>
+          <w:sz w:val="24"/>
+          <w:szCs w:val="24"/>
+          <w:highlight w:val="green"/>
+        </w:rPr>
+        <w:t>As a household administrator, I want to be able to make a chore/to-do list.</w:t>
+      </w:r>
+    </w:p>
+    <w:p>
+      <w:pPr>
+        <w:rPr>
+          <w:rFonts w:cstheme="minorHAnsi"/>
+          <w:sz w:val="24"/>
+          <w:szCs w:val="24"/>
+        </w:rPr>
+      </w:pPr>
+      <w:proofErr w:type="gramStart"/>
+      <w:r>
+        <w:rPr>
+          <w:rFonts w:cstheme="minorHAnsi"/>
+          <w:sz w:val="24"/>
+          <w:szCs w:val="24"/>
+        </w:rPr>
+        <w:t>( 7.5</w:t>
+      </w:r>
+      <w:proofErr w:type="gramEnd"/>
+      <w:r>
+        <w:rPr>
+          <w:rFonts w:cstheme="minorHAnsi"/>
+          <w:sz w:val="24"/>
+          <w:szCs w:val="24"/>
+        </w:rPr>
+        <w:t xml:space="preserve"> points ) </w:t>
+      </w:r>
+      <w:r>
+        <w:rPr>
+          <w:rFonts w:cstheme="minorHAnsi"/>
+          <w:sz w:val="24"/>
+          <w:szCs w:val="24"/>
+          <w:highlight w:val="green"/>
+        </w:rPr>
+        <w:t>As a household administrator, I want chores to be assigned through a random, automated process.</w:t>
+      </w:r>
+    </w:p>
+    <w:p>
+      <w:pPr>
+        <w:rPr>
+          <w:rFonts w:cstheme="minorHAnsi"/>
+          <w:sz w:val="24"/>
+          <w:szCs w:val="24"/>
+        </w:rPr>
+      </w:pPr>
+      <w:proofErr w:type="gramStart"/>
+      <w:r>
+        <w:rPr>
+          <w:rFonts w:cstheme="minorHAnsi"/>
+          <w:sz w:val="24"/>
+          <w:szCs w:val="24"/>
+        </w:rPr>
+        <w:t>( 5</w:t>
+      </w:r>
+      <w:proofErr w:type="gramEnd"/>
+      <w:r>
+        <w:rPr>
+          <w:rFonts w:cstheme="minorHAnsi"/>
+          <w:sz w:val="24"/>
+          <w:szCs w:val="24"/>
+        </w:rPr>
+        <w:t xml:space="preserve"> points ) </w:t>
+      </w:r>
+      <w:r>
+        <w:rPr>
+          <w:rFonts w:cstheme="minorHAnsi"/>
+          <w:sz w:val="24"/>
+          <w:szCs w:val="24"/>
+          <w:highlight w:val="green"/>
+        </w:rPr>
+        <w:t>As a roommate, I want to avoid being assigned the same chore two weeks in a row.</w:t>
+      </w:r>
+    </w:p>
+    <w:p>
+      <w:pPr>
+        <w:rPr>
+          <w:rFonts w:cstheme="minorHAnsi"/>
+          <w:sz w:val="24"/>
+          <w:szCs w:val="24"/>
+        </w:rPr>
+      </w:pPr>
+      <w:proofErr w:type="gramStart"/>
+      <w:r>
+        <w:rPr>
+          <w:rFonts w:cstheme="minorHAnsi"/>
+          <w:sz w:val="24"/>
+          <w:szCs w:val="24"/>
+        </w:rPr>
+        <w:t>( 2.5</w:t>
+      </w:r>
+      <w:proofErr w:type="gramEnd"/>
+      <w:r>
+        <w:rPr>
+          <w:rFonts w:cstheme="minorHAnsi"/>
+          <w:sz w:val="24"/>
+          <w:szCs w:val="24"/>
+        </w:rPr>
+        <w:t xml:space="preserve"> points ) </w:t>
+      </w:r>
+      <w:r>
+        <w:rPr>
+          <w:rFonts w:cstheme="minorHAnsi"/>
+          <w:sz w:val="24"/>
+          <w:szCs w:val="24"/>
+          <w:highlight w:val="green"/>
+        </w:rPr>
+        <w:t>As a roommate, I want to have the ability to mark a task completed on the chore/to-do list on the household board.</w:t>
+      </w:r>
+      <w:r>
+        <w:rPr>
+          <w:rFonts w:cstheme="minorHAnsi"/>
+          <w:sz w:val="24"/>
+          <w:szCs w:val="24"/>
+        </w:rPr>
+        <w:t xml:space="preserve"> </w:t>
+      </w:r>
+    </w:p>
+    <w:p>
+      <w:pPr>
+        <w:rPr>
+          <w:rFonts w:cstheme="minorHAnsi"/>
+          <w:sz w:val="24"/>
+          <w:szCs w:val="24"/>
+        </w:rPr>
+      </w:pPr>
+      <w:proofErr w:type="gramStart"/>
+      <w:r>
+        <w:rPr>
+          <w:rFonts w:cstheme="minorHAnsi"/>
+          <w:sz w:val="24"/>
+          <w:szCs w:val="24"/>
+        </w:rPr>
+        <w:t>( 5</w:t>
+      </w:r>
+      <w:proofErr w:type="gramEnd"/>
+      <w:r>
+        <w:rPr>
+          <w:rFonts w:cstheme="minorHAnsi"/>
+          <w:sz w:val="24"/>
+          <w:szCs w:val="24"/>
+        </w:rPr>
+        <w:t xml:space="preserve"> points ) </w:t>
+      </w:r>
+      <w:r>
+        <w:rPr>
+          <w:rFonts w:cstheme="minorHAnsi"/>
+          <w:sz w:val="24"/>
+          <w:szCs w:val="24"/>
+          <w:highlight w:val="green"/>
+        </w:rPr>
+        <w:t>As a roommate or household administrator, I want the ability to make announcements to the rest of the members in my household.</w:t>
+      </w:r>
+    </w:p>
+    <w:p>
+      <w:pPr>
+        <w:rPr>
+          <w:rFonts w:cstheme="minorHAnsi"/>
+          <w:sz w:val="24"/>
+          <w:szCs w:val="24"/>
+        </w:rPr>
+      </w:pPr>
+      <w:proofErr w:type="gramStart"/>
+      <w:r>
+        <w:rPr>
+          <w:rFonts w:cstheme="minorHAnsi"/>
+          <w:sz w:val="24"/>
+          <w:szCs w:val="24"/>
+        </w:rPr>
+        <w:t>( 2.5</w:t>
+      </w:r>
+      <w:proofErr w:type="gramEnd"/>
+      <w:r>
+        <w:rPr>
+          <w:rFonts w:cstheme="minorHAnsi"/>
+          <w:sz w:val="24"/>
+          <w:szCs w:val="24"/>
+        </w:rPr>
+        <w:t xml:space="preserve"> points ) </w:t>
+      </w:r>
+      <w:r>
+        <w:rPr>
+          <w:rFonts w:cstheme="minorHAnsi"/>
+          <w:sz w:val="24"/>
+          <w:szCs w:val="24"/>
+          <w:highlight w:val="green"/>
+        </w:rPr>
+        <w:t>As a roommate or household administrator, I want the ability to post a poll.</w:t>
+      </w:r>
+    </w:p>
+    <w:p>
+      <w:pPr>
+        <w:rPr>
+          <w:rFonts w:cstheme="minorHAnsi"/>
+          <w:sz w:val="24"/>
+          <w:szCs w:val="24"/>
+        </w:rPr>
+      </w:pPr>
+      <w:proofErr w:type="gramStart"/>
+      <w:r>
+        <w:rPr>
+          <w:rFonts w:cstheme="minorHAnsi"/>
+          <w:sz w:val="24"/>
+          <w:szCs w:val="24"/>
+        </w:rPr>
+        <w:t>( 2.5</w:t>
+      </w:r>
+      <w:proofErr w:type="gramEnd"/>
+      <w:r>
+        <w:rPr>
+          <w:rFonts w:cstheme="minorHAnsi"/>
+          <w:sz w:val="24"/>
+          <w:szCs w:val="24"/>
+        </w:rPr>
+        <w:t xml:space="preserve"> points ) </w:t>
+      </w:r>
+      <w:r>
+        <w:rPr>
+          <w:rFonts w:cstheme="minorHAnsi"/>
+          <w:sz w:val="24"/>
+          <w:szCs w:val="24"/>
+          <w:highlight w:val="green"/>
+        </w:rPr>
+        <w:t>As a roommate or household administrator, I want my vote in the poll to be anonymous.</w:t>
+      </w:r>
+    </w:p>
+    <w:p>
+      <w:pPr>
+        <w:rPr>
+          <w:rFonts w:cstheme="minorHAnsi"/>
+          <w:sz w:val="24"/>
+          <w:szCs w:val="24"/>
+        </w:rPr>
+      </w:pPr>
+      <w:proofErr w:type="gramStart"/>
+      <w:r>
+        <w:rPr>
+          <w:rFonts w:cstheme="minorHAnsi"/>
+          <w:sz w:val="24"/>
+          <w:szCs w:val="24"/>
+        </w:rPr>
+        <w:t>( 2.5</w:t>
+      </w:r>
+      <w:proofErr w:type="gramEnd"/>
+      <w:r>
+        <w:rPr>
+          <w:rFonts w:cstheme="minorHAnsi"/>
+          <w:sz w:val="24"/>
+          <w:szCs w:val="24"/>
+        </w:rPr>
+        <w:t xml:space="preserve"> points ) As an announcement poster, I want a record of who has seen my announcements. </w:t>
+      </w:r>
+    </w:p>
+    <w:p>
+      <w:pPr>
+        <w:rPr>
+          <w:rFonts w:cstheme="minorHAnsi"/>
+          <w:sz w:val="24"/>
+          <w:szCs w:val="24"/>
+        </w:rPr>
+      </w:pPr>
+      <w:proofErr w:type="gramStart"/>
+      <w:r>
+        <w:rPr>
+          <w:rFonts w:cstheme="minorHAnsi"/>
+          <w:sz w:val="24"/>
+          <w:szCs w:val="24"/>
+        </w:rPr>
+        <w:t>( 7.5</w:t>
+      </w:r>
+      <w:proofErr w:type="gramEnd"/>
+      <w:r>
+        <w:rPr>
+          <w:rFonts w:cstheme="minorHAnsi"/>
+          <w:sz w:val="24"/>
+          <w:szCs w:val="24"/>
+        </w:rPr>
+        <w:t xml:space="preserve"> points ) </w:t>
+      </w:r>
+      <w:r>
+        <w:rPr>
+          <w:rFonts w:cstheme="minorHAnsi"/>
+          <w:sz w:val="24"/>
+          <w:szCs w:val="24"/>
+          <w:highlight w:val="yellow"/>
+        </w:rPr>
+        <w:t>As a household member, I want the ability to post bills and request payments from other roommates. (Payments implemented using Stripe API)</w:t>
+      </w:r>
+    </w:p>
+    <w:p>
+      <w:pPr>
+        <w:rPr>
+          <w:rFonts w:cstheme="minorHAnsi"/>
+          <w:sz w:val="24"/>
+          <w:szCs w:val="24"/>
+        </w:rPr>
+      </w:pPr>
+      <w:proofErr w:type="gramStart"/>
+      <w:r>
+        <w:rPr>
+          <w:rFonts w:cstheme="minorHAnsi"/>
+          <w:sz w:val="24"/>
+          <w:szCs w:val="24"/>
+        </w:rPr>
+        <w:lastRenderedPageBreak/>
+        <w:t>( 10</w:t>
+      </w:r>
+      <w:proofErr w:type="gramEnd"/>
+      <w:r>
+        <w:rPr>
+          <w:rFonts w:cstheme="minorHAnsi"/>
+          <w:sz w:val="24"/>
+          <w:szCs w:val="24"/>
+        </w:rPr>
+        <w:t xml:space="preserve"> points ) As a household member, </w:t>
       </w:r>
       <w:bookmarkStart w:id="0" w:name="_GoBack"/>
       <w:bookmarkEnd w:id="0"/>
@@ -271,368 +658,17 @@
           <w:rFonts w:cstheme="minorHAnsi"/>
           <w:sz w:val="24"/>
           <w:szCs w:val="24"/>
-          <w:highlight w:val="green"/>
-        </w:rPr>
-        <w:t>hold member, I want the ability to add to my calendar events to the shared calendar of a household</w:t>
-      </w:r>
-      <w:r>
-        <w:rPr>
-          <w:rFonts w:cstheme="minorHAnsi"/>
-          <w:sz w:val="24"/>
-          <w:szCs w:val="24"/>
-        </w:rPr>
-        <w:t xml:space="preserve"> </w:t>
-      </w:r>
-      <w:r>
-        <w:rPr>
-          <w:rFonts w:cstheme="minorHAnsi"/>
-          <w:sz w:val="24"/>
-          <w:szCs w:val="24"/>
-          <w:highlight w:val="green"/>
-        </w:rPr>
-        <w:t>(including location if applicable, use Google Maps display the location on the map).</w:t>
-      </w:r>
-    </w:p>
-    <w:p>
-      <w:pPr>
-        <w:rPr>
-          <w:rFonts w:cstheme="minorHAnsi"/>
-          <w:sz w:val="24"/>
-          <w:szCs w:val="24"/>
-        </w:rPr>
-      </w:pPr>
-      <w:proofErr w:type="gramStart"/>
-      <w:r>
-        <w:rPr>
-          <w:rFonts w:cstheme="minorHAnsi"/>
-          <w:sz w:val="24"/>
-          <w:szCs w:val="24"/>
-        </w:rPr>
-        <w:t>( 5</w:t>
-      </w:r>
-      <w:proofErr w:type="gramEnd"/>
-      <w:r>
-        <w:rPr>
-          <w:rFonts w:cstheme="minorHAnsi"/>
-          <w:sz w:val="24"/>
-          <w:szCs w:val="24"/>
-        </w:rPr>
-        <w:t xml:space="preserve"> points ) </w:t>
-      </w:r>
-      <w:r>
-        <w:rPr>
-          <w:rFonts w:cstheme="minorHAnsi"/>
-          <w:sz w:val="24"/>
-          <w:szCs w:val="24"/>
-          <w:highlight w:val="green"/>
-        </w:rPr>
-        <w:t>As a household administrator, I want to be able to make a chore/to-do list.</w:t>
-      </w:r>
-    </w:p>
-    <w:p>
-      <w:pPr>
-        <w:rPr>
-          <w:rFonts w:cstheme="minorHAnsi"/>
-          <w:sz w:val="24"/>
-          <w:szCs w:val="24"/>
-        </w:rPr>
-      </w:pPr>
-      <w:proofErr w:type="gramStart"/>
-      <w:r>
-        <w:rPr>
-          <w:rFonts w:cstheme="minorHAnsi"/>
-          <w:sz w:val="24"/>
-          <w:szCs w:val="24"/>
-        </w:rPr>
-        <w:t>( 7.5</w:t>
-      </w:r>
-      <w:proofErr w:type="gramEnd"/>
-      <w:r>
-        <w:rPr>
-          <w:rFonts w:cstheme="minorHAnsi"/>
-          <w:sz w:val="24"/>
-          <w:szCs w:val="24"/>
-        </w:rPr>
-        <w:t xml:space="preserve"> points ) </w:t>
-      </w:r>
-      <w:r>
-        <w:rPr>
-          <w:rFonts w:cstheme="minorHAnsi"/>
-          <w:sz w:val="24"/>
-          <w:szCs w:val="24"/>
-          <w:highlight w:val="green"/>
-        </w:rPr>
-        <w:t>As a household administrator, I want chores to be assigned through a random, automated process.</w:t>
-      </w:r>
-    </w:p>
-    <w:p>
-      <w:pPr>
-        <w:rPr>
-          <w:rFonts w:cstheme="minorHAnsi"/>
-          <w:sz w:val="24"/>
-          <w:szCs w:val="24"/>
-        </w:rPr>
-      </w:pPr>
-      <w:proofErr w:type="gramStart"/>
-      <w:r>
-        <w:rPr>
-          <w:rFonts w:cstheme="minorHAnsi"/>
-          <w:sz w:val="24"/>
-          <w:szCs w:val="24"/>
-        </w:rPr>
-        <w:t>( 5</w:t>
-      </w:r>
-      <w:proofErr w:type="gramEnd"/>
-      <w:r>
-        <w:rPr>
-          <w:rFonts w:cstheme="minorHAnsi"/>
-          <w:sz w:val="24"/>
-          <w:szCs w:val="24"/>
-        </w:rPr>
-        <w:t xml:space="preserve"> points ) </w:t>
-      </w:r>
-      <w:r>
-        <w:rPr>
-          <w:rFonts w:cstheme="minorHAnsi"/>
-          <w:sz w:val="24"/>
-          <w:szCs w:val="24"/>
-          <w:highlight w:val="green"/>
-        </w:rPr>
-        <w:t>As a roommate, I want to avoid being assigned the same chore two weeks in a row.</w:t>
-      </w:r>
-    </w:p>
-    <w:p>
-      <w:pPr>
-        <w:rPr>
-          <w:rFonts w:cstheme="minorHAnsi"/>
-          <w:sz w:val="24"/>
-          <w:szCs w:val="24"/>
-        </w:rPr>
-      </w:pPr>
-      <w:proofErr w:type="gramStart"/>
-      <w:r>
-        <w:rPr>
-          <w:rFonts w:cstheme="minorHAnsi"/>
-          <w:sz w:val="24"/>
-          <w:szCs w:val="24"/>
-        </w:rPr>
-        <w:t>( 2.5</w:t>
-      </w:r>
-      <w:proofErr w:type="gramEnd"/>
-      <w:r>
-        <w:rPr>
-          <w:rFonts w:cstheme="minorHAnsi"/>
-          <w:sz w:val="24"/>
-          <w:szCs w:val="24"/>
-        </w:rPr>
-        <w:t xml:space="preserve"> points ) </w:t>
-      </w:r>
-      <w:r>
-        <w:rPr>
-          <w:rFonts w:cstheme="minorHAnsi"/>
-          <w:sz w:val="24"/>
-          <w:szCs w:val="24"/>
-          <w:highlight w:val="green"/>
-        </w:rPr>
-        <w:t>As a roommate, I want to have the ability to mark a task completed on the chore/to-do list on the household board.</w:t>
-      </w:r>
-      <w:r>
-        <w:rPr>
-          <w:rFonts w:cstheme="minorHAnsi"/>
-          <w:sz w:val="24"/>
-          <w:szCs w:val="24"/>
-        </w:rPr>
-        <w:t xml:space="preserve"> </w:t>
-      </w:r>
-    </w:p>
-    <w:p>
-      <w:pPr>
-        <w:rPr>
-          <w:rFonts w:cstheme="minorHAnsi"/>
-          <w:sz w:val="24"/>
-          <w:szCs w:val="24"/>
-        </w:rPr>
-      </w:pPr>
-      <w:proofErr w:type="gramStart"/>
-      <w:r>
-        <w:rPr>
-          <w:rFonts w:cstheme="minorHAnsi"/>
-          <w:sz w:val="24"/>
-          <w:szCs w:val="24"/>
-        </w:rPr>
-        <w:t>( 5</w:t>
-      </w:r>
-      <w:proofErr w:type="gramEnd"/>
-      <w:r>
-        <w:rPr>
-          <w:rFonts w:cstheme="minorHAnsi"/>
-          <w:sz w:val="24"/>
-          <w:szCs w:val="24"/>
-        </w:rPr>
-        <w:t xml:space="preserve"> points ) </w:t>
-      </w:r>
-      <w:r>
-        <w:rPr>
-          <w:rFonts w:cstheme="minorHAnsi"/>
-          <w:sz w:val="24"/>
-          <w:szCs w:val="24"/>
-          <w:highlight w:val="green"/>
-        </w:rPr>
-        <w:t>As a roommate or household administrator, I want the ability to make announcements to the rest of the members in my household.</w:t>
-      </w:r>
-    </w:p>
-    <w:p>
-      <w:pPr>
-        <w:rPr>
-          <w:rFonts w:cstheme="minorHAnsi"/>
-          <w:sz w:val="24"/>
-          <w:szCs w:val="24"/>
-        </w:rPr>
-      </w:pPr>
-      <w:proofErr w:type="gramStart"/>
-      <w:r>
-        <w:rPr>
-          <w:rFonts w:cstheme="minorHAnsi"/>
-          <w:sz w:val="24"/>
-          <w:szCs w:val="24"/>
-        </w:rPr>
-        <w:t>( 2.5</w:t>
-      </w:r>
-      <w:proofErr w:type="gramEnd"/>
-      <w:r>
-        <w:rPr>
-          <w:rFonts w:cstheme="minorHAnsi"/>
-          <w:sz w:val="24"/>
-          <w:szCs w:val="24"/>
-        </w:rPr>
-        <w:t xml:space="preserve"> points ) </w:t>
-      </w:r>
-      <w:r>
-        <w:rPr>
-          <w:rFonts w:cstheme="minorHAnsi"/>
-          <w:sz w:val="24"/>
-          <w:szCs w:val="24"/>
-          <w:highlight w:val="green"/>
-        </w:rPr>
-        <w:t>As a roommate or household administrator, I want the ability to post a poll.</w:t>
-      </w:r>
-    </w:p>
-    <w:p>
-      <w:pPr>
-        <w:rPr>
-          <w:rFonts w:cstheme="minorHAnsi"/>
-          <w:sz w:val="24"/>
-          <w:szCs w:val="24"/>
-        </w:rPr>
-      </w:pPr>
-      <w:proofErr w:type="gramStart"/>
-      <w:r>
-        <w:rPr>
-          <w:rFonts w:cstheme="minorHAnsi"/>
-          <w:sz w:val="24"/>
-          <w:szCs w:val="24"/>
-        </w:rPr>
-        <w:t>( 2.5</w:t>
-      </w:r>
-      <w:proofErr w:type="gramEnd"/>
-      <w:r>
-        <w:rPr>
-          <w:rFonts w:cstheme="minorHAnsi"/>
-          <w:sz w:val="24"/>
-          <w:szCs w:val="24"/>
-        </w:rPr>
-        <w:t xml:space="preserve"> points ) </w:t>
-      </w:r>
-      <w:r>
-        <w:rPr>
-          <w:rFonts w:cstheme="minorHAnsi"/>
-          <w:sz w:val="24"/>
-          <w:szCs w:val="24"/>
-          <w:highlight w:val="green"/>
-        </w:rPr>
-        <w:t>As a roommate or household administrator, I want my vote in the poll to be anonymous.</w:t>
-      </w:r>
-    </w:p>
-    <w:p>
-      <w:pPr>
-        <w:rPr>
-          <w:rFonts w:cstheme="minorHAnsi"/>
-          <w:sz w:val="24"/>
-          <w:szCs w:val="24"/>
-        </w:rPr>
-      </w:pPr>
-      <w:proofErr w:type="gramStart"/>
-      <w:r>
-        <w:rPr>
-          <w:rFonts w:cstheme="minorHAnsi"/>
-          <w:sz w:val="24"/>
-          <w:szCs w:val="24"/>
-        </w:rPr>
-        <w:t>( 2.5</w:t>
-      </w:r>
-      <w:proofErr w:type="gramEnd"/>
-      <w:r>
-        <w:rPr>
-          <w:rFonts w:cstheme="minorHAnsi"/>
-          <w:sz w:val="24"/>
-          <w:szCs w:val="24"/>
-        </w:rPr>
-        <w:t xml:space="preserve"> points ) As an announcement poster, I want a record of who has seen my announcements. </w:t>
-      </w:r>
-    </w:p>
-    <w:p>
-      <w:pPr>
-        <w:rPr>
-          <w:rFonts w:cstheme="minorHAnsi"/>
-          <w:sz w:val="24"/>
-          <w:szCs w:val="24"/>
-        </w:rPr>
-      </w:pPr>
-      <w:proofErr w:type="gramStart"/>
-      <w:r>
-        <w:rPr>
-          <w:rFonts w:cstheme="minorHAnsi"/>
-          <w:sz w:val="24"/>
-          <w:szCs w:val="24"/>
-        </w:rPr>
-        <w:t>( 7.5</w:t>
-      </w:r>
-      <w:proofErr w:type="gramEnd"/>
-      <w:r>
-        <w:rPr>
-          <w:rFonts w:cstheme="minorHAnsi"/>
-          <w:sz w:val="24"/>
-          <w:szCs w:val="24"/>
-        </w:rPr>
-        <w:t xml:space="preserve"> points ) As a household member, I want the ability to post bills and request payments from other roommates. (Payments implemented using Stripe API)</w:t>
-      </w:r>
-    </w:p>
-    <w:p>
-      <w:pPr>
-        <w:rPr>
-          <w:rFonts w:cstheme="minorHAnsi"/>
-          <w:sz w:val="24"/>
-          <w:szCs w:val="24"/>
-        </w:rPr>
-      </w:pPr>
-      <w:proofErr w:type="gramStart"/>
-      <w:r>
-        <w:rPr>
-          <w:rFonts w:cstheme="minorHAnsi"/>
-          <w:sz w:val="24"/>
-          <w:szCs w:val="24"/>
-        </w:rPr>
-        <w:lastRenderedPageBreak/>
-        <w:t>( 10</w:t>
-      </w:r>
-      <w:proofErr w:type="gramEnd"/>
-      <w:r>
-        <w:rPr>
-          <w:rFonts w:cstheme="minorHAnsi"/>
-          <w:sz w:val="24"/>
-          <w:szCs w:val="24"/>
-        </w:rPr>
-        <w:t xml:space="preserve"> points ) As a household member, I want to be able to receive SMS (5pts) and email (5pts) alerts each day (Implemented using Twilio API and/or </w:t>
+          <w:highlight w:val="yellow"/>
+        </w:rPr>
+        <w:t>I want to be able to receive SMS (5pts)</w:t>
+      </w:r>
+      <w:r>
+        <w:rPr>
+          <w:rFonts w:cstheme="minorHAnsi"/>
+          <w:sz w:val="24"/>
+          <w:szCs w:val="24"/>
+        </w:rPr>
+        <w:t xml:space="preserve"> and email (5pts) alerts each day (Implemented using Twilio API and/or </w:t>
       </w:r>
       <w:proofErr w:type="spellStart"/>
       <w:r>

</xml_diff>

<commit_message>
Roommates will now receive Texts using Twilio API whenever a new Annoucement, Bills, Chores are assigned or made
</commit_message>
<xml_diff>
--- a/UserStoriesAndPlanningDocuments/Andrew_UserStories.docx
+++ b/UserStoriesAndPlanningDocuments/Andrew_UserStories.docx
@@ -486,7 +486,18 @@
           <w:szCs w:val="24"/>
           <w:highlight w:val="green"/>
         </w:rPr>
-        <w:t>As a roommate or household administrator, I want the ability to make announcements to the rest of the members in my household.</w:t>
+        <w:t xml:space="preserve">As a roommate or household administrator, I want the ability to make announcements to the rest </w:t>
+      </w:r>
+      <w:bookmarkStart w:id="0" w:name="_GoBack"/>
+      <w:bookmarkEnd w:id="0"/>
+      <w:r>
+        <w:rPr>
+          <w:rFonts w:cstheme="minorHAnsi"/>
+          <w:sz w:val="24"/>
+          <w:szCs w:val="24"/>
+          <w:highlight w:val="green"/>
+        </w:rPr>
+        <w:t>of the members in my household.</w:t>
       </w:r>
     </w:p>
     <w:p>
@@ -612,7 +623,16 @@
           <w:sz w:val="24"/>
           <w:szCs w:val="24"/>
         </w:rPr>
-        <w:t xml:space="preserve"> points ) </w:t>
+        <w:t xml:space="preserve"> points </w:t>
+      </w:r>
+      <w:r>
+        <w:rPr>
+          <w:rFonts w:cstheme="minorHAnsi"/>
+          <w:sz w:val="24"/>
+          <w:szCs w:val="24"/>
+          <w:highlight w:val="green"/>
+        </w:rPr>
+        <w:t>) As a household member, I want the ability to post bills</w:t>
       </w:r>
       <w:r>
         <w:rPr>
@@ -621,7 +641,16 @@
           <w:szCs w:val="24"/>
           <w:highlight w:val="yellow"/>
         </w:rPr>
-        <w:t>As a household member, I want the ability to post bills and request payments from other roommates. (Payments implemented using Stripe API)</w:t>
+        <w:t xml:space="preserve"> and request payments from other roommates. </w:t>
+      </w:r>
+      <w:r>
+        <w:rPr>
+          <w:rFonts w:cstheme="minorHAnsi"/>
+          <w:sz w:val="24"/>
+          <w:szCs w:val="24"/>
+          <w:highlight w:val="green"/>
+        </w:rPr>
+        <w:t>(Payments implemented using Stripe API)</w:t>
       </w:r>
     </w:p>
     <w:p>
@@ -651,8 +680,6 @@
         </w:rPr>
         <w:t xml:space="preserve"> points ) As a household member, </w:t>
       </w:r>
-      <w:bookmarkStart w:id="0" w:name="_GoBack"/>
-      <w:bookmarkEnd w:id="0"/>
       <w:r>
         <w:rPr>
           <w:rFonts w:cstheme="minorHAnsi"/>

</xml_diff>

<commit_message>
Expanded the email logic to include the household administrator. Also expanded the text service to also include the householdadministrator
</commit_message>
<xml_diff>
--- a/UserStoriesAndPlanningDocuments/Andrew_UserStories.docx
+++ b/UserStoriesAndPlanningDocuments/Andrew_UserStories.docx
@@ -486,235 +486,264 @@
           <w:szCs w:val="24"/>
           <w:highlight w:val="green"/>
         </w:rPr>
-        <w:t xml:space="preserve">As a roommate or household administrator, I want the ability to make announcements to the rest </w:t>
+        <w:t>As a roommate or household administrator, I want the ability to make announcements to the rest of the members in my household.</w:t>
+      </w:r>
+    </w:p>
+    <w:p>
+      <w:pPr>
+        <w:rPr>
+          <w:rFonts w:cstheme="minorHAnsi"/>
+          <w:sz w:val="24"/>
+          <w:szCs w:val="24"/>
+        </w:rPr>
+      </w:pPr>
+      <w:proofErr w:type="gramStart"/>
+      <w:r>
+        <w:rPr>
+          <w:rFonts w:cstheme="minorHAnsi"/>
+          <w:sz w:val="24"/>
+          <w:szCs w:val="24"/>
+        </w:rPr>
+        <w:t>( 2.5</w:t>
+      </w:r>
+      <w:proofErr w:type="gramEnd"/>
+      <w:r>
+        <w:rPr>
+          <w:rFonts w:cstheme="minorHAnsi"/>
+          <w:sz w:val="24"/>
+          <w:szCs w:val="24"/>
+        </w:rPr>
+        <w:t xml:space="preserve"> points ) </w:t>
+      </w:r>
+      <w:r>
+        <w:rPr>
+          <w:rFonts w:cstheme="minorHAnsi"/>
+          <w:sz w:val="24"/>
+          <w:szCs w:val="24"/>
+          <w:highlight w:val="green"/>
+        </w:rPr>
+        <w:t>As a roommate or household administrator, I want the ability to post a poll.</w:t>
+      </w:r>
+    </w:p>
+    <w:p>
+      <w:pPr>
+        <w:rPr>
+          <w:rFonts w:cstheme="minorHAnsi"/>
+          <w:sz w:val="24"/>
+          <w:szCs w:val="24"/>
+        </w:rPr>
+      </w:pPr>
+      <w:proofErr w:type="gramStart"/>
+      <w:r>
+        <w:rPr>
+          <w:rFonts w:cstheme="minorHAnsi"/>
+          <w:sz w:val="24"/>
+          <w:szCs w:val="24"/>
+        </w:rPr>
+        <w:t>( 2.5</w:t>
+      </w:r>
+      <w:proofErr w:type="gramEnd"/>
+      <w:r>
+        <w:rPr>
+          <w:rFonts w:cstheme="minorHAnsi"/>
+          <w:sz w:val="24"/>
+          <w:szCs w:val="24"/>
+        </w:rPr>
+        <w:t xml:space="preserve"> points ) </w:t>
+      </w:r>
+      <w:r>
+        <w:rPr>
+          <w:rFonts w:cstheme="minorHAnsi"/>
+          <w:sz w:val="24"/>
+          <w:szCs w:val="24"/>
+          <w:highlight w:val="green"/>
+        </w:rPr>
+        <w:t>As a roommate or household administrator, I want my vote in the poll to be anonymous.</w:t>
+      </w:r>
+    </w:p>
+    <w:p>
+      <w:pPr>
+        <w:rPr>
+          <w:rFonts w:cstheme="minorHAnsi"/>
+          <w:sz w:val="24"/>
+          <w:szCs w:val="24"/>
+        </w:rPr>
+      </w:pPr>
+      <w:proofErr w:type="gramStart"/>
+      <w:r>
+        <w:rPr>
+          <w:rFonts w:cstheme="minorHAnsi"/>
+          <w:sz w:val="24"/>
+          <w:szCs w:val="24"/>
+        </w:rPr>
+        <w:t>( 2.5</w:t>
+      </w:r>
+      <w:proofErr w:type="gramEnd"/>
+      <w:r>
+        <w:rPr>
+          <w:rFonts w:cstheme="minorHAnsi"/>
+          <w:sz w:val="24"/>
+          <w:szCs w:val="24"/>
+        </w:rPr>
+        <w:t xml:space="preserve"> points ) As an announcement poster, I want a record of who has seen my announcements. </w:t>
+      </w:r>
+    </w:p>
+    <w:p>
+      <w:pPr>
+        <w:rPr>
+          <w:rFonts w:cstheme="minorHAnsi"/>
+          <w:sz w:val="24"/>
+          <w:szCs w:val="24"/>
+        </w:rPr>
+      </w:pPr>
+      <w:proofErr w:type="gramStart"/>
+      <w:r>
+        <w:rPr>
+          <w:rFonts w:cstheme="minorHAnsi"/>
+          <w:sz w:val="24"/>
+          <w:szCs w:val="24"/>
+        </w:rPr>
+        <w:lastRenderedPageBreak/>
+        <w:t>( 7.5</w:t>
+      </w:r>
+      <w:proofErr w:type="gramEnd"/>
+      <w:r>
+        <w:rPr>
+          <w:rFonts w:cstheme="minorHAnsi"/>
+          <w:sz w:val="24"/>
+          <w:szCs w:val="24"/>
+        </w:rPr>
+        <w:t xml:space="preserve"> points </w:t>
+      </w:r>
+      <w:r>
+        <w:rPr>
+          <w:rFonts w:cstheme="minorHAnsi"/>
+          <w:sz w:val="24"/>
+          <w:szCs w:val="24"/>
+          <w:highlight w:val="green"/>
+        </w:rPr>
+        <w:t>) As a household member, I want the ability to post bills</w:t>
+      </w:r>
+      <w:r>
+        <w:rPr>
+          <w:rFonts w:cstheme="minorHAnsi"/>
+          <w:sz w:val="24"/>
+          <w:szCs w:val="24"/>
+          <w:highlight w:val="cyan"/>
+        </w:rPr>
+        <w:t xml:space="preserve"> and request payments from other roommates.</w:t>
+      </w:r>
+      <w:r>
+        <w:rPr>
+          <w:rFonts w:cstheme="minorHAnsi"/>
+          <w:sz w:val="24"/>
+          <w:szCs w:val="24"/>
+          <w:highlight w:val="cyan"/>
+        </w:rPr>
+        <w:t>(Get a text using Twilio of new Bill posted).</w:t>
+      </w:r>
+      <w:r>
+        <w:rPr>
+          <w:rFonts w:cstheme="minorHAnsi"/>
+          <w:sz w:val="24"/>
+          <w:szCs w:val="24"/>
+          <w:highlight w:val="cyan"/>
+        </w:rPr>
+        <w:t xml:space="preserve"> </w:t>
+      </w:r>
+      <w:r>
+        <w:rPr>
+          <w:rFonts w:cstheme="minorHAnsi"/>
+          <w:sz w:val="24"/>
+          <w:szCs w:val="24"/>
+          <w:highlight w:val="green"/>
+        </w:rPr>
+        <w:t>(Payments implemented using Stripe API)</w:t>
+      </w:r>
+    </w:p>
+    <w:p>
+      <w:pPr>
+        <w:rPr>
+          <w:rFonts w:cstheme="minorHAnsi"/>
+          <w:sz w:val="24"/>
+          <w:szCs w:val="24"/>
+        </w:rPr>
+      </w:pPr>
+      <w:proofErr w:type="gramStart"/>
+      <w:r>
+        <w:rPr>
+          <w:rFonts w:cstheme="minorHAnsi"/>
+          <w:sz w:val="24"/>
+          <w:szCs w:val="24"/>
+        </w:rPr>
+        <w:t>( 10</w:t>
+      </w:r>
+      <w:proofErr w:type="gramEnd"/>
+      <w:r>
+        <w:rPr>
+          <w:rFonts w:cstheme="minorHAnsi"/>
+          <w:sz w:val="24"/>
+          <w:szCs w:val="24"/>
+        </w:rPr>
+        <w:t xml:space="preserve"> points ) </w:t>
+      </w:r>
+      <w:r>
+        <w:rPr>
+          <w:rFonts w:cstheme="minorHAnsi"/>
+          <w:sz w:val="24"/>
+          <w:szCs w:val="24"/>
+          <w:highlight w:val="yellow"/>
+        </w:rPr>
+        <w:t xml:space="preserve">As a household member, </w:t>
+      </w:r>
+      <w:r>
+        <w:rPr>
+          <w:rFonts w:cstheme="minorHAnsi"/>
+          <w:sz w:val="24"/>
+          <w:szCs w:val="24"/>
+          <w:highlight w:val="green"/>
+        </w:rPr>
+        <w:t>I want to be able to receive SMS (5pts)</w:t>
+      </w:r>
+      <w:r>
+        <w:rPr>
+          <w:rFonts w:cstheme="minorHAnsi"/>
+          <w:sz w:val="24"/>
+          <w:szCs w:val="24"/>
+          <w:highlight w:val="yellow"/>
+        </w:rPr>
+        <w:t xml:space="preserve"> and email (5pts) alerts each day (Implemented using Twilio API and/or </w:t>
+      </w:r>
+      <w:proofErr w:type="spellStart"/>
+      <w:r>
+        <w:rPr>
+          <w:rFonts w:cstheme="minorHAnsi"/>
+          <w:sz w:val="24"/>
+          <w:szCs w:val="24"/>
+          <w:highlight w:val="yellow"/>
+        </w:rPr>
+        <w:t>Mailkit</w:t>
+      </w:r>
+      <w:proofErr w:type="spellEnd"/>
+      <w:r>
+        <w:rPr>
+          <w:rFonts w:cstheme="minorHAnsi"/>
+          <w:sz w:val="24"/>
+          <w:szCs w:val="24"/>
+          <w:highlight w:val="yellow"/>
+        </w:rPr>
+        <w:t xml:space="preserve"> API)</w:t>
+      </w:r>
+      <w:r>
+        <w:rPr>
+          <w:rFonts w:cstheme="minorHAnsi"/>
+          <w:sz w:val="24"/>
+          <w:szCs w:val="24"/>
+        </w:rPr>
+        <w:t xml:space="preserve"> </w:t>
       </w:r>
       <w:bookmarkStart w:id="0" w:name="_GoBack"/>
       <w:bookmarkEnd w:id="0"/>
-      <w:r>
-        <w:rPr>
-          <w:rFonts w:cstheme="minorHAnsi"/>
-          <w:sz w:val="24"/>
-          <w:szCs w:val="24"/>
-          <w:highlight w:val="green"/>
-        </w:rPr>
-        <w:t>of the members in my household.</w:t>
-      </w:r>
-    </w:p>
-    <w:p>
-      <w:pPr>
-        <w:rPr>
-          <w:rFonts w:cstheme="minorHAnsi"/>
-          <w:sz w:val="24"/>
-          <w:szCs w:val="24"/>
-        </w:rPr>
-      </w:pPr>
-      <w:proofErr w:type="gramStart"/>
-      <w:r>
-        <w:rPr>
-          <w:rFonts w:cstheme="minorHAnsi"/>
-          <w:sz w:val="24"/>
-          <w:szCs w:val="24"/>
-        </w:rPr>
-        <w:t>( 2.5</w:t>
-      </w:r>
-      <w:proofErr w:type="gramEnd"/>
-      <w:r>
-        <w:rPr>
-          <w:rFonts w:cstheme="minorHAnsi"/>
-          <w:sz w:val="24"/>
-          <w:szCs w:val="24"/>
-        </w:rPr>
-        <w:t xml:space="preserve"> points ) </w:t>
-      </w:r>
-      <w:r>
-        <w:rPr>
-          <w:rFonts w:cstheme="minorHAnsi"/>
-          <w:sz w:val="24"/>
-          <w:szCs w:val="24"/>
-          <w:highlight w:val="green"/>
-        </w:rPr>
-        <w:t>As a roommate or household administrator, I want the ability to post a poll.</w:t>
-      </w:r>
-    </w:p>
-    <w:p>
-      <w:pPr>
-        <w:rPr>
-          <w:rFonts w:cstheme="minorHAnsi"/>
-          <w:sz w:val="24"/>
-          <w:szCs w:val="24"/>
-        </w:rPr>
-      </w:pPr>
-      <w:proofErr w:type="gramStart"/>
-      <w:r>
-        <w:rPr>
-          <w:rFonts w:cstheme="minorHAnsi"/>
-          <w:sz w:val="24"/>
-          <w:szCs w:val="24"/>
-        </w:rPr>
-        <w:t>( 2.5</w:t>
-      </w:r>
-      <w:proofErr w:type="gramEnd"/>
-      <w:r>
-        <w:rPr>
-          <w:rFonts w:cstheme="minorHAnsi"/>
-          <w:sz w:val="24"/>
-          <w:szCs w:val="24"/>
-        </w:rPr>
-        <w:t xml:space="preserve"> points ) </w:t>
-      </w:r>
-      <w:r>
-        <w:rPr>
-          <w:rFonts w:cstheme="minorHAnsi"/>
-          <w:sz w:val="24"/>
-          <w:szCs w:val="24"/>
-          <w:highlight w:val="green"/>
-        </w:rPr>
-        <w:t>As a roommate or household administrator, I want my vote in the poll to be anonymous.</w:t>
-      </w:r>
-    </w:p>
-    <w:p>
-      <w:pPr>
-        <w:rPr>
-          <w:rFonts w:cstheme="minorHAnsi"/>
-          <w:sz w:val="24"/>
-          <w:szCs w:val="24"/>
-        </w:rPr>
-      </w:pPr>
-      <w:proofErr w:type="gramStart"/>
-      <w:r>
-        <w:rPr>
-          <w:rFonts w:cstheme="minorHAnsi"/>
-          <w:sz w:val="24"/>
-          <w:szCs w:val="24"/>
-        </w:rPr>
-        <w:t>( 2.5</w:t>
-      </w:r>
-      <w:proofErr w:type="gramEnd"/>
-      <w:r>
-        <w:rPr>
-          <w:rFonts w:cstheme="minorHAnsi"/>
-          <w:sz w:val="24"/>
-          <w:szCs w:val="24"/>
-        </w:rPr>
-        <w:t xml:space="preserve"> points ) As an announcement poster, I want a record of who has seen my announcements. </w:t>
-      </w:r>
-    </w:p>
-    <w:p>
-      <w:pPr>
-        <w:rPr>
-          <w:rFonts w:cstheme="minorHAnsi"/>
-          <w:sz w:val="24"/>
-          <w:szCs w:val="24"/>
-        </w:rPr>
-      </w:pPr>
-      <w:proofErr w:type="gramStart"/>
-      <w:r>
-        <w:rPr>
-          <w:rFonts w:cstheme="minorHAnsi"/>
-          <w:sz w:val="24"/>
-          <w:szCs w:val="24"/>
-        </w:rPr>
-        <w:t>( 7.5</w:t>
-      </w:r>
-      <w:proofErr w:type="gramEnd"/>
-      <w:r>
-        <w:rPr>
-          <w:rFonts w:cstheme="minorHAnsi"/>
-          <w:sz w:val="24"/>
-          <w:szCs w:val="24"/>
-        </w:rPr>
-        <w:t xml:space="preserve"> points </w:t>
-      </w:r>
-      <w:r>
-        <w:rPr>
-          <w:rFonts w:cstheme="minorHAnsi"/>
-          <w:sz w:val="24"/>
-          <w:szCs w:val="24"/>
-          <w:highlight w:val="green"/>
-        </w:rPr>
-        <w:t>) As a household member, I want the ability to post bills</w:t>
-      </w:r>
-      <w:r>
-        <w:rPr>
-          <w:rFonts w:cstheme="minorHAnsi"/>
-          <w:sz w:val="24"/>
-          <w:szCs w:val="24"/>
-          <w:highlight w:val="yellow"/>
-        </w:rPr>
-        <w:t xml:space="preserve"> and request payments from other roommates. </w:t>
-      </w:r>
-      <w:r>
-        <w:rPr>
-          <w:rFonts w:cstheme="minorHAnsi"/>
-          <w:sz w:val="24"/>
-          <w:szCs w:val="24"/>
-          <w:highlight w:val="green"/>
-        </w:rPr>
-        <w:t>(Payments implemented using Stripe API)</w:t>
-      </w:r>
-    </w:p>
-    <w:p>
-      <w:pPr>
-        <w:rPr>
-          <w:rFonts w:cstheme="minorHAnsi"/>
-          <w:sz w:val="24"/>
-          <w:szCs w:val="24"/>
-        </w:rPr>
-      </w:pPr>
-      <w:proofErr w:type="gramStart"/>
-      <w:r>
-        <w:rPr>
-          <w:rFonts w:cstheme="minorHAnsi"/>
-          <w:sz w:val="24"/>
-          <w:szCs w:val="24"/>
-        </w:rPr>
-        <w:lastRenderedPageBreak/>
-        <w:t>( 10</w:t>
-      </w:r>
-      <w:proofErr w:type="gramEnd"/>
-      <w:r>
-        <w:rPr>
-          <w:rFonts w:cstheme="minorHAnsi"/>
-          <w:sz w:val="24"/>
-          <w:szCs w:val="24"/>
-        </w:rPr>
-        <w:t xml:space="preserve"> points ) As a household member, </w:t>
-      </w:r>
-      <w:r>
-        <w:rPr>
-          <w:rFonts w:cstheme="minorHAnsi"/>
-          <w:sz w:val="24"/>
-          <w:szCs w:val="24"/>
-          <w:highlight w:val="yellow"/>
-        </w:rPr>
-        <w:t>I want to be able to receive SMS (5pts)</w:t>
-      </w:r>
-      <w:r>
-        <w:rPr>
-          <w:rFonts w:cstheme="minorHAnsi"/>
-          <w:sz w:val="24"/>
-          <w:szCs w:val="24"/>
-        </w:rPr>
-        <w:t xml:space="preserve"> and email (5pts) alerts each day (Implemented using Twilio API and/or </w:t>
-      </w:r>
-      <w:proofErr w:type="spellStart"/>
-      <w:r>
-        <w:rPr>
-          <w:rFonts w:cstheme="minorHAnsi"/>
-          <w:sz w:val="24"/>
-          <w:szCs w:val="24"/>
-        </w:rPr>
-        <w:t>Mailkit</w:t>
-      </w:r>
-      <w:proofErr w:type="spellEnd"/>
-      <w:r>
-        <w:rPr>
-          <w:rFonts w:cstheme="minorHAnsi"/>
-          <w:sz w:val="24"/>
-          <w:szCs w:val="24"/>
-        </w:rPr>
-        <w:t xml:space="preserve"> API) </w:t>
-      </w:r>
     </w:p>
     <w:p>
       <w:pPr>

</xml_diff>

<commit_message>
Added editing method of announcements
</commit_message>
<xml_diff>
--- a/UserStoriesAndPlanningDocuments/Andrew_UserStories.docx
+++ b/UserStoriesAndPlanningDocuments/Andrew_UserStories.docx
@@ -82,15 +82,13 @@
           <w:rFonts w:cstheme="minorHAnsi"/>
           <w:sz w:val="24"/>
           <w:szCs w:val="24"/>
-          <w:highlight w:val="green"/>
-        </w:rPr>
-      </w:pPr>
-      <w:r>
-        <w:rPr>
-          <w:rFonts w:cstheme="minorHAnsi"/>
-          <w:sz w:val="24"/>
-          <w:szCs w:val="24"/>
-          <w:highlight w:val="green"/>
+        </w:rPr>
+      </w:pPr>
+      <w:r>
+        <w:rPr>
+          <w:rFonts w:cstheme="minorHAnsi"/>
+          <w:sz w:val="24"/>
+          <w:szCs w:val="24"/>
         </w:rPr>
         <w:t>As a developer, I want to have the ability to create the roles of household administrator and roommate in ASP. NET Core MVC.</w:t>
       </w:r>
@@ -108,7 +106,6 @@
           <w:rFonts w:cstheme="minorHAnsi"/>
           <w:sz w:val="24"/>
           <w:szCs w:val="24"/>
-          <w:highlight w:val="green"/>
         </w:rPr>
         <w:t>As a user, I want to have the ability to register as a roommate or household administrator.</w:t>
       </w:r>
@@ -137,16 +134,16 @@
           <w:sz w:val="24"/>
           <w:szCs w:val="24"/>
         </w:rPr>
-        <w:t xml:space="preserve"> points ) As a developer, </w:t>
-      </w:r>
-      <w:r>
-        <w:rPr>
-          <w:rFonts w:cstheme="minorHAnsi"/>
-          <w:sz w:val="24"/>
-          <w:szCs w:val="24"/>
-          <w:highlight w:val="green"/>
-        </w:rPr>
-        <w:t>I want to use a SQL database to store all of the relevant information for household members and their respective events</w:t>
+        <w:t xml:space="preserve"> points ) </w:t>
+      </w:r>
+      <w:r>
+        <w:rPr>
+          <w:rFonts w:cstheme="minorHAnsi"/>
+          <w:sz w:val="24"/>
+          <w:szCs w:val="24"/>
+          <w:highlight w:val="green"/>
+        </w:rPr>
+        <w:t>As a developer, I want to use a SQL database to store all of the relevant information for household members and their respective events</w:t>
       </w:r>
       <w:r>
         <w:rPr>
@@ -193,6 +190,8 @@
         </w:rPr>
         <w:t xml:space="preserve"> </w:t>
       </w:r>
+      <w:bookmarkStart w:id="0" w:name="_GoBack"/>
+      <w:bookmarkEnd w:id="0"/>
     </w:p>
     <w:p>
       <w:pPr>
@@ -227,7 +226,25 @@
           <w:szCs w:val="24"/>
           <w:highlight w:val="green"/>
         </w:rPr>
-        <w:t>As a household administrator, I want to be able to manage roommates in my household account. (Add new roommates, remove roommates, approve roo</w:t>
+        <w:t xml:space="preserve">As a household administrator, I want to be able to manage roommates in my household account. (Add new roommates, remove roommates, </w:t>
+      </w:r>
+      <w:r>
+        <w:rPr>
+          <w:rFonts w:cstheme="minorHAnsi"/>
+          <w:sz w:val="24"/>
+          <w:szCs w:val="24"/>
+          <w:highlight w:val="green"/>
+        </w:rPr>
+        <w:t>A</w:t>
+      </w:r>
+      <w:r>
+        <w:rPr>
+          <w:rFonts w:cstheme="minorHAnsi"/>
+          <w:sz w:val="24"/>
+          <w:szCs w:val="24"/>
+          <w:highlight w:val="green"/>
+        </w:rPr>
+        <w:t>pprove roo</w:t>
       </w:r>
       <w:r>
         <w:rPr>
@@ -245,7 +262,7 @@
           <w:szCs w:val="24"/>
           <w:highlight w:val="green"/>
         </w:rPr>
-        <w:t>mates?)</w:t>
+        <w:t>mates)</w:t>
       </w:r>
     </w:p>
     <w:p>
@@ -281,7 +298,151 @@
           <w:szCs w:val="24"/>
           <w:highlight w:val="green"/>
         </w:rPr>
-        <w:t>As a household member, I want the ability to add to my calendar events to the shared calendar of a household</w:t>
+        <w:t>As a household member, I want the ability to add to my calendar events to the shared calendar of a household (including location if applicable, use Google Maps display the location on the map).</w:t>
+      </w:r>
+    </w:p>
+    <w:p>
+      <w:pPr>
+        <w:rPr>
+          <w:rFonts w:cstheme="minorHAnsi"/>
+          <w:sz w:val="24"/>
+          <w:szCs w:val="24"/>
+        </w:rPr>
+      </w:pPr>
+      <w:proofErr w:type="gramStart"/>
+      <w:r>
+        <w:rPr>
+          <w:rFonts w:cstheme="minorHAnsi"/>
+          <w:sz w:val="24"/>
+          <w:szCs w:val="24"/>
+        </w:rPr>
+        <w:t>( 5</w:t>
+      </w:r>
+      <w:proofErr w:type="gramEnd"/>
+      <w:r>
+        <w:rPr>
+          <w:rFonts w:cstheme="minorHAnsi"/>
+          <w:sz w:val="24"/>
+          <w:szCs w:val="24"/>
+        </w:rPr>
+        <w:t xml:space="preserve"> points ) </w:t>
+      </w:r>
+      <w:r>
+        <w:rPr>
+          <w:rFonts w:cstheme="minorHAnsi"/>
+          <w:sz w:val="24"/>
+          <w:szCs w:val="24"/>
+          <w:highlight w:val="green"/>
+        </w:rPr>
+        <w:t>As a household administrator, I want to be able to make a chore/to-do list.</w:t>
+      </w:r>
+    </w:p>
+    <w:p>
+      <w:pPr>
+        <w:rPr>
+          <w:rFonts w:cstheme="minorHAnsi"/>
+          <w:sz w:val="24"/>
+          <w:szCs w:val="24"/>
+        </w:rPr>
+      </w:pPr>
+      <w:proofErr w:type="gramStart"/>
+      <w:r>
+        <w:rPr>
+          <w:rFonts w:cstheme="minorHAnsi"/>
+          <w:sz w:val="24"/>
+          <w:szCs w:val="24"/>
+        </w:rPr>
+        <w:t>( 7.5</w:t>
+      </w:r>
+      <w:proofErr w:type="gramEnd"/>
+      <w:r>
+        <w:rPr>
+          <w:rFonts w:cstheme="minorHAnsi"/>
+          <w:sz w:val="24"/>
+          <w:szCs w:val="24"/>
+        </w:rPr>
+        <w:t xml:space="preserve"> points ) </w:t>
+      </w:r>
+      <w:r>
+        <w:rPr>
+          <w:rFonts w:cstheme="minorHAnsi"/>
+          <w:sz w:val="24"/>
+          <w:szCs w:val="24"/>
+          <w:highlight w:val="green"/>
+        </w:rPr>
+        <w:t>As a household administrator, I want chores to be assigned through a random, automated process.</w:t>
+      </w:r>
+    </w:p>
+    <w:p>
+      <w:pPr>
+        <w:rPr>
+          <w:rFonts w:cstheme="minorHAnsi"/>
+          <w:sz w:val="24"/>
+          <w:szCs w:val="24"/>
+        </w:rPr>
+      </w:pPr>
+      <w:proofErr w:type="gramStart"/>
+      <w:r>
+        <w:rPr>
+          <w:rFonts w:cstheme="minorHAnsi"/>
+          <w:sz w:val="24"/>
+          <w:szCs w:val="24"/>
+        </w:rPr>
+        <w:t>( 5</w:t>
+      </w:r>
+      <w:proofErr w:type="gramEnd"/>
+      <w:r>
+        <w:rPr>
+          <w:rFonts w:cstheme="minorHAnsi"/>
+          <w:sz w:val="24"/>
+          <w:szCs w:val="24"/>
+        </w:rPr>
+        <w:t xml:space="preserve"> points ) </w:t>
+      </w:r>
+      <w:r>
+        <w:rPr>
+          <w:rFonts w:cstheme="minorHAnsi"/>
+          <w:sz w:val="24"/>
+          <w:szCs w:val="24"/>
+          <w:highlight w:val="green"/>
+        </w:rPr>
+        <w:t>As a roommate, I want to avoid being assigned the same chore two weeks in a row.</w:t>
+      </w:r>
+    </w:p>
+    <w:p>
+      <w:pPr>
+        <w:rPr>
+          <w:rFonts w:cstheme="minorHAnsi"/>
+          <w:sz w:val="24"/>
+          <w:szCs w:val="24"/>
+        </w:rPr>
+      </w:pPr>
+      <w:proofErr w:type="gramStart"/>
+      <w:r>
+        <w:rPr>
+          <w:rFonts w:cstheme="minorHAnsi"/>
+          <w:sz w:val="24"/>
+          <w:szCs w:val="24"/>
+        </w:rPr>
+        <w:t>( 2.5</w:t>
+      </w:r>
+      <w:proofErr w:type="gramEnd"/>
+      <w:r>
+        <w:rPr>
+          <w:rFonts w:cstheme="minorHAnsi"/>
+          <w:sz w:val="24"/>
+          <w:szCs w:val="24"/>
+        </w:rPr>
+        <w:t xml:space="preserve"> points ) </w:t>
+      </w:r>
+      <w:r>
+        <w:rPr>
+          <w:rFonts w:cstheme="minorHAnsi"/>
+          <w:sz w:val="24"/>
+          <w:szCs w:val="24"/>
+          <w:highlight w:val="green"/>
+        </w:rPr>
+        <w:t>As a roommate, I want to have the ability to mark a task completed on the chore/to-do list on the household board.</w:t>
       </w:r>
       <w:r>
         <w:rPr>
@@ -291,15 +452,6 @@
         </w:rPr>
         <w:t xml:space="preserve"> </w:t>
       </w:r>
-      <w:r>
-        <w:rPr>
-          <w:rFonts w:cstheme="minorHAnsi"/>
-          <w:sz w:val="24"/>
-          <w:szCs w:val="24"/>
-          <w:highlight w:val="green"/>
-        </w:rPr>
-        <w:t>(including location if applicable, use Google Maps display the location on the map).</w:t>
-      </w:r>
     </w:p>
     <w:p>
       <w:pPr>
@@ -334,7 +486,7 @@
           <w:szCs w:val="24"/>
           <w:highlight w:val="green"/>
         </w:rPr>
-        <w:t>As a household administrator, I want to be able to make a chore/to-do list.</w:t>
+        <w:t>As a roommate or household administrator, I want the ability to make announcements to the rest of the members in my household.</w:t>
       </w:r>
     </w:p>
     <w:p>
@@ -352,7 +504,7 @@
           <w:sz w:val="24"/>
           <w:szCs w:val="24"/>
         </w:rPr>
-        <w:t>( 7.5</w:t>
+        <w:t>( 2.5</w:t>
       </w:r>
       <w:proofErr w:type="gramEnd"/>
       <w:r>
@@ -370,7 +522,7 @@
           <w:szCs w:val="24"/>
           <w:highlight w:val="green"/>
         </w:rPr>
-        <w:t>As a household administrator, I want chores to be assigned through a random, automated process.</w:t>
+        <w:t>As a roommate or household administrator, I want the ability to post a poll.</w:t>
       </w:r>
     </w:p>
     <w:p>
@@ -388,7 +540,7 @@
           <w:sz w:val="24"/>
           <w:szCs w:val="24"/>
         </w:rPr>
-        <w:t>( 5</w:t>
+        <w:t>( 2.5</w:t>
       </w:r>
       <w:proofErr w:type="gramEnd"/>
       <w:r>
@@ -406,7 +558,7 @@
           <w:szCs w:val="24"/>
           <w:highlight w:val="green"/>
         </w:rPr>
-        <w:t>As a roommate, I want to avoid being assigned the same chore two weeks in a row.</w:t>
+        <w:t>As a roommate or household administrator, I want my vote in the poll to be anonymous.</w:t>
       </w:r>
     </w:p>
     <w:p>
@@ -440,9 +592,9 @@
           <w:rFonts w:cstheme="minorHAnsi"/>
           <w:sz w:val="24"/>
           <w:szCs w:val="24"/>
-          <w:highlight w:val="green"/>
-        </w:rPr>
-        <w:t>As a roommate, I want to have the ability to mark a task completed on the chore/to-do list on the household board.</w:t>
+          <w:highlight w:val="yellow"/>
+        </w:rPr>
+        <w:t>As an announcement poster, I want a record of who has seen my announcements.</w:t>
       </w:r>
       <w:r>
         <w:rPr>
@@ -451,141 +603,6 @@
           <w:szCs w:val="24"/>
         </w:rPr>
         <w:t xml:space="preserve"> </w:t>
-      </w:r>
-    </w:p>
-    <w:p>
-      <w:pPr>
-        <w:rPr>
-          <w:rFonts w:cstheme="minorHAnsi"/>
-          <w:sz w:val="24"/>
-          <w:szCs w:val="24"/>
-        </w:rPr>
-      </w:pPr>
-      <w:proofErr w:type="gramStart"/>
-      <w:r>
-        <w:rPr>
-          <w:rFonts w:cstheme="minorHAnsi"/>
-          <w:sz w:val="24"/>
-          <w:szCs w:val="24"/>
-        </w:rPr>
-        <w:t>( 5</w:t>
-      </w:r>
-      <w:proofErr w:type="gramEnd"/>
-      <w:r>
-        <w:rPr>
-          <w:rFonts w:cstheme="minorHAnsi"/>
-          <w:sz w:val="24"/>
-          <w:szCs w:val="24"/>
-        </w:rPr>
-        <w:t xml:space="preserve"> points ) </w:t>
-      </w:r>
-      <w:r>
-        <w:rPr>
-          <w:rFonts w:cstheme="minorHAnsi"/>
-          <w:sz w:val="24"/>
-          <w:szCs w:val="24"/>
-          <w:highlight w:val="green"/>
-        </w:rPr>
-        <w:t>As a roommate or household administrator, I want the ability to make announcements to the rest of the members in my household.</w:t>
-      </w:r>
-    </w:p>
-    <w:p>
-      <w:pPr>
-        <w:rPr>
-          <w:rFonts w:cstheme="minorHAnsi"/>
-          <w:sz w:val="24"/>
-          <w:szCs w:val="24"/>
-        </w:rPr>
-      </w:pPr>
-      <w:proofErr w:type="gramStart"/>
-      <w:r>
-        <w:rPr>
-          <w:rFonts w:cstheme="minorHAnsi"/>
-          <w:sz w:val="24"/>
-          <w:szCs w:val="24"/>
-        </w:rPr>
-        <w:t>( 2.5</w:t>
-      </w:r>
-      <w:proofErr w:type="gramEnd"/>
-      <w:r>
-        <w:rPr>
-          <w:rFonts w:cstheme="minorHAnsi"/>
-          <w:sz w:val="24"/>
-          <w:szCs w:val="24"/>
-        </w:rPr>
-        <w:t xml:space="preserve"> points ) </w:t>
-      </w:r>
-      <w:r>
-        <w:rPr>
-          <w:rFonts w:cstheme="minorHAnsi"/>
-          <w:sz w:val="24"/>
-          <w:szCs w:val="24"/>
-          <w:highlight w:val="green"/>
-        </w:rPr>
-        <w:t>As a roommate or household administrator, I want the ability to post a poll.</w:t>
-      </w:r>
-    </w:p>
-    <w:p>
-      <w:pPr>
-        <w:rPr>
-          <w:rFonts w:cstheme="minorHAnsi"/>
-          <w:sz w:val="24"/>
-          <w:szCs w:val="24"/>
-        </w:rPr>
-      </w:pPr>
-      <w:proofErr w:type="gramStart"/>
-      <w:r>
-        <w:rPr>
-          <w:rFonts w:cstheme="minorHAnsi"/>
-          <w:sz w:val="24"/>
-          <w:szCs w:val="24"/>
-        </w:rPr>
-        <w:t>( 2.5</w:t>
-      </w:r>
-      <w:proofErr w:type="gramEnd"/>
-      <w:r>
-        <w:rPr>
-          <w:rFonts w:cstheme="minorHAnsi"/>
-          <w:sz w:val="24"/>
-          <w:szCs w:val="24"/>
-        </w:rPr>
-        <w:t xml:space="preserve"> points ) </w:t>
-      </w:r>
-      <w:r>
-        <w:rPr>
-          <w:rFonts w:cstheme="minorHAnsi"/>
-          <w:sz w:val="24"/>
-          <w:szCs w:val="24"/>
-          <w:highlight w:val="green"/>
-        </w:rPr>
-        <w:t>As a roommate or household administrator, I want my vote in the poll to be anonymous.</w:t>
-      </w:r>
-    </w:p>
-    <w:p>
-      <w:pPr>
-        <w:rPr>
-          <w:rFonts w:cstheme="minorHAnsi"/>
-          <w:sz w:val="24"/>
-          <w:szCs w:val="24"/>
-        </w:rPr>
-      </w:pPr>
-      <w:proofErr w:type="gramStart"/>
-      <w:r>
-        <w:rPr>
-          <w:rFonts w:cstheme="minorHAnsi"/>
-          <w:sz w:val="24"/>
-          <w:szCs w:val="24"/>
-        </w:rPr>
-        <w:t>( 2.5</w:t>
-      </w:r>
-      <w:proofErr w:type="gramEnd"/>
-      <w:r>
-        <w:rPr>
-          <w:rFonts w:cstheme="minorHAnsi"/>
-          <w:sz w:val="24"/>
-          <w:szCs w:val="24"/>
-        </w:rPr>
-        <w:t xml:space="preserve"> points ) As an announcement poster, I want a record of who has seen my announcements. </w:t>
       </w:r>
     </w:p>
     <w:p>
@@ -613,41 +630,25 @@
           <w:sz w:val="24"/>
           <w:szCs w:val="24"/>
         </w:rPr>
-        <w:t xml:space="preserve"> points </w:t>
-      </w:r>
-      <w:r>
-        <w:rPr>
-          <w:rFonts w:cstheme="minorHAnsi"/>
-          <w:sz w:val="24"/>
-          <w:szCs w:val="24"/>
-          <w:highlight w:val="green"/>
-        </w:rPr>
-        <w:t>) As a household member, I want the ability to post bills</w:t>
-      </w:r>
-      <w:r>
-        <w:rPr>
-          <w:rFonts w:cstheme="minorHAnsi"/>
-          <w:sz w:val="24"/>
-          <w:szCs w:val="24"/>
-          <w:highlight w:val="cyan"/>
-        </w:rPr>
-        <w:t xml:space="preserve"> and request payments from other roommates.</w:t>
-      </w:r>
-      <w:r>
-        <w:rPr>
-          <w:rFonts w:cstheme="minorHAnsi"/>
-          <w:sz w:val="24"/>
-          <w:szCs w:val="24"/>
-          <w:highlight w:val="cyan"/>
-        </w:rPr>
-        <w:t>(Get a text using Twilio of new Bill posted).</w:t>
-      </w:r>
-      <w:r>
-        <w:rPr>
-          <w:rFonts w:cstheme="minorHAnsi"/>
-          <w:sz w:val="24"/>
-          <w:szCs w:val="24"/>
-          <w:highlight w:val="cyan"/>
+        <w:t xml:space="preserve"> points ) </w:t>
+      </w:r>
+      <w:r>
+        <w:rPr>
+          <w:rFonts w:cstheme="minorHAnsi"/>
+          <w:sz w:val="24"/>
+          <w:szCs w:val="24"/>
+          <w:highlight w:val="green"/>
+        </w:rPr>
+        <w:t>As a household member, I want the ability to post bills</w:t>
+      </w:r>
+      <w:r>
+        <w:rPr>
+          <w:rFonts w:cstheme="minorHAnsi"/>
+          <w:i/>
+          <w:iCs/>
+          <w:sz w:val="24"/>
+          <w:szCs w:val="24"/>
+          <w:highlight w:val="green"/>
         </w:rPr>
         <w:t xml:space="preserve"> </w:t>
       </w:r>
@@ -658,6 +659,60 @@
           <w:szCs w:val="24"/>
           <w:highlight w:val="green"/>
         </w:rPr>
+        <w:t>and request payments from other roommates.</w:t>
+      </w:r>
+      <w:r>
+        <w:rPr>
+          <w:rFonts w:cstheme="minorHAnsi"/>
+          <w:sz w:val="24"/>
+          <w:szCs w:val="24"/>
+          <w:highlight w:val="green"/>
+        </w:rPr>
+        <w:t xml:space="preserve"> </w:t>
+      </w:r>
+      <w:r>
+        <w:rPr>
+          <w:rFonts w:cstheme="minorHAnsi"/>
+          <w:sz w:val="24"/>
+          <w:szCs w:val="24"/>
+          <w:highlight w:val="green"/>
+        </w:rPr>
+        <w:t>(Get a text using Twilio</w:t>
+      </w:r>
+      <w:r>
+        <w:rPr>
+          <w:rFonts w:cstheme="minorHAnsi"/>
+          <w:sz w:val="24"/>
+          <w:szCs w:val="24"/>
+          <w:highlight w:val="green"/>
+        </w:rPr>
+        <w:t xml:space="preserve"> API</w:t>
+      </w:r>
+      <w:r>
+        <w:rPr>
+          <w:rFonts w:cstheme="minorHAnsi"/>
+          <w:sz w:val="24"/>
+          <w:szCs w:val="24"/>
+          <w:highlight w:val="green"/>
+        </w:rPr>
+        <w:t xml:space="preserve"> of new Bill posted).</w:t>
+      </w:r>
+      <w:r>
+        <w:rPr>
+          <w:rFonts w:cstheme="minorHAnsi"/>
+          <w:sz w:val="24"/>
+          <w:szCs w:val="24"/>
+          <w:highlight w:val="green"/>
+        </w:rPr>
+        <w:t xml:space="preserve"> </w:t>
+      </w:r>
+      <w:r>
+        <w:rPr>
+          <w:rFonts w:cstheme="minorHAnsi"/>
+          <w:sz w:val="24"/>
+          <w:szCs w:val="24"/>
+          <w:highlight w:val="green"/>
+        </w:rPr>
         <w:t>(Payments implemented using Stripe API)</w:t>
       </w:r>
     </w:p>
@@ -692,45 +747,76 @@
           <w:rFonts w:cstheme="minorHAnsi"/>
           <w:sz w:val="24"/>
           <w:szCs w:val="24"/>
-          <w:highlight w:val="yellow"/>
-        </w:rPr>
-        <w:t xml:space="preserve">As a household member, </w:t>
-      </w:r>
-      <w:r>
-        <w:rPr>
-          <w:rFonts w:cstheme="minorHAnsi"/>
-          <w:sz w:val="24"/>
-          <w:szCs w:val="24"/>
-          <w:highlight w:val="green"/>
-        </w:rPr>
-        <w:t>I want to be able to receive SMS (5pts)</w:t>
-      </w:r>
-      <w:r>
-        <w:rPr>
-          <w:rFonts w:cstheme="minorHAnsi"/>
-          <w:sz w:val="24"/>
-          <w:szCs w:val="24"/>
-          <w:highlight w:val="yellow"/>
-        </w:rPr>
-        <w:t xml:space="preserve"> and email (5pts) alerts each day (Implemented using Twilio API and/or </w:t>
-      </w:r>
-      <w:proofErr w:type="spellStart"/>
-      <w:r>
-        <w:rPr>
-          <w:rFonts w:cstheme="minorHAnsi"/>
-          <w:sz w:val="24"/>
-          <w:szCs w:val="24"/>
-          <w:highlight w:val="yellow"/>
-        </w:rPr>
-        <w:t>Mailkit</w:t>
-      </w:r>
-      <w:proofErr w:type="spellEnd"/>
-      <w:r>
-        <w:rPr>
-          <w:rFonts w:cstheme="minorHAnsi"/>
-          <w:sz w:val="24"/>
-          <w:szCs w:val="24"/>
-          <w:highlight w:val="yellow"/>
+          <w:highlight w:val="green"/>
+        </w:rPr>
+        <w:t xml:space="preserve">As a household member, I want to be able to receive SMS (5pts) and email (5pts) alerts </w:t>
+      </w:r>
+      <w:r>
+        <w:rPr>
+          <w:rFonts w:cstheme="minorHAnsi"/>
+          <w:sz w:val="24"/>
+          <w:szCs w:val="24"/>
+          <w:highlight w:val="green"/>
+        </w:rPr>
+        <w:t>when something new is posted</w:t>
+      </w:r>
+      <w:r>
+        <w:rPr>
+          <w:rFonts w:cstheme="minorHAnsi"/>
+          <w:sz w:val="24"/>
+          <w:szCs w:val="24"/>
+          <w:highlight w:val="green"/>
+        </w:rPr>
+        <w:t>.</w:t>
+      </w:r>
+      <w:r>
+        <w:rPr>
+          <w:rFonts w:cstheme="minorHAnsi"/>
+          <w:b/>
+          <w:bCs/>
+          <w:i/>
+          <w:iCs/>
+          <w:sz w:val="24"/>
+          <w:szCs w:val="24"/>
+          <w:highlight w:val="green"/>
+        </w:rPr>
+        <w:t xml:space="preserve"> </w:t>
+      </w:r>
+      <w:r>
+        <w:rPr>
+          <w:rFonts w:cstheme="minorHAnsi"/>
+          <w:i/>
+          <w:iCs/>
+          <w:sz w:val="24"/>
+          <w:szCs w:val="24"/>
+          <w:highlight w:val="green"/>
+        </w:rPr>
+        <w:t>(</w:t>
+      </w:r>
+      <w:r>
+        <w:rPr>
+          <w:rFonts w:cstheme="minorHAnsi"/>
+          <w:sz w:val="24"/>
+          <w:szCs w:val="24"/>
+          <w:highlight w:val="green"/>
+        </w:rPr>
+        <w:t>Implemented using Twilio API and</w:t>
+      </w:r>
+      <w:r>
+        <w:rPr>
+          <w:rFonts w:cstheme="minorHAnsi"/>
+          <w:sz w:val="24"/>
+          <w:szCs w:val="24"/>
+          <w:highlight w:val="green"/>
+        </w:rPr>
+        <w:t xml:space="preserve"> Twilio SendGrid</w:t>
+      </w:r>
+      <w:r>
+        <w:rPr>
+          <w:rFonts w:cstheme="minorHAnsi"/>
+          <w:sz w:val="24"/>
+          <w:szCs w:val="24"/>
+          <w:highlight w:val="green"/>
         </w:rPr>
         <w:t xml:space="preserve"> API)</w:t>
       </w:r>
@@ -742,8 +828,6 @@
         </w:rPr>
         <w:t xml:space="preserve"> </w:t>
       </w:r>
-      <w:bookmarkStart w:id="0" w:name="_GoBack"/>
-      <w:bookmarkEnd w:id="0"/>
     </w:p>
     <w:p>
       <w:pPr>

</xml_diff>

<commit_message>
Navbar and homepage now have bigger text
</commit_message>
<xml_diff>
--- a/UserStoriesAndPlanningDocuments/Andrew_UserStories.docx
+++ b/UserStoriesAndPlanningDocuments/Andrew_UserStories.docx
@@ -143,55 +143,47 @@
           <w:szCs w:val="24"/>
           <w:highlight w:val="green"/>
         </w:rPr>
-        <w:t>As a developer, I want to use a SQL database to store all of the relevant information for household members and their respective events</w:t>
-      </w:r>
-      <w:r>
-        <w:rPr>
-          <w:rFonts w:cstheme="minorHAnsi"/>
-          <w:sz w:val="24"/>
-          <w:szCs w:val="24"/>
-        </w:rPr>
-        <w:t xml:space="preserve"> </w:t>
-      </w:r>
-      <w:r>
-        <w:rPr>
-          <w:rFonts w:cstheme="minorHAnsi"/>
-          <w:sz w:val="24"/>
-          <w:szCs w:val="24"/>
-          <w:highlight w:val="yellow"/>
-        </w:rPr>
-        <w:t xml:space="preserve">and display it on the front-end using </w:t>
-      </w:r>
-      <w:proofErr w:type="spellStart"/>
-      <w:r>
-        <w:rPr>
-          <w:rFonts w:cstheme="minorHAnsi"/>
-          <w:sz w:val="24"/>
-          <w:szCs w:val="24"/>
-          <w:highlight w:val="yellow"/>
-        </w:rPr>
-        <w:t>FullCalendar</w:t>
-      </w:r>
-      <w:proofErr w:type="spellEnd"/>
-      <w:r>
-        <w:rPr>
-          <w:rFonts w:cstheme="minorHAnsi"/>
-          <w:sz w:val="24"/>
-          <w:szCs w:val="24"/>
-          <w:highlight w:val="yellow"/>
-        </w:rPr>
-        <w:t>, a jQuery plugin.</w:t>
-      </w:r>
-      <w:r>
-        <w:rPr>
-          <w:rFonts w:cstheme="minorHAnsi"/>
-          <w:sz w:val="24"/>
-          <w:szCs w:val="24"/>
-        </w:rPr>
-        <w:t xml:space="preserve"> </w:t>
+        <w:t>As a developer, I want to use a SQL database to store all of the relevant information for household members and their respective event</w:t>
       </w:r>
       <w:bookmarkStart w:id="0" w:name="_GoBack"/>
       <w:bookmarkEnd w:id="0"/>
+      <w:r>
+        <w:rPr>
+          <w:rFonts w:cstheme="minorHAnsi"/>
+          <w:sz w:val="24"/>
+          <w:szCs w:val="24"/>
+          <w:highlight w:val="green"/>
+        </w:rPr>
+        <w:t xml:space="preserve">s and display it on the front-end using </w:t>
+      </w:r>
+      <w:proofErr w:type="spellStart"/>
+      <w:r>
+        <w:rPr>
+          <w:rFonts w:cstheme="minorHAnsi"/>
+          <w:sz w:val="24"/>
+          <w:szCs w:val="24"/>
+          <w:highlight w:val="green"/>
+        </w:rPr>
+        <w:t>FullCalendar</w:t>
+      </w:r>
+      <w:proofErr w:type="spellEnd"/>
+      <w:r>
+        <w:rPr>
+          <w:rFonts w:cstheme="minorHAnsi"/>
+          <w:sz w:val="24"/>
+          <w:szCs w:val="24"/>
+          <w:highlight w:val="green"/>
+        </w:rPr>
+        <w:t>, a jQuery plugin.</w:t>
+      </w:r>
+      <w:r>
+        <w:rPr>
+          <w:rFonts w:cstheme="minorHAnsi"/>
+          <w:sz w:val="24"/>
+          <w:szCs w:val="24"/>
+        </w:rPr>
+        <w:t xml:space="preserve"> </w:t>
+      </w:r>
     </w:p>
     <w:p>
       <w:pPr>

</xml_diff>